<commit_message>
kurang daftar isi gambar, k. pengantar sedikit
</commit_message>
<xml_diff>
--- a/Laporan Kitahh/Laporan Magang.docx
+++ b/Laporan Kitahh/Laporan Magang.docx
@@ -133,7 +133,7 @@
           <w:lang w:val="en-US" w:eastAsia="en-US"/>
         </w:rPr>
         <w:drawing>
-          <wp:inline distT="114300" distB="114300" distL="114300" distR="114300" wp14:anchorId="20E77AEC" wp14:editId="6B636F59">
+          <wp:inline distT="114300" distB="114300" distL="114300" distR="114300" wp14:anchorId="2F9DEF39" wp14:editId="58EF1959">
             <wp:extent cx="1800000" cy="1800000"/>
             <wp:effectExtent l="0" t="0" r="0" b="0"/>
             <wp:docPr id="11" name="image34.png"/>
@@ -1188,8 +1188,6 @@
         </w:rPr>
         <w:t xml:space="preserve">  </w:t>
       </w:r>
-      <w:bookmarkStart w:id="6" w:name="_GoBack"/>
-      <w:bookmarkEnd w:id="6"/>
     </w:p>
     <w:p>
       <w:pPr>
@@ -1337,16 +1335,14 @@
           <w:color w:val="000000" w:themeColor="text1"/>
           <w:sz w:val="24"/>
           <w:szCs w:val="24"/>
-          <w:highlight w:val="yellow"/>
-        </w:rPr>
-      </w:pPr>
-      <w:r>
-        <w:rPr>
-          <w:rFonts w:ascii="Times New Roman" w:eastAsia="Times New Roman" w:hAnsi="Times New Roman" w:cs="Times New Roman"/>
-          <w:color w:val="000000" w:themeColor="text1"/>
-          <w:sz w:val="24"/>
-          <w:szCs w:val="24"/>
-          <w:highlight w:val="yellow"/>
+        </w:rPr>
+      </w:pPr>
+      <w:r>
+        <w:rPr>
+          <w:rFonts w:ascii="Times New Roman" w:eastAsia="Times New Roman" w:hAnsi="Times New Roman" w:cs="Times New Roman"/>
+          <w:color w:val="000000" w:themeColor="text1"/>
+          <w:sz w:val="24"/>
+          <w:szCs w:val="24"/>
         </w:rPr>
         <w:t>Kata Pengantar</w:t>
       </w:r>
@@ -1356,10 +1352,9 @@
           <w:color w:val="000000" w:themeColor="text1"/>
           <w:sz w:val="24"/>
           <w:szCs w:val="24"/>
-          <w:highlight w:val="yellow"/>
         </w:rPr>
         <w:tab/>
-        <w:t>1</w:t>
+        <w:t>i</w:t>
       </w:r>
     </w:p>
     <w:p>
@@ -1375,16 +1370,14 @@
           <w:color w:val="000000" w:themeColor="text1"/>
           <w:sz w:val="24"/>
           <w:szCs w:val="24"/>
-          <w:highlight w:val="yellow"/>
-        </w:rPr>
-      </w:pPr>
-      <w:r>
-        <w:rPr>
-          <w:rFonts w:ascii="Times New Roman" w:eastAsia="Times New Roman" w:hAnsi="Times New Roman" w:cs="Times New Roman"/>
-          <w:color w:val="000000" w:themeColor="text1"/>
-          <w:sz w:val="24"/>
-          <w:szCs w:val="24"/>
-          <w:highlight w:val="yellow"/>
+        </w:rPr>
+      </w:pPr>
+      <w:r>
+        <w:rPr>
+          <w:rFonts w:ascii="Times New Roman" w:eastAsia="Times New Roman" w:hAnsi="Times New Roman" w:cs="Times New Roman"/>
+          <w:color w:val="000000" w:themeColor="text1"/>
+          <w:sz w:val="24"/>
+          <w:szCs w:val="24"/>
         </w:rPr>
         <w:t>Daftar Isi</w:t>
       </w:r>
@@ -1394,10 +1387,9 @@
           <w:color w:val="000000" w:themeColor="text1"/>
           <w:sz w:val="24"/>
           <w:szCs w:val="24"/>
-          <w:highlight w:val="yellow"/>
         </w:rPr>
         <w:tab/>
-        <w:t>1</w:t>
+        <w:t>iii</w:t>
       </w:r>
     </w:p>
     <w:p>
@@ -1413,7 +1405,6 @@
           <w:color w:val="000000" w:themeColor="text1"/>
           <w:sz w:val="24"/>
           <w:szCs w:val="24"/>
-          <w:highlight w:val="yellow"/>
           <w:lang w:val="id-ID"/>
         </w:rPr>
       </w:pPr>
@@ -1423,7 +1414,6 @@
           <w:color w:val="000000" w:themeColor="text1"/>
           <w:sz w:val="24"/>
           <w:szCs w:val="24"/>
-          <w:highlight w:val="yellow"/>
           <w:lang w:val="id-ID"/>
         </w:rPr>
         <w:t>Daftar Gambar</w:t>
@@ -1434,11 +1424,10 @@
           <w:color w:val="000000" w:themeColor="text1"/>
           <w:sz w:val="24"/>
           <w:szCs w:val="24"/>
-          <w:highlight w:val="yellow"/>
           <w:lang w:val="id-ID"/>
         </w:rPr>
         <w:tab/>
-        <w:t>1</w:t>
+        <w:t>iv</w:t>
       </w:r>
     </w:p>
     <w:p>
@@ -1454,16 +1443,14 @@
           <w:color w:val="000000" w:themeColor="text1"/>
           <w:sz w:val="24"/>
           <w:szCs w:val="24"/>
-          <w:highlight w:val="yellow"/>
-        </w:rPr>
-      </w:pPr>
-      <w:r>
-        <w:rPr>
-          <w:rFonts w:ascii="Times New Roman" w:eastAsia="Times New Roman" w:hAnsi="Times New Roman" w:cs="Times New Roman"/>
-          <w:color w:val="000000" w:themeColor="text1"/>
-          <w:sz w:val="24"/>
-          <w:szCs w:val="24"/>
-          <w:highlight w:val="yellow"/>
+        </w:rPr>
+      </w:pPr>
+      <w:r>
+        <w:rPr>
+          <w:rFonts w:ascii="Times New Roman" w:eastAsia="Times New Roman" w:hAnsi="Times New Roman" w:cs="Times New Roman"/>
+          <w:color w:val="000000" w:themeColor="text1"/>
+          <w:sz w:val="24"/>
+          <w:szCs w:val="24"/>
         </w:rPr>
         <w:t>Bab I : Pendahuluan</w:t>
       </w:r>
@@ -1473,7 +1460,6 @@
           <w:color w:val="000000" w:themeColor="text1"/>
           <w:sz w:val="24"/>
           <w:szCs w:val="24"/>
-          <w:highlight w:val="yellow"/>
         </w:rPr>
         <w:tab/>
         <w:t>1</w:t>
@@ -1495,16 +1481,14 @@
           <w:color w:val="000000" w:themeColor="text1"/>
           <w:sz w:val="24"/>
           <w:szCs w:val="24"/>
-          <w:highlight w:val="yellow"/>
-        </w:rPr>
-      </w:pPr>
-      <w:r>
-        <w:rPr>
-          <w:rFonts w:ascii="Times New Roman" w:eastAsia="Times New Roman" w:hAnsi="Times New Roman" w:cs="Times New Roman"/>
-          <w:color w:val="000000" w:themeColor="text1"/>
-          <w:sz w:val="24"/>
-          <w:szCs w:val="24"/>
-          <w:highlight w:val="yellow"/>
+        </w:rPr>
+      </w:pPr>
+      <w:r>
+        <w:rPr>
+          <w:rFonts w:ascii="Times New Roman" w:eastAsia="Times New Roman" w:hAnsi="Times New Roman" w:cs="Times New Roman"/>
+          <w:color w:val="000000" w:themeColor="text1"/>
+          <w:sz w:val="24"/>
+          <w:szCs w:val="24"/>
         </w:rPr>
         <w:t>Profil Perusahaan Lokasi PKL</w:t>
       </w:r>
@@ -1514,7 +1498,6 @@
           <w:color w:val="000000" w:themeColor="text1"/>
           <w:sz w:val="24"/>
           <w:szCs w:val="24"/>
-          <w:highlight w:val="yellow"/>
         </w:rPr>
         <w:tab/>
         <w:t>1</w:t>
@@ -1534,26 +1517,23 @@
           <w:color w:val="000000" w:themeColor="text1"/>
           <w:sz w:val="24"/>
           <w:szCs w:val="24"/>
-          <w:highlight w:val="yellow"/>
-        </w:rPr>
-      </w:pPr>
-      <w:r>
-        <w:rPr>
-          <w:rFonts w:ascii="Times New Roman" w:eastAsia="Times New Roman" w:hAnsi="Times New Roman" w:cs="Times New Roman"/>
-          <w:color w:val="000000" w:themeColor="text1"/>
-          <w:sz w:val="24"/>
-          <w:szCs w:val="24"/>
-          <w:highlight w:val="yellow"/>
-        </w:rPr>
-        <w:t>1.1 Tentang Perusahaan</w:t>
-      </w:r>
-      <w:r>
-        <w:rPr>
-          <w:rFonts w:ascii="Times New Roman" w:eastAsia="Times New Roman" w:hAnsi="Times New Roman" w:cs="Times New Roman"/>
-          <w:color w:val="000000" w:themeColor="text1"/>
-          <w:sz w:val="24"/>
-          <w:szCs w:val="24"/>
-          <w:highlight w:val="yellow"/>
+        </w:rPr>
+      </w:pPr>
+      <w:r>
+        <w:rPr>
+          <w:rFonts w:ascii="Times New Roman" w:eastAsia="Times New Roman" w:hAnsi="Times New Roman" w:cs="Times New Roman"/>
+          <w:color w:val="000000" w:themeColor="text1"/>
+          <w:sz w:val="24"/>
+          <w:szCs w:val="24"/>
+        </w:rPr>
+        <w:t>1.1 Tentang Instansi</w:t>
+      </w:r>
+      <w:r>
+        <w:rPr>
+          <w:rFonts w:ascii="Times New Roman" w:eastAsia="Times New Roman" w:hAnsi="Times New Roman" w:cs="Times New Roman"/>
+          <w:color w:val="000000" w:themeColor="text1"/>
+          <w:sz w:val="24"/>
+          <w:szCs w:val="24"/>
         </w:rPr>
         <w:tab/>
         <w:t>1</w:t>
@@ -1573,16 +1553,14 @@
           <w:color w:val="000000" w:themeColor="text1"/>
           <w:sz w:val="24"/>
           <w:szCs w:val="24"/>
-          <w:highlight w:val="yellow"/>
-        </w:rPr>
-      </w:pPr>
-      <w:r>
-        <w:rPr>
-          <w:rFonts w:ascii="Times New Roman" w:eastAsia="Times New Roman" w:hAnsi="Times New Roman" w:cs="Times New Roman"/>
-          <w:color w:val="000000" w:themeColor="text1"/>
-          <w:sz w:val="24"/>
-          <w:szCs w:val="24"/>
-          <w:highlight w:val="yellow"/>
+        </w:rPr>
+      </w:pPr>
+      <w:r>
+        <w:rPr>
+          <w:rFonts w:ascii="Times New Roman" w:eastAsia="Times New Roman" w:hAnsi="Times New Roman" w:cs="Times New Roman"/>
+          <w:color w:val="000000" w:themeColor="text1"/>
+          <w:sz w:val="24"/>
+          <w:szCs w:val="24"/>
         </w:rPr>
         <w:t>1.2 Profil Instansi</w:t>
       </w:r>
@@ -1592,10 +1570,81 @@
           <w:color w:val="000000" w:themeColor="text1"/>
           <w:sz w:val="24"/>
           <w:szCs w:val="24"/>
-          <w:highlight w:val="yellow"/>
         </w:rPr>
         <w:tab/>
         <w:t>1</w:t>
+      </w:r>
+    </w:p>
+    <w:p>
+      <w:pPr>
+        <w:tabs>
+          <w:tab w:val="right" w:leader="dot" w:pos="7797"/>
+        </w:tabs>
+        <w:spacing w:line="360" w:lineRule="auto"/>
+        <w:ind w:left="720"/>
+        <w:contextualSpacing w:val="0"/>
+        <w:jc w:val="both"/>
+        <w:rPr>
+          <w:rFonts w:ascii="Times New Roman" w:eastAsia="Times New Roman" w:hAnsi="Times New Roman" w:cs="Times New Roman"/>
+          <w:color w:val="000000" w:themeColor="text1"/>
+          <w:sz w:val="24"/>
+          <w:szCs w:val="24"/>
+        </w:rPr>
+      </w:pPr>
+      <w:r>
+        <w:rPr>
+          <w:rFonts w:ascii="Times New Roman" w:eastAsia="Times New Roman" w:hAnsi="Times New Roman" w:cs="Times New Roman"/>
+          <w:color w:val="000000" w:themeColor="text1"/>
+          <w:sz w:val="24"/>
+          <w:szCs w:val="24"/>
+        </w:rPr>
+        <w:t>1.3 Struktur Organisasi</w:t>
+      </w:r>
+      <w:r>
+        <w:rPr>
+          <w:rFonts w:ascii="Times New Roman" w:eastAsia="Times New Roman" w:hAnsi="Times New Roman" w:cs="Times New Roman"/>
+          <w:color w:val="000000" w:themeColor="text1"/>
+          <w:sz w:val="24"/>
+          <w:szCs w:val="24"/>
+        </w:rPr>
+        <w:tab/>
+        <w:t>3</w:t>
+      </w:r>
+    </w:p>
+    <w:p>
+      <w:pPr>
+        <w:tabs>
+          <w:tab w:val="right" w:leader="dot" w:pos="7797"/>
+        </w:tabs>
+        <w:spacing w:line="360" w:lineRule="auto"/>
+        <w:ind w:left="720"/>
+        <w:contextualSpacing w:val="0"/>
+        <w:jc w:val="both"/>
+        <w:rPr>
+          <w:rFonts w:ascii="Times New Roman" w:eastAsia="Times New Roman" w:hAnsi="Times New Roman" w:cs="Times New Roman"/>
+          <w:color w:val="000000" w:themeColor="text1"/>
+          <w:sz w:val="24"/>
+          <w:szCs w:val="24"/>
+        </w:rPr>
+      </w:pPr>
+      <w:r>
+        <w:rPr>
+          <w:rFonts w:ascii="Times New Roman" w:eastAsia="Times New Roman" w:hAnsi="Times New Roman" w:cs="Times New Roman"/>
+          <w:color w:val="000000" w:themeColor="text1"/>
+          <w:sz w:val="24"/>
+          <w:szCs w:val="24"/>
+        </w:rPr>
+        <w:t>1.4 Proses Bisnis</w:t>
+      </w:r>
+      <w:r>
+        <w:rPr>
+          <w:rFonts w:ascii="Times New Roman" w:eastAsia="Times New Roman" w:hAnsi="Times New Roman" w:cs="Times New Roman"/>
+          <w:color w:val="000000" w:themeColor="text1"/>
+          <w:sz w:val="24"/>
+          <w:szCs w:val="24"/>
+        </w:rPr>
+        <w:tab/>
+        <w:t>4</w:t>
       </w:r>
     </w:p>
     <w:p>
@@ -1614,16 +1663,14 @@
           <w:color w:val="000000" w:themeColor="text1"/>
           <w:sz w:val="24"/>
           <w:szCs w:val="24"/>
-          <w:highlight w:val="yellow"/>
-        </w:rPr>
-      </w:pPr>
-      <w:r>
-        <w:rPr>
-          <w:rFonts w:ascii="Times New Roman" w:eastAsia="Times New Roman" w:hAnsi="Times New Roman" w:cs="Times New Roman"/>
-          <w:color w:val="000000" w:themeColor="text1"/>
-          <w:sz w:val="24"/>
-          <w:szCs w:val="24"/>
-          <w:highlight w:val="yellow"/>
+        </w:rPr>
+      </w:pPr>
+      <w:r>
+        <w:rPr>
+          <w:rFonts w:ascii="Times New Roman" w:eastAsia="Times New Roman" w:hAnsi="Times New Roman" w:cs="Times New Roman"/>
+          <w:color w:val="000000" w:themeColor="text1"/>
+          <w:sz w:val="24"/>
+          <w:szCs w:val="24"/>
         </w:rPr>
         <w:t>Latar Belakang Pemilihan Perusahaan sebagai Lokasi PKL</w:t>
       </w:r>
@@ -1633,7 +1680,6 @@
           <w:color w:val="000000" w:themeColor="text1"/>
           <w:sz w:val="24"/>
           <w:szCs w:val="24"/>
-          <w:highlight w:val="yellow"/>
         </w:rPr>
         <w:tab/>
       </w:r>
@@ -1643,10 +1689,9 @@
           <w:color w:val="000000" w:themeColor="text1"/>
           <w:sz w:val="24"/>
           <w:szCs w:val="24"/>
-          <w:highlight w:val="yellow"/>
           <w:lang w:val="id-ID"/>
         </w:rPr>
-        <w:t>1</w:t>
+        <w:t>6</w:t>
       </w:r>
     </w:p>
     <w:p>
@@ -1662,16 +1707,14 @@
           <w:color w:val="000000" w:themeColor="text1"/>
           <w:sz w:val="24"/>
           <w:szCs w:val="24"/>
-          <w:highlight w:val="yellow"/>
-        </w:rPr>
-      </w:pPr>
-      <w:r>
-        <w:rPr>
-          <w:rFonts w:ascii="Times New Roman" w:eastAsia="Times New Roman" w:hAnsi="Times New Roman" w:cs="Times New Roman"/>
-          <w:color w:val="000000" w:themeColor="text1"/>
-          <w:sz w:val="24"/>
-          <w:szCs w:val="24"/>
-          <w:highlight w:val="yellow"/>
+        </w:rPr>
+      </w:pPr>
+      <w:r>
+        <w:rPr>
+          <w:rFonts w:ascii="Times New Roman" w:eastAsia="Times New Roman" w:hAnsi="Times New Roman" w:cs="Times New Roman"/>
+          <w:color w:val="000000" w:themeColor="text1"/>
+          <w:sz w:val="24"/>
+          <w:szCs w:val="24"/>
         </w:rPr>
         <w:t>Bab II : Permasalahan</w:t>
       </w:r>
@@ -1681,10 +1724,9 @@
           <w:color w:val="000000" w:themeColor="text1"/>
           <w:sz w:val="24"/>
           <w:szCs w:val="24"/>
-          <w:highlight w:val="yellow"/>
         </w:rPr>
         <w:tab/>
-        <w:t>1</w:t>
+        <w:t>7</w:t>
       </w:r>
     </w:p>
     <w:p>
@@ -1703,16 +1745,14 @@
           <w:color w:val="000000" w:themeColor="text1"/>
           <w:sz w:val="24"/>
           <w:szCs w:val="24"/>
-          <w:highlight w:val="yellow"/>
-        </w:rPr>
-      </w:pPr>
-      <w:r>
-        <w:rPr>
-          <w:rFonts w:ascii="Times New Roman" w:eastAsia="Times New Roman" w:hAnsi="Times New Roman" w:cs="Times New Roman"/>
-          <w:color w:val="000000" w:themeColor="text1"/>
-          <w:sz w:val="24"/>
-          <w:szCs w:val="24"/>
-          <w:highlight w:val="yellow"/>
+        </w:rPr>
+      </w:pPr>
+      <w:r>
+        <w:rPr>
+          <w:rFonts w:ascii="Times New Roman" w:eastAsia="Times New Roman" w:hAnsi="Times New Roman" w:cs="Times New Roman"/>
+          <w:color w:val="000000" w:themeColor="text1"/>
+          <w:sz w:val="24"/>
+          <w:szCs w:val="24"/>
         </w:rPr>
         <w:t>Kegiatan Selama PKL</w:t>
       </w:r>
@@ -1722,10 +1762,9 @@
           <w:color w:val="000000" w:themeColor="text1"/>
           <w:sz w:val="24"/>
           <w:szCs w:val="24"/>
-          <w:highlight w:val="yellow"/>
         </w:rPr>
         <w:tab/>
-        <w:t>1</w:t>
+        <w:t>7</w:t>
       </w:r>
     </w:p>
     <w:p>
@@ -1744,16 +1783,14 @@
           <w:color w:val="000000" w:themeColor="text1"/>
           <w:sz w:val="24"/>
           <w:szCs w:val="24"/>
-          <w:highlight w:val="yellow"/>
-        </w:rPr>
-      </w:pPr>
-      <w:r>
-        <w:rPr>
-          <w:rFonts w:ascii="Times New Roman" w:eastAsia="Times New Roman" w:hAnsi="Times New Roman" w:cs="Times New Roman"/>
-          <w:color w:val="000000" w:themeColor="text1"/>
-          <w:sz w:val="24"/>
-          <w:szCs w:val="24"/>
-          <w:highlight w:val="yellow"/>
+        </w:rPr>
+      </w:pPr>
+      <w:r>
+        <w:rPr>
+          <w:rFonts w:ascii="Times New Roman" w:eastAsia="Times New Roman" w:hAnsi="Times New Roman" w:cs="Times New Roman"/>
+          <w:color w:val="000000" w:themeColor="text1"/>
+          <w:sz w:val="24"/>
+          <w:szCs w:val="24"/>
         </w:rPr>
         <w:t>Tu</w:t>
       </w:r>
@@ -1763,7 +1800,6 @@
           <w:color w:val="000000" w:themeColor="text1"/>
           <w:sz w:val="24"/>
           <w:szCs w:val="24"/>
-          <w:highlight w:val="yellow"/>
         </w:rPr>
         <w:t>gas yang Diberikan Selama PKL</w:t>
       </w:r>
@@ -1773,10 +1809,9 @@
           <w:color w:val="000000" w:themeColor="text1"/>
           <w:sz w:val="24"/>
           <w:szCs w:val="24"/>
-          <w:highlight w:val="yellow"/>
         </w:rPr>
         <w:tab/>
-        <w:t>1</w:t>
+        <w:t>8</w:t>
       </w:r>
     </w:p>
     <w:p>
@@ -1793,16 +1828,14 @@
           <w:color w:val="000000" w:themeColor="text1"/>
           <w:sz w:val="24"/>
           <w:szCs w:val="24"/>
-          <w:highlight w:val="yellow"/>
-        </w:rPr>
-      </w:pPr>
-      <w:r>
-        <w:rPr>
-          <w:rFonts w:ascii="Times New Roman" w:eastAsia="Times New Roman" w:hAnsi="Times New Roman" w:cs="Times New Roman"/>
-          <w:color w:val="000000" w:themeColor="text1"/>
-          <w:sz w:val="24"/>
-          <w:szCs w:val="24"/>
-          <w:highlight w:val="yellow"/>
+        </w:rPr>
+      </w:pPr>
+      <w:r>
+        <w:rPr>
+          <w:rFonts w:ascii="Times New Roman" w:eastAsia="Times New Roman" w:hAnsi="Times New Roman" w:cs="Times New Roman"/>
+          <w:color w:val="000000" w:themeColor="text1"/>
+          <w:sz w:val="24"/>
+          <w:szCs w:val="24"/>
         </w:rPr>
         <w:t>2.1 Tenancy Management</w:t>
       </w:r>
@@ -1812,108 +1845,61 @@
           <w:color w:val="000000" w:themeColor="text1"/>
           <w:sz w:val="24"/>
           <w:szCs w:val="24"/>
-          <w:highlight w:val="yellow"/>
         </w:rPr>
         <w:tab/>
-        <w:t>1</w:t>
-      </w:r>
-    </w:p>
-    <w:p>
-      <w:pPr>
-        <w:numPr>
-          <w:ilvl w:val="0"/>
-          <w:numId w:val="30"/>
-        </w:numPr>
+        <w:t>8</w:t>
+      </w:r>
+    </w:p>
+    <w:p>
+      <w:pPr>
         <w:tabs>
           <w:tab w:val="right" w:leader="dot" w:pos="7797"/>
         </w:tabs>
         <w:spacing w:line="360" w:lineRule="auto"/>
-        <w:jc w:val="both"/>
-        <w:rPr>
-          <w:rFonts w:ascii="Times New Roman" w:eastAsia="Times New Roman" w:hAnsi="Times New Roman" w:cs="Times New Roman"/>
-          <w:color w:val="000000" w:themeColor="text1"/>
-          <w:sz w:val="24"/>
-          <w:szCs w:val="24"/>
-          <w:highlight w:val="yellow"/>
-        </w:rPr>
-      </w:pPr>
-      <w:r>
-        <w:rPr>
-          <w:rFonts w:ascii="Times New Roman" w:eastAsia="Times New Roman" w:hAnsi="Times New Roman" w:cs="Times New Roman"/>
-          <w:color w:val="000000" w:themeColor="text1"/>
-          <w:sz w:val="24"/>
-          <w:szCs w:val="24"/>
-          <w:highlight w:val="yellow"/>
-        </w:rPr>
-        <w:t>A</w:t>
-      </w:r>
-      <w:r>
-        <w:rPr>
-          <w:rFonts w:ascii="Times New Roman" w:eastAsia="Times New Roman" w:hAnsi="Times New Roman" w:cs="Times New Roman"/>
-          <w:color w:val="000000" w:themeColor="text1"/>
-          <w:sz w:val="24"/>
-          <w:szCs w:val="24"/>
-          <w:highlight w:val="yellow"/>
+        <w:contextualSpacing w:val="0"/>
+        <w:jc w:val="both"/>
+        <w:rPr>
+          <w:rFonts w:ascii="Times New Roman" w:eastAsia="Times New Roman" w:hAnsi="Times New Roman" w:cs="Times New Roman"/>
+          <w:color w:val="000000" w:themeColor="text1"/>
+          <w:sz w:val="24"/>
+          <w:szCs w:val="24"/>
+        </w:rPr>
+      </w:pPr>
+      <w:r>
+        <w:rPr>
+          <w:rFonts w:ascii="Times New Roman" w:eastAsia="Times New Roman" w:hAnsi="Times New Roman" w:cs="Times New Roman"/>
+          <w:color w:val="000000" w:themeColor="text1"/>
+          <w:sz w:val="24"/>
+          <w:szCs w:val="24"/>
+        </w:rPr>
+        <w:t>Bab II</w:t>
+      </w:r>
+      <w:r>
+        <w:rPr>
+          <w:rFonts w:ascii="Times New Roman" w:eastAsia="Times New Roman" w:hAnsi="Times New Roman" w:cs="Times New Roman"/>
+          <w:color w:val="000000" w:themeColor="text1"/>
+          <w:sz w:val="24"/>
+          <w:szCs w:val="24"/>
+        </w:rPr>
+        <w:t>I : Metode Penyelesaian Masalah</w:t>
+      </w:r>
+      <w:r>
+        <w:rPr>
+          <w:rFonts w:ascii="Times New Roman" w:eastAsia="Times New Roman" w:hAnsi="Times New Roman" w:cs="Times New Roman"/>
+          <w:color w:val="000000" w:themeColor="text1"/>
+          <w:sz w:val="24"/>
+          <w:szCs w:val="24"/>
         </w:rPr>
         <w:tab/>
-      </w:r>
-      <w:r>
-        <w:rPr>
-          <w:rFonts w:ascii="Times New Roman" w:eastAsia="Times New Roman" w:hAnsi="Times New Roman" w:cs="Times New Roman"/>
-          <w:color w:val="000000" w:themeColor="text1"/>
-          <w:sz w:val="24"/>
-          <w:szCs w:val="24"/>
-          <w:highlight w:val="yellow"/>
-          <w:lang w:val="id-ID"/>
-        </w:rPr>
         <w:t>1</w:t>
       </w:r>
-    </w:p>
-    <w:p>
-      <w:pPr>
-        <w:tabs>
-          <w:tab w:val="right" w:leader="dot" w:pos="7797"/>
-        </w:tabs>
-        <w:spacing w:line="360" w:lineRule="auto"/>
-        <w:contextualSpacing w:val="0"/>
-        <w:jc w:val="both"/>
-        <w:rPr>
-          <w:rFonts w:ascii="Times New Roman" w:eastAsia="Times New Roman" w:hAnsi="Times New Roman" w:cs="Times New Roman"/>
-          <w:color w:val="000000" w:themeColor="text1"/>
-          <w:sz w:val="24"/>
-          <w:szCs w:val="24"/>
-          <w:highlight w:val="yellow"/>
-        </w:rPr>
-      </w:pPr>
-      <w:r>
-        <w:rPr>
-          <w:rFonts w:ascii="Times New Roman" w:eastAsia="Times New Roman" w:hAnsi="Times New Roman" w:cs="Times New Roman"/>
-          <w:color w:val="000000" w:themeColor="text1"/>
-          <w:sz w:val="24"/>
-          <w:szCs w:val="24"/>
-          <w:highlight w:val="yellow"/>
-        </w:rPr>
-        <w:t>Bab II</w:t>
-      </w:r>
-      <w:r>
-        <w:rPr>
-          <w:rFonts w:ascii="Times New Roman" w:eastAsia="Times New Roman" w:hAnsi="Times New Roman" w:cs="Times New Roman"/>
-          <w:color w:val="000000" w:themeColor="text1"/>
-          <w:sz w:val="24"/>
-          <w:szCs w:val="24"/>
-          <w:highlight w:val="yellow"/>
-        </w:rPr>
-        <w:t>I : Metode Penyelesaian Masalah</w:t>
-      </w:r>
-      <w:r>
-        <w:rPr>
-          <w:rFonts w:ascii="Times New Roman" w:eastAsia="Times New Roman" w:hAnsi="Times New Roman" w:cs="Times New Roman"/>
-          <w:color w:val="000000" w:themeColor="text1"/>
-          <w:sz w:val="24"/>
-          <w:szCs w:val="24"/>
-          <w:highlight w:val="yellow"/>
-        </w:rPr>
-        <w:tab/>
+      <w:r>
+        <w:rPr>
+          <w:rFonts w:ascii="Times New Roman" w:eastAsia="Times New Roman" w:hAnsi="Times New Roman" w:cs="Times New Roman"/>
+          <w:color w:val="000000" w:themeColor="text1"/>
+          <w:sz w:val="24"/>
+          <w:szCs w:val="24"/>
+        </w:rPr>
         <w:t>1</w:t>
       </w:r>
     </w:p>
@@ -1933,16 +1919,14 @@
           <w:color w:val="000000" w:themeColor="text1"/>
           <w:sz w:val="24"/>
           <w:szCs w:val="24"/>
-          <w:highlight w:val="yellow"/>
-        </w:rPr>
-      </w:pPr>
-      <w:r>
-        <w:rPr>
-          <w:rFonts w:ascii="Times New Roman" w:eastAsia="Times New Roman" w:hAnsi="Times New Roman" w:cs="Times New Roman"/>
-          <w:color w:val="000000" w:themeColor="text1"/>
-          <w:sz w:val="24"/>
-          <w:szCs w:val="24"/>
-          <w:highlight w:val="yellow"/>
+        </w:rPr>
+      </w:pPr>
+      <w:r>
+        <w:rPr>
+          <w:rFonts w:ascii="Times New Roman" w:eastAsia="Times New Roman" w:hAnsi="Times New Roman" w:cs="Times New Roman"/>
+          <w:color w:val="000000" w:themeColor="text1"/>
+          <w:sz w:val="24"/>
+          <w:szCs w:val="24"/>
         </w:rPr>
         <w:t>Penjabaran Kegiatan</w:t>
       </w:r>
@@ -1952,9 +1936,17 @@
           <w:color w:val="000000" w:themeColor="text1"/>
           <w:sz w:val="24"/>
           <w:szCs w:val="24"/>
-          <w:highlight w:val="yellow"/>
         </w:rPr>
         <w:tab/>
+        <w:t>1</w:t>
+      </w:r>
+      <w:r>
+        <w:rPr>
+          <w:rFonts w:ascii="Times New Roman" w:eastAsia="Times New Roman" w:hAnsi="Times New Roman" w:cs="Times New Roman"/>
+          <w:color w:val="000000" w:themeColor="text1"/>
+          <w:sz w:val="24"/>
+          <w:szCs w:val="24"/>
+        </w:rPr>
         <w:t>1</w:t>
       </w:r>
     </w:p>
@@ -1974,16 +1966,14 @@
           <w:color w:val="000000" w:themeColor="text1"/>
           <w:sz w:val="24"/>
           <w:szCs w:val="24"/>
-          <w:highlight w:val="yellow"/>
-        </w:rPr>
-      </w:pPr>
-      <w:r>
-        <w:rPr>
-          <w:rFonts w:ascii="Times New Roman" w:eastAsia="Times New Roman" w:hAnsi="Times New Roman" w:cs="Times New Roman"/>
-          <w:color w:val="000000" w:themeColor="text1"/>
-          <w:sz w:val="24"/>
-          <w:szCs w:val="24"/>
-          <w:highlight w:val="yellow"/>
+        </w:rPr>
+      </w:pPr>
+      <w:r>
+        <w:rPr>
+          <w:rFonts w:ascii="Times New Roman" w:eastAsia="Times New Roman" w:hAnsi="Times New Roman" w:cs="Times New Roman"/>
+          <w:color w:val="000000" w:themeColor="text1"/>
+          <w:sz w:val="24"/>
+          <w:szCs w:val="24"/>
         </w:rPr>
         <w:t>Keterkaitan dengan Mata Kuliah</w:t>
       </w:r>
@@ -1993,10 +1983,18 @@
           <w:color w:val="000000" w:themeColor="text1"/>
           <w:sz w:val="24"/>
           <w:szCs w:val="24"/>
-          <w:highlight w:val="yellow"/>
         </w:rPr>
         <w:tab/>
         <w:t>1</w:t>
+      </w:r>
+      <w:r>
+        <w:rPr>
+          <w:rFonts w:ascii="Times New Roman" w:eastAsia="Times New Roman" w:hAnsi="Times New Roman" w:cs="Times New Roman"/>
+          <w:color w:val="000000" w:themeColor="text1"/>
+          <w:sz w:val="24"/>
+          <w:szCs w:val="24"/>
+        </w:rPr>
+        <w:t>6</w:t>
       </w:r>
     </w:p>
     <w:p>
@@ -2012,16 +2010,14 @@
           <w:color w:val="000000" w:themeColor="text1"/>
           <w:sz w:val="24"/>
           <w:szCs w:val="24"/>
-          <w:highlight w:val="yellow"/>
-        </w:rPr>
-      </w:pPr>
-      <w:r>
-        <w:rPr>
-          <w:rFonts w:ascii="Times New Roman" w:eastAsia="Times New Roman" w:hAnsi="Times New Roman" w:cs="Times New Roman"/>
-          <w:color w:val="000000" w:themeColor="text1"/>
-          <w:sz w:val="24"/>
-          <w:szCs w:val="24"/>
-          <w:highlight w:val="yellow"/>
+        </w:rPr>
+      </w:pPr>
+      <w:r>
+        <w:rPr>
+          <w:rFonts w:ascii="Times New Roman" w:eastAsia="Times New Roman" w:hAnsi="Times New Roman" w:cs="Times New Roman"/>
+          <w:color w:val="000000" w:themeColor="text1"/>
+          <w:sz w:val="24"/>
+          <w:szCs w:val="24"/>
         </w:rPr>
         <w:t>Bab IV : Hasil dan Pembahasan</w:t>
       </w:r>
@@ -2031,10 +2027,18 @@
           <w:color w:val="000000" w:themeColor="text1"/>
           <w:sz w:val="24"/>
           <w:szCs w:val="24"/>
-          <w:highlight w:val="yellow"/>
         </w:rPr>
         <w:tab/>
         <w:t>1</w:t>
+      </w:r>
+      <w:r>
+        <w:rPr>
+          <w:rFonts w:ascii="Times New Roman" w:eastAsia="Times New Roman" w:hAnsi="Times New Roman" w:cs="Times New Roman"/>
+          <w:color w:val="000000" w:themeColor="text1"/>
+          <w:sz w:val="24"/>
+          <w:szCs w:val="24"/>
+        </w:rPr>
+        <w:t>9</w:t>
       </w:r>
     </w:p>
     <w:p>
@@ -2053,29 +2057,129 @@
           <w:color w:val="000000" w:themeColor="text1"/>
           <w:sz w:val="24"/>
           <w:szCs w:val="24"/>
-          <w:highlight w:val="yellow"/>
-        </w:rPr>
-      </w:pPr>
-      <w:r>
-        <w:rPr>
-          <w:rFonts w:ascii="Times New Roman" w:eastAsia="Times New Roman" w:hAnsi="Times New Roman" w:cs="Times New Roman"/>
-          <w:color w:val="000000" w:themeColor="text1"/>
-          <w:sz w:val="24"/>
-          <w:szCs w:val="24"/>
-          <w:highlight w:val="yellow"/>
-        </w:rPr>
-        <w:t>Arsitektur Sistem</w:t>
-      </w:r>
-      <w:r>
-        <w:rPr>
-          <w:rFonts w:ascii="Times New Roman" w:eastAsia="Times New Roman" w:hAnsi="Times New Roman" w:cs="Times New Roman"/>
-          <w:color w:val="000000" w:themeColor="text1"/>
-          <w:sz w:val="24"/>
-          <w:szCs w:val="24"/>
-          <w:highlight w:val="yellow"/>
+        </w:rPr>
+      </w:pPr>
+      <w:r>
+        <w:rPr>
+          <w:rFonts w:ascii="Times New Roman" w:eastAsia="Times New Roman" w:hAnsi="Times New Roman" w:cs="Times New Roman"/>
+          <w:color w:val="000000" w:themeColor="text1"/>
+          <w:sz w:val="24"/>
+          <w:szCs w:val="24"/>
+        </w:rPr>
+        <w:t>Teknologi yang Digunakan</w:t>
+      </w:r>
+      <w:r>
+        <w:rPr>
+          <w:rFonts w:ascii="Times New Roman" w:eastAsia="Times New Roman" w:hAnsi="Times New Roman" w:cs="Times New Roman"/>
+          <w:color w:val="000000" w:themeColor="text1"/>
+          <w:sz w:val="24"/>
+          <w:szCs w:val="24"/>
         </w:rPr>
         <w:tab/>
         <w:t>1</w:t>
+      </w:r>
+      <w:r>
+        <w:rPr>
+          <w:rFonts w:ascii="Times New Roman" w:eastAsia="Times New Roman" w:hAnsi="Times New Roman" w:cs="Times New Roman"/>
+          <w:color w:val="000000" w:themeColor="text1"/>
+          <w:sz w:val="24"/>
+          <w:szCs w:val="24"/>
+        </w:rPr>
+        <w:t>9</w:t>
+      </w:r>
+    </w:p>
+    <w:p>
+      <w:pPr>
+        <w:pStyle w:val="ListParagraph"/>
+        <w:numPr>
+          <w:ilvl w:val="1"/>
+          <w:numId w:val="52"/>
+        </w:numPr>
+        <w:tabs>
+          <w:tab w:val="right" w:leader="dot" w:pos="7797"/>
+        </w:tabs>
+        <w:spacing w:line="360" w:lineRule="auto"/>
+        <w:jc w:val="both"/>
+        <w:rPr>
+          <w:rFonts w:ascii="Times New Roman" w:eastAsia="Times New Roman" w:hAnsi="Times New Roman" w:cs="Times New Roman"/>
+          <w:color w:val="000000" w:themeColor="text1"/>
+          <w:sz w:val="24"/>
+          <w:szCs w:val="24"/>
+        </w:rPr>
+      </w:pPr>
+      <w:r>
+        <w:rPr>
+          <w:rFonts w:ascii="Times New Roman" w:eastAsia="Times New Roman" w:hAnsi="Times New Roman" w:cs="Times New Roman"/>
+          <w:color w:val="000000" w:themeColor="text1"/>
+          <w:sz w:val="24"/>
+          <w:szCs w:val="24"/>
+        </w:rPr>
+        <w:t>Spring Framework</w:t>
+      </w:r>
+      <w:r>
+        <w:rPr>
+          <w:rFonts w:ascii="Times New Roman" w:eastAsia="Times New Roman" w:hAnsi="Times New Roman" w:cs="Times New Roman"/>
+          <w:color w:val="000000" w:themeColor="text1"/>
+          <w:sz w:val="24"/>
+          <w:szCs w:val="24"/>
+        </w:rPr>
+        <w:tab/>
+      </w:r>
+      <w:r>
+        <w:rPr>
+          <w:rFonts w:ascii="Times New Roman" w:eastAsia="Times New Roman" w:hAnsi="Times New Roman" w:cs="Times New Roman"/>
+          <w:color w:val="000000" w:themeColor="text1"/>
+          <w:sz w:val="24"/>
+          <w:szCs w:val="24"/>
+        </w:rPr>
+        <w:t>19</w:t>
+      </w:r>
+    </w:p>
+    <w:p>
+      <w:pPr>
+        <w:pStyle w:val="ListParagraph"/>
+        <w:numPr>
+          <w:ilvl w:val="1"/>
+          <w:numId w:val="52"/>
+        </w:numPr>
+        <w:tabs>
+          <w:tab w:val="right" w:leader="dot" w:pos="7797"/>
+        </w:tabs>
+        <w:spacing w:line="360" w:lineRule="auto"/>
+        <w:jc w:val="both"/>
+        <w:rPr>
+          <w:rFonts w:ascii="Times New Roman" w:eastAsia="Times New Roman" w:hAnsi="Times New Roman" w:cs="Times New Roman"/>
+          <w:color w:val="000000" w:themeColor="text1"/>
+          <w:sz w:val="24"/>
+          <w:szCs w:val="24"/>
+        </w:rPr>
+      </w:pPr>
+      <w:r>
+        <w:rPr>
+          <w:rFonts w:ascii="Times New Roman" w:eastAsia="Times New Roman" w:hAnsi="Times New Roman" w:cs="Times New Roman"/>
+          <w:color w:val="000000" w:themeColor="text1"/>
+          <w:sz w:val="24"/>
+          <w:szCs w:val="24"/>
+        </w:rPr>
+        <w:t>AngularJS</w:t>
+      </w:r>
+      <w:r>
+        <w:rPr>
+          <w:rFonts w:ascii="Times New Roman" w:eastAsia="Times New Roman" w:hAnsi="Times New Roman" w:cs="Times New Roman"/>
+          <w:color w:val="000000" w:themeColor="text1"/>
+          <w:sz w:val="24"/>
+          <w:szCs w:val="24"/>
+        </w:rPr>
+        <w:tab/>
+      </w:r>
+      <w:r>
+        <w:rPr>
+          <w:rFonts w:ascii="Times New Roman" w:eastAsia="Times New Roman" w:hAnsi="Times New Roman" w:cs="Times New Roman"/>
+          <w:color w:val="000000" w:themeColor="text1"/>
+          <w:sz w:val="24"/>
+          <w:szCs w:val="24"/>
+        </w:rPr>
+        <w:t>21</w:t>
       </w:r>
     </w:p>
     <w:p>
@@ -2094,193 +2198,166 @@
           <w:color w:val="000000" w:themeColor="text1"/>
           <w:sz w:val="24"/>
           <w:szCs w:val="24"/>
-          <w:highlight w:val="yellow"/>
-        </w:rPr>
-      </w:pPr>
-      <w:r>
-        <w:rPr>
-          <w:rFonts w:ascii="Times New Roman" w:eastAsia="Times New Roman" w:hAnsi="Times New Roman" w:cs="Times New Roman"/>
-          <w:color w:val="000000" w:themeColor="text1"/>
-          <w:sz w:val="24"/>
-          <w:szCs w:val="24"/>
-          <w:highlight w:val="yellow"/>
-        </w:rPr>
-        <w:t>Diagram Tabel</w:t>
-      </w:r>
-      <w:r>
-        <w:rPr>
-          <w:rFonts w:ascii="Times New Roman" w:eastAsia="Times New Roman" w:hAnsi="Times New Roman" w:cs="Times New Roman"/>
-          <w:color w:val="000000" w:themeColor="text1"/>
-          <w:sz w:val="24"/>
-          <w:szCs w:val="24"/>
-          <w:highlight w:val="yellow"/>
+        </w:rPr>
+      </w:pPr>
+      <w:r>
+        <w:rPr>
+          <w:rFonts w:ascii="Times New Roman" w:eastAsia="Times New Roman" w:hAnsi="Times New Roman" w:cs="Times New Roman"/>
+          <w:color w:val="000000" w:themeColor="text1"/>
+          <w:sz w:val="24"/>
+          <w:szCs w:val="24"/>
+        </w:rPr>
+        <w:t>Penjabaran Proyek Tenancy Management</w:t>
+      </w:r>
+      <w:r>
+        <w:rPr>
+          <w:rFonts w:ascii="Times New Roman" w:eastAsia="Times New Roman" w:hAnsi="Times New Roman" w:cs="Times New Roman"/>
+          <w:color w:val="000000" w:themeColor="text1"/>
+          <w:sz w:val="24"/>
+          <w:szCs w:val="24"/>
         </w:rPr>
         <w:tab/>
-        <w:t>1</w:t>
-      </w:r>
-    </w:p>
-    <w:p>
-      <w:pPr>
-        <w:numPr>
-          <w:ilvl w:val="0"/>
-          <w:numId w:val="12"/>
-        </w:numPr>
+        <w:t>23</w:t>
+      </w:r>
+    </w:p>
+    <w:p>
+      <w:pPr>
         <w:tabs>
           <w:tab w:val="right" w:leader="dot" w:pos="7797"/>
         </w:tabs>
         <w:spacing w:line="360" w:lineRule="auto"/>
-        <w:jc w:val="both"/>
-        <w:rPr>
-          <w:rFonts w:ascii="Times New Roman" w:eastAsia="Times New Roman" w:hAnsi="Times New Roman" w:cs="Times New Roman"/>
-          <w:color w:val="000000" w:themeColor="text1"/>
-          <w:sz w:val="24"/>
-          <w:szCs w:val="24"/>
-          <w:highlight w:val="yellow"/>
-        </w:rPr>
-      </w:pPr>
-      <w:r>
-        <w:rPr>
-          <w:rFonts w:ascii="Times New Roman" w:eastAsia="Times New Roman" w:hAnsi="Times New Roman" w:cs="Times New Roman"/>
-          <w:color w:val="000000" w:themeColor="text1"/>
-          <w:sz w:val="24"/>
-          <w:szCs w:val="24"/>
-          <w:highlight w:val="yellow"/>
-        </w:rPr>
-        <w:t>Usecase Diagram</w:t>
-      </w:r>
-      <w:r>
-        <w:rPr>
-          <w:rFonts w:ascii="Times New Roman" w:eastAsia="Times New Roman" w:hAnsi="Times New Roman" w:cs="Times New Roman"/>
-          <w:color w:val="000000" w:themeColor="text1"/>
-          <w:sz w:val="24"/>
-          <w:szCs w:val="24"/>
-          <w:highlight w:val="yellow"/>
+        <w:ind w:left="720"/>
+        <w:jc w:val="both"/>
+        <w:rPr>
+          <w:rFonts w:ascii="Times New Roman" w:eastAsia="Times New Roman" w:hAnsi="Times New Roman" w:cs="Times New Roman"/>
+          <w:color w:val="000000" w:themeColor="text1"/>
+          <w:sz w:val="24"/>
+          <w:szCs w:val="24"/>
+        </w:rPr>
+      </w:pPr>
+      <w:r>
+        <w:rPr>
+          <w:rFonts w:ascii="Times New Roman" w:eastAsia="Times New Roman" w:hAnsi="Times New Roman" w:cs="Times New Roman"/>
+          <w:color w:val="000000" w:themeColor="text1"/>
+          <w:sz w:val="24"/>
+          <w:szCs w:val="24"/>
+        </w:rPr>
+        <w:t>2.1 Overview</w:t>
+      </w:r>
+      <w:r>
+        <w:rPr>
+          <w:rFonts w:ascii="Times New Roman" w:eastAsia="Times New Roman" w:hAnsi="Times New Roman" w:cs="Times New Roman"/>
+          <w:color w:val="000000" w:themeColor="text1"/>
+          <w:sz w:val="24"/>
+          <w:szCs w:val="24"/>
         </w:rPr>
         <w:tab/>
-        <w:t>1</w:t>
-      </w:r>
-    </w:p>
-    <w:p>
-      <w:pPr>
-        <w:numPr>
-          <w:ilvl w:val="0"/>
-          <w:numId w:val="12"/>
-        </w:numPr>
+        <w:t>23</w:t>
+      </w:r>
+    </w:p>
+    <w:p>
+      <w:pPr>
         <w:tabs>
           <w:tab w:val="right" w:leader="dot" w:pos="7797"/>
         </w:tabs>
         <w:spacing w:line="360" w:lineRule="auto"/>
-        <w:jc w:val="both"/>
-        <w:rPr>
-          <w:rFonts w:ascii="Times New Roman" w:eastAsia="Times New Roman" w:hAnsi="Times New Roman" w:cs="Times New Roman"/>
-          <w:color w:val="000000" w:themeColor="text1"/>
-          <w:sz w:val="24"/>
-          <w:szCs w:val="24"/>
-          <w:highlight w:val="yellow"/>
-        </w:rPr>
-      </w:pPr>
-      <w:r>
-        <w:rPr>
-          <w:rFonts w:ascii="Times New Roman" w:eastAsia="Times New Roman" w:hAnsi="Times New Roman" w:cs="Times New Roman"/>
-          <w:color w:val="000000" w:themeColor="text1"/>
-          <w:sz w:val="24"/>
-          <w:szCs w:val="24"/>
-          <w:highlight w:val="yellow"/>
-        </w:rPr>
-        <w:t>Diagram Alir Data</w:t>
-      </w:r>
-      <w:r>
-        <w:rPr>
-          <w:rFonts w:ascii="Times New Roman" w:eastAsia="Times New Roman" w:hAnsi="Times New Roman" w:cs="Times New Roman"/>
-          <w:color w:val="000000" w:themeColor="text1"/>
-          <w:sz w:val="24"/>
-          <w:szCs w:val="24"/>
-          <w:highlight w:val="yellow"/>
+        <w:ind w:left="720"/>
+        <w:jc w:val="both"/>
+        <w:rPr>
+          <w:rFonts w:ascii="Times New Roman" w:eastAsia="Times New Roman" w:hAnsi="Times New Roman" w:cs="Times New Roman"/>
+          <w:color w:val="000000" w:themeColor="text1"/>
+          <w:sz w:val="24"/>
+          <w:szCs w:val="24"/>
+        </w:rPr>
+      </w:pPr>
+      <w:r>
+        <w:rPr>
+          <w:rFonts w:ascii="Times New Roman" w:eastAsia="Times New Roman" w:hAnsi="Times New Roman" w:cs="Times New Roman"/>
+          <w:color w:val="000000" w:themeColor="text1"/>
+          <w:sz w:val="24"/>
+          <w:szCs w:val="24"/>
+        </w:rPr>
+        <w:t>2.2 Arsitektur Sistem</w:t>
+      </w:r>
+      <w:r>
+        <w:rPr>
+          <w:rFonts w:ascii="Times New Roman" w:eastAsia="Times New Roman" w:hAnsi="Times New Roman" w:cs="Times New Roman"/>
+          <w:color w:val="000000" w:themeColor="text1"/>
+          <w:sz w:val="24"/>
+          <w:szCs w:val="24"/>
         </w:rPr>
         <w:tab/>
-        <w:t>1</w:t>
-      </w:r>
-    </w:p>
-    <w:p>
-      <w:pPr>
-        <w:numPr>
-          <w:ilvl w:val="0"/>
-          <w:numId w:val="12"/>
-        </w:numPr>
+        <w:t>25</w:t>
+      </w:r>
+    </w:p>
+    <w:p>
+      <w:pPr>
         <w:tabs>
           <w:tab w:val="right" w:leader="dot" w:pos="7797"/>
         </w:tabs>
         <w:spacing w:line="360" w:lineRule="auto"/>
-        <w:jc w:val="both"/>
-        <w:rPr>
-          <w:rFonts w:ascii="Times New Roman" w:eastAsia="Times New Roman" w:hAnsi="Times New Roman" w:cs="Times New Roman"/>
-          <w:color w:val="000000" w:themeColor="text1"/>
-          <w:sz w:val="24"/>
-          <w:szCs w:val="24"/>
-          <w:highlight w:val="yellow"/>
-        </w:rPr>
-      </w:pPr>
-      <w:r>
-        <w:rPr>
-          <w:rFonts w:ascii="Times New Roman" w:eastAsia="Times New Roman" w:hAnsi="Times New Roman" w:cs="Times New Roman"/>
-          <w:color w:val="000000" w:themeColor="text1"/>
-          <w:sz w:val="24"/>
-          <w:szCs w:val="24"/>
-          <w:highlight w:val="yellow"/>
-        </w:rPr>
-        <w:t>Sequence Diagram</w:t>
-      </w:r>
-      <w:r>
-        <w:rPr>
-          <w:rFonts w:ascii="Times New Roman" w:eastAsia="Times New Roman" w:hAnsi="Times New Roman" w:cs="Times New Roman"/>
-          <w:color w:val="000000" w:themeColor="text1"/>
-          <w:sz w:val="24"/>
-          <w:szCs w:val="24"/>
-          <w:highlight w:val="yellow"/>
+        <w:ind w:left="720"/>
+        <w:jc w:val="both"/>
+        <w:rPr>
+          <w:rFonts w:ascii="Times New Roman" w:eastAsia="Times New Roman" w:hAnsi="Times New Roman" w:cs="Times New Roman"/>
+          <w:color w:val="000000" w:themeColor="text1"/>
+          <w:sz w:val="24"/>
+          <w:szCs w:val="24"/>
+        </w:rPr>
+      </w:pPr>
+      <w:r>
+        <w:rPr>
+          <w:rFonts w:ascii="Times New Roman" w:eastAsia="Times New Roman" w:hAnsi="Times New Roman" w:cs="Times New Roman"/>
+          <w:color w:val="000000" w:themeColor="text1"/>
+          <w:sz w:val="24"/>
+          <w:szCs w:val="24"/>
+        </w:rPr>
+        <w:t>2.3 Hierarki Sistem</w:t>
+      </w:r>
+      <w:r>
+        <w:rPr>
+          <w:rFonts w:ascii="Times New Roman" w:eastAsia="Times New Roman" w:hAnsi="Times New Roman" w:cs="Times New Roman"/>
+          <w:color w:val="000000" w:themeColor="text1"/>
+          <w:sz w:val="24"/>
+          <w:szCs w:val="24"/>
         </w:rPr>
         <w:tab/>
-        <w:t>1</w:t>
-      </w:r>
-    </w:p>
-    <w:p>
-      <w:pPr>
-        <w:numPr>
-          <w:ilvl w:val="0"/>
-          <w:numId w:val="12"/>
-        </w:numPr>
+        <w:t>26</w:t>
+      </w:r>
+    </w:p>
+    <w:p>
+      <w:pPr>
         <w:tabs>
           <w:tab w:val="right" w:leader="dot" w:pos="7797"/>
         </w:tabs>
         <w:spacing w:line="360" w:lineRule="auto"/>
-        <w:jc w:val="both"/>
-        <w:rPr>
-          <w:rFonts w:ascii="Times New Roman" w:eastAsia="Times New Roman" w:hAnsi="Times New Roman" w:cs="Times New Roman"/>
-          <w:color w:val="000000" w:themeColor="text1"/>
-          <w:sz w:val="24"/>
-          <w:szCs w:val="24"/>
-          <w:highlight w:val="yellow"/>
-        </w:rPr>
-      </w:pPr>
-      <w:r>
-        <w:rPr>
-          <w:rFonts w:ascii="Times New Roman" w:eastAsia="Times New Roman" w:hAnsi="Times New Roman" w:cs="Times New Roman"/>
-          <w:color w:val="000000" w:themeColor="text1"/>
-          <w:sz w:val="24"/>
-          <w:szCs w:val="24"/>
-          <w:highlight w:val="yellow"/>
-        </w:rPr>
-        <w:t>Desain User Interface</w:t>
-      </w:r>
-      <w:r>
-        <w:rPr>
-          <w:rFonts w:ascii="Times New Roman" w:eastAsia="Times New Roman" w:hAnsi="Times New Roman" w:cs="Times New Roman"/>
-          <w:color w:val="000000" w:themeColor="text1"/>
-          <w:sz w:val="24"/>
-          <w:szCs w:val="24"/>
-          <w:highlight w:val="yellow"/>
+        <w:ind w:left="720"/>
+        <w:jc w:val="both"/>
+        <w:rPr>
+          <w:rFonts w:ascii="Times New Roman" w:eastAsia="Times New Roman" w:hAnsi="Times New Roman" w:cs="Times New Roman"/>
+          <w:color w:val="000000" w:themeColor="text1"/>
+          <w:sz w:val="24"/>
+          <w:szCs w:val="24"/>
+        </w:rPr>
+      </w:pPr>
+      <w:r>
+        <w:rPr>
+          <w:rFonts w:ascii="Times New Roman" w:eastAsia="Times New Roman" w:hAnsi="Times New Roman" w:cs="Times New Roman"/>
+          <w:color w:val="000000" w:themeColor="text1"/>
+          <w:sz w:val="24"/>
+          <w:szCs w:val="24"/>
+        </w:rPr>
+        <w:t>2.4 Diagram Tabel</w:t>
+      </w:r>
+      <w:r>
+        <w:rPr>
+          <w:rFonts w:ascii="Times New Roman" w:eastAsia="Times New Roman" w:hAnsi="Times New Roman" w:cs="Times New Roman"/>
+          <w:color w:val="000000" w:themeColor="text1"/>
+          <w:sz w:val="24"/>
+          <w:szCs w:val="24"/>
         </w:rPr>
         <w:tab/>
-        <w:t>1</w:t>
+        <w:t>27</w:t>
       </w:r>
     </w:p>
     <w:p>
@@ -2289,6 +2366,111 @@
           <w:tab w:val="right" w:leader="dot" w:pos="7797"/>
         </w:tabs>
         <w:spacing w:line="360" w:lineRule="auto"/>
+        <w:ind w:left="720"/>
+        <w:jc w:val="both"/>
+        <w:rPr>
+          <w:rFonts w:ascii="Times New Roman" w:eastAsia="Times New Roman" w:hAnsi="Times New Roman" w:cs="Times New Roman"/>
+          <w:color w:val="000000" w:themeColor="text1"/>
+          <w:sz w:val="24"/>
+          <w:szCs w:val="24"/>
+        </w:rPr>
+      </w:pPr>
+      <w:r>
+        <w:rPr>
+          <w:rFonts w:ascii="Times New Roman" w:eastAsia="Times New Roman" w:hAnsi="Times New Roman" w:cs="Times New Roman"/>
+          <w:color w:val="000000" w:themeColor="text1"/>
+          <w:sz w:val="24"/>
+          <w:szCs w:val="24"/>
+        </w:rPr>
+        <w:t>2.5 Usecase Diagram</w:t>
+      </w:r>
+      <w:r>
+        <w:rPr>
+          <w:rFonts w:ascii="Times New Roman" w:eastAsia="Times New Roman" w:hAnsi="Times New Roman" w:cs="Times New Roman"/>
+          <w:color w:val="000000" w:themeColor="text1"/>
+          <w:sz w:val="24"/>
+          <w:szCs w:val="24"/>
+        </w:rPr>
+        <w:tab/>
+        <w:t>27</w:t>
+      </w:r>
+    </w:p>
+    <w:p>
+      <w:pPr>
+        <w:tabs>
+          <w:tab w:val="right" w:leader="dot" w:pos="7797"/>
+        </w:tabs>
+        <w:spacing w:line="360" w:lineRule="auto"/>
+        <w:ind w:left="720"/>
+        <w:jc w:val="both"/>
+        <w:rPr>
+          <w:rFonts w:ascii="Times New Roman" w:eastAsia="Times New Roman" w:hAnsi="Times New Roman" w:cs="Times New Roman"/>
+          <w:color w:val="000000" w:themeColor="text1"/>
+          <w:sz w:val="24"/>
+          <w:szCs w:val="24"/>
+        </w:rPr>
+      </w:pPr>
+      <w:r>
+        <w:rPr>
+          <w:rFonts w:ascii="Times New Roman" w:eastAsia="Times New Roman" w:hAnsi="Times New Roman" w:cs="Times New Roman"/>
+          <w:color w:val="000000" w:themeColor="text1"/>
+          <w:sz w:val="24"/>
+          <w:szCs w:val="24"/>
+        </w:rPr>
+        <w:t>2.6 Desain User Interface</w:t>
+      </w:r>
+      <w:r>
+        <w:rPr>
+          <w:rFonts w:ascii="Times New Roman" w:eastAsia="Times New Roman" w:hAnsi="Times New Roman" w:cs="Times New Roman"/>
+          <w:color w:val="000000" w:themeColor="text1"/>
+          <w:sz w:val="24"/>
+          <w:szCs w:val="24"/>
+        </w:rPr>
+        <w:tab/>
+        <w:t>28</w:t>
+      </w:r>
+    </w:p>
+    <w:p>
+      <w:pPr>
+        <w:tabs>
+          <w:tab w:val="right" w:leader="dot" w:pos="7797"/>
+        </w:tabs>
+        <w:spacing w:line="360" w:lineRule="auto"/>
+        <w:ind w:left="720"/>
+        <w:jc w:val="both"/>
+        <w:rPr>
+          <w:rFonts w:ascii="Times New Roman" w:eastAsia="Times New Roman" w:hAnsi="Times New Roman" w:cs="Times New Roman"/>
+          <w:color w:val="000000" w:themeColor="text1"/>
+          <w:sz w:val="24"/>
+          <w:szCs w:val="24"/>
+        </w:rPr>
+      </w:pPr>
+      <w:r>
+        <w:rPr>
+          <w:rFonts w:ascii="Times New Roman" w:eastAsia="Times New Roman" w:hAnsi="Times New Roman" w:cs="Times New Roman"/>
+          <w:color w:val="000000" w:themeColor="text1"/>
+          <w:sz w:val="24"/>
+          <w:szCs w:val="24"/>
+        </w:rPr>
+        <w:t>2.7 Emtitas</w:t>
+      </w:r>
+      <w:r>
+        <w:rPr>
+          <w:rFonts w:ascii="Times New Roman" w:eastAsia="Times New Roman" w:hAnsi="Times New Roman" w:cs="Times New Roman"/>
+          <w:color w:val="000000" w:themeColor="text1"/>
+          <w:sz w:val="24"/>
+          <w:szCs w:val="24"/>
+        </w:rPr>
+        <w:tab/>
+        <w:t>35</w:t>
+      </w:r>
+    </w:p>
+    <w:p>
+      <w:pPr>
+        <w:tabs>
+          <w:tab w:val="right" w:leader="dot" w:pos="7797"/>
+        </w:tabs>
+        <w:spacing w:line="360" w:lineRule="auto"/>
         <w:contextualSpacing w:val="0"/>
         <w:jc w:val="both"/>
         <w:rPr>
@@ -2296,29 +2478,36 @@
           <w:color w:val="000000" w:themeColor="text1"/>
           <w:sz w:val="24"/>
           <w:szCs w:val="24"/>
-          <w:highlight w:val="yellow"/>
-        </w:rPr>
-      </w:pPr>
-      <w:r>
-        <w:rPr>
-          <w:rFonts w:ascii="Times New Roman" w:eastAsia="Times New Roman" w:hAnsi="Times New Roman" w:cs="Times New Roman"/>
-          <w:color w:val="000000" w:themeColor="text1"/>
-          <w:sz w:val="24"/>
-          <w:szCs w:val="24"/>
-          <w:highlight w:val="yellow"/>
-        </w:rPr>
-        <w:t>Bab V : Kesimpulan dan Saran</w:t>
-      </w:r>
-      <w:r>
-        <w:rPr>
-          <w:rFonts w:ascii="Times New Roman" w:eastAsia="Times New Roman" w:hAnsi="Times New Roman" w:cs="Times New Roman"/>
-          <w:color w:val="000000" w:themeColor="text1"/>
-          <w:sz w:val="24"/>
-          <w:szCs w:val="24"/>
-          <w:highlight w:val="yellow"/>
+        </w:rPr>
+      </w:pPr>
+      <w:r>
+        <w:rPr>
+          <w:rFonts w:ascii="Times New Roman" w:eastAsia="Times New Roman" w:hAnsi="Times New Roman" w:cs="Times New Roman"/>
+          <w:color w:val="000000" w:themeColor="text1"/>
+          <w:sz w:val="24"/>
+          <w:szCs w:val="24"/>
+        </w:rPr>
+        <w:lastRenderedPageBreak/>
+        <w:t>B</w:t>
+      </w:r>
+      <w:r>
+        <w:rPr>
+          <w:rFonts w:ascii="Times New Roman" w:eastAsia="Times New Roman" w:hAnsi="Times New Roman" w:cs="Times New Roman"/>
+          <w:color w:val="000000" w:themeColor="text1"/>
+          <w:sz w:val="24"/>
+          <w:szCs w:val="24"/>
+        </w:rPr>
+        <w:t>ab V : Kesimpulan dan Saran</w:t>
+      </w:r>
+      <w:r>
+        <w:rPr>
+          <w:rFonts w:ascii="Times New Roman" w:eastAsia="Times New Roman" w:hAnsi="Times New Roman" w:cs="Times New Roman"/>
+          <w:color w:val="000000" w:themeColor="text1"/>
+          <w:sz w:val="24"/>
+          <w:szCs w:val="24"/>
         </w:rPr>
         <w:tab/>
-        <w:t>1</w:t>
+        <w:t>50</w:t>
       </w:r>
     </w:p>
     <w:p>
@@ -2337,16 +2526,14 @@
           <w:color w:val="000000" w:themeColor="text1"/>
           <w:sz w:val="24"/>
           <w:szCs w:val="24"/>
-          <w:highlight w:val="yellow"/>
-        </w:rPr>
-      </w:pPr>
-      <w:r>
-        <w:rPr>
-          <w:rFonts w:ascii="Times New Roman" w:eastAsia="Times New Roman" w:hAnsi="Times New Roman" w:cs="Times New Roman"/>
-          <w:color w:val="000000" w:themeColor="text1"/>
-          <w:sz w:val="24"/>
-          <w:szCs w:val="24"/>
-          <w:highlight w:val="yellow"/>
+        </w:rPr>
+      </w:pPr>
+      <w:r>
+        <w:rPr>
+          <w:rFonts w:ascii="Times New Roman" w:eastAsia="Times New Roman" w:hAnsi="Times New Roman" w:cs="Times New Roman"/>
+          <w:color w:val="000000" w:themeColor="text1"/>
+          <w:sz w:val="24"/>
+          <w:szCs w:val="24"/>
         </w:rPr>
         <w:t>Kesimpulan</w:t>
       </w:r>
@@ -2356,10 +2543,9 @@
           <w:color w:val="000000" w:themeColor="text1"/>
           <w:sz w:val="24"/>
           <w:szCs w:val="24"/>
-          <w:highlight w:val="yellow"/>
         </w:rPr>
         <w:tab/>
-        <w:t>1</w:t>
+        <w:t>50</w:t>
       </w:r>
     </w:p>
     <w:p>
@@ -2378,16 +2564,14 @@
           <w:color w:val="000000" w:themeColor="text1"/>
           <w:sz w:val="24"/>
           <w:szCs w:val="24"/>
-          <w:highlight w:val="yellow"/>
-        </w:rPr>
-      </w:pPr>
-      <w:r>
-        <w:rPr>
-          <w:rFonts w:ascii="Times New Roman" w:eastAsia="Times New Roman" w:hAnsi="Times New Roman" w:cs="Times New Roman"/>
-          <w:color w:val="000000" w:themeColor="text1"/>
-          <w:sz w:val="24"/>
-          <w:szCs w:val="24"/>
-          <w:highlight w:val="yellow"/>
+        </w:rPr>
+      </w:pPr>
+      <w:r>
+        <w:rPr>
+          <w:rFonts w:ascii="Times New Roman" w:eastAsia="Times New Roman" w:hAnsi="Times New Roman" w:cs="Times New Roman"/>
+          <w:color w:val="000000" w:themeColor="text1"/>
+          <w:sz w:val="24"/>
+          <w:szCs w:val="24"/>
         </w:rPr>
         <w:t>Hal-hal yang Dapat Dikembangkan</w:t>
       </w:r>
@@ -2397,10 +2581,17 @@
           <w:color w:val="000000" w:themeColor="text1"/>
           <w:sz w:val="24"/>
           <w:szCs w:val="24"/>
-          <w:highlight w:val="yellow"/>
         </w:rPr>
         <w:tab/>
-        <w:t>1</w:t>
+      </w:r>
+      <w:r>
+        <w:rPr>
+          <w:rFonts w:ascii="Times New Roman" w:eastAsia="Times New Roman" w:hAnsi="Times New Roman" w:cs="Times New Roman"/>
+          <w:color w:val="000000" w:themeColor="text1"/>
+          <w:sz w:val="24"/>
+          <w:szCs w:val="24"/>
+        </w:rPr>
+        <w:t>50</w:t>
       </w:r>
     </w:p>
     <w:p>
@@ -2419,35 +2610,40 @@
           <w:color w:val="000000" w:themeColor="text1"/>
           <w:sz w:val="24"/>
           <w:szCs w:val="24"/>
-          <w:highlight w:val="yellow"/>
-        </w:rPr>
-      </w:pPr>
-      <w:r>
-        <w:rPr>
-          <w:rFonts w:ascii="Times New Roman" w:eastAsia="Times New Roman" w:hAnsi="Times New Roman" w:cs="Times New Roman"/>
-          <w:color w:val="000000" w:themeColor="text1"/>
-          <w:sz w:val="24"/>
-          <w:szCs w:val="24"/>
-          <w:highlight w:val="yellow"/>
+        </w:rPr>
+      </w:pPr>
+      <w:r>
+        <w:rPr>
+          <w:rFonts w:ascii="Times New Roman" w:eastAsia="Times New Roman" w:hAnsi="Times New Roman" w:cs="Times New Roman"/>
+          <w:color w:val="000000" w:themeColor="text1"/>
+          <w:sz w:val="24"/>
+          <w:szCs w:val="24"/>
         </w:rPr>
         <w:t>Saran</w:t>
       </w:r>
-      <w:bookmarkStart w:id="7" w:name="_x2wnwu6yehjw" w:colFirst="0" w:colLast="0"/>
-      <w:bookmarkStart w:id="8" w:name="_khd2t5p7i7q2" w:colFirst="0" w:colLast="0"/>
-      <w:bookmarkStart w:id="9" w:name="_532pikbn0d58" w:colFirst="0" w:colLast="0"/>
+      <w:bookmarkStart w:id="6" w:name="_x2wnwu6yehjw" w:colFirst="0" w:colLast="0"/>
+      <w:bookmarkStart w:id="7" w:name="_khd2t5p7i7q2" w:colFirst="0" w:colLast="0"/>
+      <w:bookmarkStart w:id="8" w:name="_532pikbn0d58" w:colFirst="0" w:colLast="0"/>
+      <w:bookmarkEnd w:id="6"/>
       <w:bookmarkEnd w:id="7"/>
       <w:bookmarkEnd w:id="8"/>
-      <w:bookmarkEnd w:id="9"/>
-      <w:r>
-        <w:rPr>
-          <w:rFonts w:ascii="Times New Roman" w:eastAsia="Times New Roman" w:hAnsi="Times New Roman" w:cs="Times New Roman"/>
-          <w:color w:val="000000" w:themeColor="text1"/>
-          <w:sz w:val="24"/>
-          <w:szCs w:val="24"/>
-          <w:highlight w:val="yellow"/>
+      <w:r>
+        <w:rPr>
+          <w:rFonts w:ascii="Times New Roman" w:eastAsia="Times New Roman" w:hAnsi="Times New Roman" w:cs="Times New Roman"/>
+          <w:color w:val="000000" w:themeColor="text1"/>
+          <w:sz w:val="24"/>
+          <w:szCs w:val="24"/>
         </w:rPr>
         <w:tab/>
-        <w:t>1</w:t>
+      </w:r>
+      <w:r>
+        <w:rPr>
+          <w:rFonts w:ascii="Times New Roman" w:eastAsia="Times New Roman" w:hAnsi="Times New Roman" w:cs="Times New Roman"/>
+          <w:color w:val="000000" w:themeColor="text1"/>
+          <w:sz w:val="24"/>
+          <w:szCs w:val="24"/>
+        </w:rPr>
+        <w:t>51</w:t>
       </w:r>
     </w:p>
     <w:p>
@@ -2620,8 +2816,8 @@
           <w:szCs w:val="24"/>
         </w:rPr>
       </w:pPr>
-      <w:bookmarkStart w:id="10" w:name="_9glkwp20rou0" w:colFirst="0" w:colLast="0"/>
-      <w:bookmarkEnd w:id="10"/>
+      <w:bookmarkStart w:id="9" w:name="_9glkwp20rou0" w:colFirst="0" w:colLast="0"/>
+      <w:bookmarkEnd w:id="9"/>
       <w:r>
         <w:rPr>
           <w:rFonts w:ascii="Times New Roman" w:hAnsi="Times New Roman" w:cs="Times New Roman"/>
@@ -3083,7 +3279,7 @@
           <w:lang w:val="en-US" w:eastAsia="en-US"/>
         </w:rPr>
         <w:drawing>
-          <wp:inline distT="114300" distB="114300" distL="114300" distR="114300" wp14:anchorId="60B38B56" wp14:editId="62F5528F">
+          <wp:inline distT="114300" distB="114300" distL="114300" distR="114300" wp14:anchorId="055A8E07" wp14:editId="7E0762FA">
             <wp:extent cx="1133475" cy="1019175"/>
             <wp:effectExtent l="0" t="0" r="0" b="0"/>
             <wp:docPr id="27" name="image54.png"/>
@@ -4173,7 +4369,7 @@
         </w:rPr>
         <w:lastRenderedPageBreak/>
         <w:drawing>
-          <wp:inline distT="0" distB="0" distL="0" distR="0" wp14:anchorId="786D1C80" wp14:editId="0CEB5191">
+          <wp:inline distT="0" distB="0" distL="0" distR="0" wp14:anchorId="7C6D191D" wp14:editId="006956F7">
             <wp:extent cx="4143375" cy="2181225"/>
             <wp:effectExtent l="0" t="0" r="9525" b="9525"/>
             <wp:docPr id="24" name="image51.png"/>
@@ -14324,8 +14520,8 @@
           <w:szCs w:val="24"/>
         </w:rPr>
       </w:pPr>
-      <w:bookmarkStart w:id="11" w:name="_mnrfjct6ofed" w:colFirst="0" w:colLast="0"/>
-      <w:bookmarkEnd w:id="11"/>
+      <w:bookmarkStart w:id="10" w:name="_mnrfjct6ofed" w:colFirst="0" w:colLast="0"/>
+      <w:bookmarkEnd w:id="10"/>
     </w:p>
     <w:p>
       <w:pPr>
@@ -16698,8 +16894,8 @@
           <w:szCs w:val="24"/>
         </w:rPr>
       </w:pPr>
-      <w:bookmarkStart w:id="12" w:name="_ljqqylg4qmcx" w:colFirst="0" w:colLast="0"/>
-      <w:bookmarkEnd w:id="12"/>
+      <w:bookmarkStart w:id="11" w:name="_ljqqylg4qmcx" w:colFirst="0" w:colLast="0"/>
+      <w:bookmarkEnd w:id="11"/>
       <w:r>
         <w:rPr>
           <w:rFonts w:ascii="Times New Roman" w:hAnsi="Times New Roman" w:cs="Times New Roman"/>
@@ -16722,16 +16918,6 @@
           <w:lang w:val="id-ID"/>
         </w:rPr>
         <w:t>Tenancy Management</w:t>
-      </w:r>
-      <w:r>
-        <w:rPr>
-          <w:rFonts w:ascii="Times New Roman" w:hAnsi="Times New Roman" w:cs="Times New Roman"/>
-          <w:b/>
-          <w:color w:val="000000" w:themeColor="text1"/>
-          <w:sz w:val="24"/>
-          <w:szCs w:val="24"/>
-        </w:rPr>
-        <w:t xml:space="preserve"> :</w:t>
       </w:r>
     </w:p>
     <w:p>
@@ -17330,7 +17516,7 @@
           <w:lang w:val="en-US" w:eastAsia="en-US"/>
         </w:rPr>
         <w:drawing>
-          <wp:inline distT="0" distB="0" distL="0" distR="0">
+          <wp:inline distT="0" distB="0" distL="0" distR="0" wp14:anchorId="6439E4B8" wp14:editId="1C086062">
             <wp:extent cx="6982505" cy="3374766"/>
             <wp:effectExtent l="0" t="5715" r="3175" b="3175"/>
             <wp:docPr id="28" name="Picture 28" descr="C:\Users\muham\Documents\Architecture PT Aristi Jasadata.png"/>
@@ -18252,7 +18438,7 @@
           <w:lang w:val="en-US" w:eastAsia="en-US"/>
         </w:rPr>
         <w:drawing>
-          <wp:inline distT="114300" distB="114300" distL="114300" distR="114300" wp14:anchorId="03E6D246" wp14:editId="491D74D6">
+          <wp:inline distT="114300" distB="114300" distL="114300" distR="114300" wp14:anchorId="086642EE" wp14:editId="56226832">
             <wp:extent cx="4743951" cy="1790299"/>
             <wp:effectExtent l="0" t="0" r="0" b="635"/>
             <wp:docPr id="14" name="image38.png"/>
@@ -18425,7 +18611,7 @@
           <w:lang w:val="en-US" w:eastAsia="en-US"/>
         </w:rPr>
         <w:drawing>
-          <wp:inline distT="0" distB="0" distL="0" distR="0" wp14:anchorId="7069334A" wp14:editId="0EE19AA4">
+          <wp:inline distT="0" distB="0" distL="0" distR="0" wp14:anchorId="010427CD" wp14:editId="17778A97">
             <wp:extent cx="3882578" cy="4610501"/>
             <wp:effectExtent l="0" t="0" r="3810" b="0"/>
             <wp:docPr id="22" name="Picture 22" descr="https://lh6.googleusercontent.com/NS24zrV8SJV0vfDzAMtvsz7FTzW6qanypub3VvRLFxPrUKgPysLxUKRDdP2yNN6omP142ua33so8gxg31ytrF1Ahoc4iwb79AwcGDWn7TVNi6YoDcgyz0DaBVu8ovv7fUEA088QU"/>
@@ -18600,6 +18786,9 @@
           <w:szCs w:val="24"/>
         </w:rPr>
       </w:pPr>
+      <w:bookmarkStart w:id="12" w:name="_GoBack"/>
+      <w:bookmarkEnd w:id="12"/>
+      <w:commentRangeStart w:id="13"/>
       <w:r>
         <w:rPr>
           <w:rFonts w:ascii="Times New Roman" w:eastAsia="Times New Roman" w:hAnsi="Times New Roman" w:cs="Times New Roman"/>
@@ -18609,7 +18798,25 @@
           <w:sz w:val="24"/>
           <w:szCs w:val="24"/>
         </w:rPr>
-        <w:t>Email Sender</w:t>
+        <w:t>Email</w:t>
+      </w:r>
+      <w:commentRangeEnd w:id="13"/>
+      <w:r>
+        <w:rPr>
+          <w:rStyle w:val="CommentReference"/>
+        </w:rPr>
+        <w:commentReference w:id="13"/>
+      </w:r>
+      <w:r>
+        <w:rPr>
+          <w:rFonts w:ascii="Times New Roman" w:eastAsia="Times New Roman" w:hAnsi="Times New Roman" w:cs="Times New Roman"/>
+          <w:b/>
+          <w:i/>
+          <w:color w:val="000000" w:themeColor="text1"/>
+          <w:sz w:val="24"/>
+          <w:szCs w:val="24"/>
+        </w:rPr>
+        <w:t xml:space="preserve"> Sender</w:t>
       </w:r>
     </w:p>
     <w:p>
@@ -18781,7 +18988,7 @@
           <w:lang w:val="en-US" w:eastAsia="en-US"/>
         </w:rPr>
         <w:drawing>
-          <wp:inline distT="114300" distB="114300" distL="114300" distR="114300" wp14:anchorId="6DD881B4" wp14:editId="25F4D938">
+          <wp:inline distT="114300" distB="114300" distL="114300" distR="114300" wp14:anchorId="600C6F4A" wp14:editId="58164435">
             <wp:extent cx="4305300" cy="2133600"/>
             <wp:effectExtent l="0" t="0" r="0" b="0"/>
             <wp:docPr id="19" name="image46.png"/>
@@ -18794,7 +19001,7 @@
                     <pic:cNvPicPr preferRelativeResize="0"/>
                   </pic:nvPicPr>
                   <pic:blipFill>
-                    <a:blip r:embed="rId15"/>
+                    <a:blip r:embed="rId17"/>
                     <a:srcRect/>
                     <a:stretch>
                       <a:fillRect/>
@@ -19017,7 +19224,7 @@
           <w:lang w:val="en-US" w:eastAsia="en-US"/>
         </w:rPr>
         <w:drawing>
-          <wp:inline distT="114300" distB="114300" distL="114300" distR="114300" wp14:anchorId="3D3DF284" wp14:editId="0C8D7C23">
+          <wp:inline distT="114300" distB="114300" distL="114300" distR="114300" wp14:anchorId="69439100" wp14:editId="601E8E7B">
             <wp:extent cx="4343400" cy="2114550"/>
             <wp:effectExtent l="0" t="0" r="0" b="0"/>
             <wp:docPr id="8" name="image31.png"/>
@@ -19030,7 +19237,7 @@
                     <pic:cNvPicPr preferRelativeResize="0"/>
                   </pic:nvPicPr>
                   <pic:blipFill>
-                    <a:blip r:embed="rId16"/>
+                    <a:blip r:embed="rId18"/>
                     <a:srcRect/>
                     <a:stretch>
                       <a:fillRect/>
@@ -19301,7 +19508,7 @@
           <w:lang w:val="en-US" w:eastAsia="en-US"/>
         </w:rPr>
         <w:drawing>
-          <wp:inline distT="114300" distB="114300" distL="114300" distR="114300" wp14:anchorId="2ADFF773" wp14:editId="6D24BB1C">
+          <wp:inline distT="114300" distB="114300" distL="114300" distR="114300" wp14:anchorId="0F4CEA97" wp14:editId="14D05788">
             <wp:extent cx="4371975" cy="2152650"/>
             <wp:effectExtent l="0" t="0" r="0" b="0"/>
             <wp:docPr id="1" name="image2.png"/>
@@ -19314,7 +19521,7 @@
                     <pic:cNvPicPr preferRelativeResize="0"/>
                   </pic:nvPicPr>
                   <pic:blipFill>
-                    <a:blip r:embed="rId17"/>
+                    <a:blip r:embed="rId19"/>
                     <a:srcRect/>
                     <a:stretch>
                       <a:fillRect/>
@@ -19608,7 +19815,7 @@
           <w:lang w:val="en-US" w:eastAsia="en-US"/>
         </w:rPr>
         <w:drawing>
-          <wp:inline distT="114300" distB="114300" distL="114300" distR="114300" wp14:anchorId="352B1430" wp14:editId="50B24862">
+          <wp:inline distT="114300" distB="114300" distL="114300" distR="114300" wp14:anchorId="17BACA7C" wp14:editId="73F6B4DC">
             <wp:extent cx="4067175" cy="2000250"/>
             <wp:effectExtent l="0" t="0" r="0" b="0"/>
             <wp:docPr id="21" name="image48.png"/>
@@ -19621,7 +19828,7 @@
                     <pic:cNvPicPr preferRelativeResize="0"/>
                   </pic:nvPicPr>
                   <pic:blipFill>
-                    <a:blip r:embed="rId18"/>
+                    <a:blip r:embed="rId20"/>
                     <a:srcRect/>
                     <a:stretch>
                       <a:fillRect/>
@@ -19848,7 +20055,7 @@
           <w:lang w:val="en-US" w:eastAsia="en-US"/>
         </w:rPr>
         <w:drawing>
-          <wp:inline distT="114300" distB="114300" distL="114300" distR="114300" wp14:anchorId="628FB45C" wp14:editId="3E0728AE">
+          <wp:inline distT="114300" distB="114300" distL="114300" distR="114300" wp14:anchorId="5A855681" wp14:editId="485472FF">
             <wp:extent cx="4067175" cy="2000250"/>
             <wp:effectExtent l="0" t="0" r="0" b="0"/>
             <wp:docPr id="12" name="image35.png"/>
@@ -19861,7 +20068,7 @@
                     <pic:cNvPicPr preferRelativeResize="0"/>
                   </pic:nvPicPr>
                   <pic:blipFill>
-                    <a:blip r:embed="rId19"/>
+                    <a:blip r:embed="rId21"/>
                     <a:srcRect/>
                     <a:stretch>
                       <a:fillRect/>
@@ -20089,7 +20296,7 @@
           <w:lang w:val="en-US" w:eastAsia="en-US"/>
         </w:rPr>
         <w:drawing>
-          <wp:inline distT="114300" distB="114300" distL="114300" distR="114300" wp14:anchorId="33B06D55" wp14:editId="125F32B8">
+          <wp:inline distT="114300" distB="114300" distL="114300" distR="114300" wp14:anchorId="6ACC7C32" wp14:editId="41C58905">
             <wp:extent cx="4105275" cy="2019300"/>
             <wp:effectExtent l="0" t="0" r="0" b="0"/>
             <wp:docPr id="16" name="image43.png"/>
@@ -20102,7 +20309,7 @@
                     <pic:cNvPicPr preferRelativeResize="0"/>
                   </pic:nvPicPr>
                   <pic:blipFill>
-                    <a:blip r:embed="rId20"/>
+                    <a:blip r:embed="rId22"/>
                     <a:srcRect/>
                     <a:stretch>
                       <a:fillRect/>
@@ -20465,7 +20672,7 @@
           <w:lang w:val="en-US" w:eastAsia="en-US"/>
         </w:rPr>
         <w:drawing>
-          <wp:inline distT="114300" distB="114300" distL="114300" distR="114300" wp14:anchorId="69297257" wp14:editId="761467F7">
+          <wp:inline distT="114300" distB="114300" distL="114300" distR="114300" wp14:anchorId="52264C39" wp14:editId="22470485">
             <wp:extent cx="4143375" cy="1962150"/>
             <wp:effectExtent l="0" t="0" r="0" b="0"/>
             <wp:docPr id="3" name="image26.png"/>
@@ -20475,480 +20682,6 @@
                 <pic:pic xmlns:pic="http://schemas.openxmlformats.org/drawingml/2006/picture">
                   <pic:nvPicPr>
                     <pic:cNvPr id="0" name="image26.png"/>
-                    <pic:cNvPicPr preferRelativeResize="0"/>
-                  </pic:nvPicPr>
-                  <pic:blipFill>
-                    <a:blip r:embed="rId21"/>
-                    <a:srcRect/>
-                    <a:stretch>
-                      <a:fillRect/>
-                    </a:stretch>
-                  </pic:blipFill>
-                  <pic:spPr>
-                    <a:xfrm>
-                      <a:off x="0" y="0"/>
-                      <a:ext cx="4143375" cy="1962150"/>
-                    </a:xfrm>
-                    <a:prstGeom prst="rect">
-                      <a:avLst/>
-                    </a:prstGeom>
-                    <a:ln/>
-                  </pic:spPr>
-                </pic:pic>
-              </a:graphicData>
-            </a:graphic>
-          </wp:inline>
-        </w:drawing>
-      </w:r>
-    </w:p>
-    <w:p>
-      <w:pPr>
-        <w:spacing w:line="360" w:lineRule="auto"/>
-        <w:ind w:left="1134"/>
-        <w:contextualSpacing w:val="0"/>
-        <w:jc w:val="center"/>
-        <w:rPr>
-          <w:rFonts w:ascii="Times New Roman" w:eastAsia="Times New Roman" w:hAnsi="Times New Roman" w:cs="Times New Roman"/>
-          <w:i/>
-          <w:noProof/>
-          <w:color w:val="000000" w:themeColor="text1"/>
-          <w:sz w:val="24"/>
-          <w:szCs w:val="24"/>
-          <w:lang w:val="id-ID"/>
-        </w:rPr>
-      </w:pPr>
-      <w:r>
-        <w:rPr>
-          <w:rFonts w:ascii="Times New Roman" w:eastAsia="Times New Roman" w:hAnsi="Times New Roman" w:cs="Times New Roman"/>
-          <w:i/>
-          <w:noProof/>
-          <w:color w:val="000000" w:themeColor="text1"/>
-          <w:sz w:val="24"/>
-          <w:szCs w:val="24"/>
-          <w:lang w:val="id-ID"/>
-        </w:rPr>
-        <w:t>Gambar 4.10</w:t>
-      </w:r>
-      <w:r>
-        <w:rPr>
-          <w:rFonts w:ascii="Times New Roman" w:eastAsia="Times New Roman" w:hAnsi="Times New Roman" w:cs="Times New Roman"/>
-          <w:i/>
-          <w:noProof/>
-          <w:color w:val="000000" w:themeColor="text1"/>
-          <w:sz w:val="24"/>
-          <w:szCs w:val="24"/>
-          <w:lang w:val="id-ID"/>
-        </w:rPr>
-        <w:t xml:space="preserve">. Halaman </w:t>
-      </w:r>
-      <w:r>
-        <w:rPr>
-          <w:rFonts w:ascii="Times New Roman" w:eastAsia="Times New Roman" w:hAnsi="Times New Roman" w:cs="Times New Roman"/>
-          <w:i/>
-          <w:noProof/>
-          <w:color w:val="000000" w:themeColor="text1"/>
-          <w:sz w:val="24"/>
-          <w:szCs w:val="24"/>
-          <w:lang w:val="id-ID"/>
-        </w:rPr>
-        <w:t>List Email Template</w:t>
-      </w:r>
-    </w:p>
-    <w:p>
-      <w:pPr>
-        <w:spacing w:line="360" w:lineRule="auto"/>
-        <w:ind w:left="2160" w:firstLine="392"/>
-        <w:jc w:val="both"/>
-        <w:rPr>
-          <w:rFonts w:ascii="Times New Roman" w:eastAsia="Times New Roman" w:hAnsi="Times New Roman" w:cs="Times New Roman"/>
-          <w:color w:val="000000" w:themeColor="text1"/>
-          <w:sz w:val="24"/>
-          <w:szCs w:val="24"/>
-        </w:rPr>
-      </w:pPr>
-      <w:r>
-        <w:rPr>
-          <w:rFonts w:ascii="Times New Roman" w:eastAsia="Times New Roman" w:hAnsi="Times New Roman" w:cs="Times New Roman"/>
-          <w:color w:val="000000" w:themeColor="text1"/>
-          <w:sz w:val="24"/>
-          <w:szCs w:val="24"/>
-        </w:rPr>
-        <w:lastRenderedPageBreak/>
-        <w:t xml:space="preserve">Halaman ini menampilkan list/daftar dari keseluruhan </w:t>
-      </w:r>
-      <w:r>
-        <w:rPr>
-          <w:rFonts w:ascii="Times New Roman" w:eastAsia="Times New Roman" w:hAnsi="Times New Roman" w:cs="Times New Roman"/>
-          <w:i/>
-          <w:color w:val="000000" w:themeColor="text1"/>
-          <w:sz w:val="24"/>
-          <w:szCs w:val="24"/>
-        </w:rPr>
-        <w:t xml:space="preserve">Email Template </w:t>
-      </w:r>
-      <w:r>
-        <w:rPr>
-          <w:rFonts w:ascii="Times New Roman" w:eastAsia="Times New Roman" w:hAnsi="Times New Roman" w:cs="Times New Roman"/>
-          <w:color w:val="000000" w:themeColor="text1"/>
-          <w:sz w:val="24"/>
-          <w:szCs w:val="24"/>
-        </w:rPr>
-        <w:t>yang telah terdaftar dan tersimpan dalam database sistem.</w:t>
-      </w:r>
-    </w:p>
-    <w:p>
-      <w:pPr>
-        <w:spacing w:line="360" w:lineRule="auto"/>
-        <w:ind w:left="2160"/>
-        <w:contextualSpacing w:val="0"/>
-        <w:jc w:val="both"/>
-        <w:rPr>
-          <w:rFonts w:ascii="Times New Roman" w:eastAsia="Times New Roman" w:hAnsi="Times New Roman" w:cs="Times New Roman"/>
-          <w:color w:val="000000" w:themeColor="text1"/>
-          <w:sz w:val="24"/>
-          <w:szCs w:val="24"/>
-        </w:rPr>
-      </w:pPr>
-    </w:p>
-    <w:p>
-      <w:pPr>
-        <w:numPr>
-          <w:ilvl w:val="0"/>
-          <w:numId w:val="36"/>
-        </w:numPr>
-        <w:spacing w:line="360" w:lineRule="auto"/>
-        <w:ind w:left="2160" w:hanging="317"/>
-        <w:jc w:val="both"/>
-        <w:rPr>
-          <w:rFonts w:ascii="Times New Roman" w:eastAsia="Times New Roman" w:hAnsi="Times New Roman" w:cs="Times New Roman"/>
-          <w:b/>
-          <w:color w:val="000000" w:themeColor="text1"/>
-          <w:sz w:val="24"/>
-          <w:szCs w:val="24"/>
-        </w:rPr>
-      </w:pPr>
-      <w:r>
-        <w:rPr>
-          <w:rFonts w:ascii="Times New Roman" w:eastAsia="Times New Roman" w:hAnsi="Times New Roman" w:cs="Times New Roman"/>
-          <w:b/>
-          <w:color w:val="000000" w:themeColor="text1"/>
-          <w:sz w:val="24"/>
-          <w:szCs w:val="24"/>
-        </w:rPr>
-        <w:t xml:space="preserve">Halaman </w:t>
-      </w:r>
-      <w:r>
-        <w:rPr>
-          <w:rFonts w:ascii="Times New Roman" w:eastAsia="Times New Roman" w:hAnsi="Times New Roman" w:cs="Times New Roman"/>
-          <w:b/>
-          <w:i/>
-          <w:color w:val="000000" w:themeColor="text1"/>
-          <w:sz w:val="24"/>
-          <w:szCs w:val="24"/>
-        </w:rPr>
-        <w:t>Add New Email Template</w:t>
-      </w:r>
-    </w:p>
-    <w:p>
-      <w:pPr>
-        <w:spacing w:line="360" w:lineRule="auto"/>
-        <w:ind w:left="2160"/>
-        <w:jc w:val="both"/>
-        <w:rPr>
-          <w:rFonts w:ascii="Times New Roman" w:eastAsia="Times New Roman" w:hAnsi="Times New Roman" w:cs="Times New Roman"/>
-          <w:b/>
-          <w:color w:val="000000" w:themeColor="text1"/>
-          <w:sz w:val="12"/>
-          <w:szCs w:val="12"/>
-        </w:rPr>
-      </w:pPr>
-    </w:p>
-    <w:p>
-      <w:pPr>
-        <w:spacing w:line="360" w:lineRule="auto"/>
-        <w:ind w:left="1134"/>
-        <w:contextualSpacing w:val="0"/>
-        <w:jc w:val="center"/>
-        <w:rPr>
-          <w:rFonts w:ascii="Times New Roman" w:eastAsia="Times New Roman" w:hAnsi="Times New Roman" w:cs="Times New Roman"/>
-          <w:b/>
-          <w:noProof/>
-          <w:color w:val="000000" w:themeColor="text1"/>
-          <w:sz w:val="24"/>
-          <w:szCs w:val="24"/>
-          <w:lang w:val="id-ID"/>
-        </w:rPr>
-      </w:pPr>
-      <w:r>
-        <w:rPr>
-          <w:rFonts w:ascii="Times New Roman" w:eastAsia="Times New Roman" w:hAnsi="Times New Roman" w:cs="Times New Roman"/>
-          <w:b/>
-          <w:noProof/>
-          <w:color w:val="000000" w:themeColor="text1"/>
-          <w:sz w:val="24"/>
-          <w:szCs w:val="24"/>
-          <w:lang w:val="en-US" w:eastAsia="en-US"/>
-        </w:rPr>
-        <w:drawing>
-          <wp:inline distT="114300" distB="114300" distL="114300" distR="114300" wp14:anchorId="07E5724F" wp14:editId="085EF2AE">
-            <wp:extent cx="4143375" cy="2762250"/>
-            <wp:effectExtent l="0" t="0" r="0" b="0"/>
-            <wp:docPr id="5" name="image28.png"/>
-            <wp:cNvGraphicFramePr/>
-            <a:graphic xmlns:a="http://schemas.openxmlformats.org/drawingml/2006/main">
-              <a:graphicData uri="http://schemas.openxmlformats.org/drawingml/2006/picture">
-                <pic:pic xmlns:pic="http://schemas.openxmlformats.org/drawingml/2006/picture">
-                  <pic:nvPicPr>
-                    <pic:cNvPr id="0" name="image28.png"/>
-                    <pic:cNvPicPr preferRelativeResize="0"/>
-                  </pic:nvPicPr>
-                  <pic:blipFill>
-                    <a:blip r:embed="rId22"/>
-                    <a:srcRect/>
-                    <a:stretch>
-                      <a:fillRect/>
-                    </a:stretch>
-                  </pic:blipFill>
-                  <pic:spPr>
-                    <a:xfrm>
-                      <a:off x="0" y="0"/>
-                      <a:ext cx="4143375" cy="2762250"/>
-                    </a:xfrm>
-                    <a:prstGeom prst="rect">
-                      <a:avLst/>
-                    </a:prstGeom>
-                    <a:ln/>
-                  </pic:spPr>
-                </pic:pic>
-              </a:graphicData>
-            </a:graphic>
-          </wp:inline>
-        </w:drawing>
-      </w:r>
-    </w:p>
-    <w:p>
-      <w:pPr>
-        <w:spacing w:line="360" w:lineRule="auto"/>
-        <w:ind w:left="1134"/>
-        <w:contextualSpacing w:val="0"/>
-        <w:jc w:val="center"/>
-        <w:rPr>
-          <w:rFonts w:ascii="Times New Roman" w:eastAsia="Times New Roman" w:hAnsi="Times New Roman" w:cs="Times New Roman"/>
-          <w:i/>
-          <w:noProof/>
-          <w:color w:val="000000" w:themeColor="text1"/>
-          <w:sz w:val="24"/>
-          <w:szCs w:val="24"/>
-          <w:lang w:val="id-ID"/>
-        </w:rPr>
-      </w:pPr>
-      <w:r>
-        <w:rPr>
-          <w:rFonts w:ascii="Times New Roman" w:eastAsia="Times New Roman" w:hAnsi="Times New Roman" w:cs="Times New Roman"/>
-          <w:i/>
-          <w:noProof/>
-          <w:color w:val="000000" w:themeColor="text1"/>
-          <w:sz w:val="24"/>
-          <w:szCs w:val="24"/>
-          <w:lang w:val="id-ID"/>
-        </w:rPr>
-        <w:t>Gambar 4.11</w:t>
-      </w:r>
-      <w:r>
-        <w:rPr>
-          <w:rFonts w:ascii="Times New Roman" w:eastAsia="Times New Roman" w:hAnsi="Times New Roman" w:cs="Times New Roman"/>
-          <w:i/>
-          <w:noProof/>
-          <w:color w:val="000000" w:themeColor="text1"/>
-          <w:sz w:val="24"/>
-          <w:szCs w:val="24"/>
-          <w:lang w:val="id-ID"/>
-        </w:rPr>
-        <w:t xml:space="preserve">. Halaman </w:t>
-      </w:r>
-      <w:r>
-        <w:rPr>
-          <w:rFonts w:ascii="Times New Roman" w:eastAsia="Times New Roman" w:hAnsi="Times New Roman" w:cs="Times New Roman"/>
-          <w:i/>
-          <w:noProof/>
-          <w:color w:val="000000" w:themeColor="text1"/>
-          <w:sz w:val="24"/>
-          <w:szCs w:val="24"/>
-          <w:lang w:val="id-ID"/>
-        </w:rPr>
-        <w:t>Add New Email Template</w:t>
-      </w:r>
-    </w:p>
-    <w:p>
-      <w:pPr>
-        <w:spacing w:line="360" w:lineRule="auto"/>
-        <w:ind w:left="2160"/>
-        <w:contextualSpacing w:val="0"/>
-        <w:jc w:val="both"/>
-        <w:rPr>
-          <w:rFonts w:ascii="Times New Roman" w:eastAsia="Times New Roman" w:hAnsi="Times New Roman" w:cs="Times New Roman"/>
-          <w:b/>
-          <w:color w:val="000000" w:themeColor="text1"/>
-          <w:sz w:val="12"/>
-          <w:szCs w:val="12"/>
-          <w:lang w:val="id-ID"/>
-        </w:rPr>
-      </w:pPr>
-    </w:p>
-    <w:p>
-      <w:pPr>
-        <w:spacing w:line="360" w:lineRule="auto"/>
-        <w:ind w:left="2160" w:firstLine="392"/>
-        <w:jc w:val="both"/>
-        <w:rPr>
-          <w:rFonts w:ascii="Times New Roman" w:eastAsia="Times New Roman" w:hAnsi="Times New Roman" w:cs="Times New Roman"/>
-          <w:color w:val="000000" w:themeColor="text1"/>
-          <w:sz w:val="24"/>
-          <w:szCs w:val="24"/>
-        </w:rPr>
-      </w:pPr>
-      <w:r>
-        <w:rPr>
-          <w:rFonts w:ascii="Times New Roman" w:eastAsia="Times New Roman" w:hAnsi="Times New Roman" w:cs="Times New Roman"/>
-          <w:color w:val="000000" w:themeColor="text1"/>
-          <w:sz w:val="24"/>
-          <w:szCs w:val="24"/>
-        </w:rPr>
-        <w:t xml:space="preserve">Halaman ini digunakan untuk menambahkan </w:t>
-      </w:r>
-      <w:r>
-        <w:rPr>
-          <w:rFonts w:ascii="Times New Roman" w:eastAsia="Times New Roman" w:hAnsi="Times New Roman" w:cs="Times New Roman"/>
-          <w:i/>
-          <w:color w:val="000000" w:themeColor="text1"/>
-          <w:sz w:val="24"/>
-          <w:szCs w:val="24"/>
-        </w:rPr>
-        <w:t>Email Template</w:t>
-      </w:r>
-      <w:r>
-        <w:rPr>
-          <w:rFonts w:ascii="Times New Roman" w:eastAsia="Times New Roman" w:hAnsi="Times New Roman" w:cs="Times New Roman"/>
-          <w:color w:val="000000" w:themeColor="text1"/>
-          <w:sz w:val="24"/>
-          <w:szCs w:val="24"/>
-        </w:rPr>
-        <w:t xml:space="preserve"> dengan cara mengisi semua field yang ada pada form tersebut. Ketika menekan button submit maka data akan dikirim dan disimpan dalam database. </w:t>
-      </w:r>
-    </w:p>
-    <w:p>
-      <w:pPr>
-        <w:spacing w:line="360" w:lineRule="auto"/>
-        <w:rPr>
-          <w:rFonts w:ascii="Times New Roman" w:eastAsia="Times New Roman" w:hAnsi="Times New Roman" w:cs="Times New Roman"/>
-          <w:b/>
-          <w:color w:val="000000" w:themeColor="text1"/>
-          <w:sz w:val="24"/>
-          <w:szCs w:val="24"/>
-        </w:rPr>
-      </w:pPr>
-      <w:r>
-        <w:rPr>
-          <w:rFonts w:ascii="Times New Roman" w:eastAsia="Times New Roman" w:hAnsi="Times New Roman" w:cs="Times New Roman"/>
-          <w:b/>
-          <w:color w:val="000000" w:themeColor="text1"/>
-          <w:sz w:val="24"/>
-          <w:szCs w:val="24"/>
-        </w:rPr>
-        <w:br w:type="page"/>
-      </w:r>
-    </w:p>
-    <w:p>
-      <w:pPr>
-        <w:numPr>
-          <w:ilvl w:val="0"/>
-          <w:numId w:val="36"/>
-        </w:numPr>
-        <w:spacing w:line="360" w:lineRule="auto"/>
-        <w:ind w:left="2160" w:hanging="317"/>
-        <w:jc w:val="both"/>
-        <w:rPr>
-          <w:rFonts w:ascii="Times New Roman" w:eastAsia="Times New Roman" w:hAnsi="Times New Roman" w:cs="Times New Roman"/>
-          <w:b/>
-          <w:color w:val="000000" w:themeColor="text1"/>
-          <w:sz w:val="24"/>
-          <w:szCs w:val="24"/>
-        </w:rPr>
-      </w:pPr>
-      <w:r>
-        <w:rPr>
-          <w:rFonts w:ascii="Times New Roman" w:eastAsia="Times New Roman" w:hAnsi="Times New Roman" w:cs="Times New Roman"/>
-          <w:b/>
-          <w:color w:val="000000" w:themeColor="text1"/>
-          <w:sz w:val="24"/>
-          <w:szCs w:val="24"/>
-        </w:rPr>
-        <w:lastRenderedPageBreak/>
-        <w:t xml:space="preserve">Halaman </w:t>
-      </w:r>
-      <w:r>
-        <w:rPr>
-          <w:rFonts w:ascii="Times New Roman" w:eastAsia="Times New Roman" w:hAnsi="Times New Roman" w:cs="Times New Roman"/>
-          <w:b/>
-          <w:i/>
-          <w:color w:val="000000" w:themeColor="text1"/>
-          <w:sz w:val="24"/>
-          <w:szCs w:val="24"/>
-        </w:rPr>
-        <w:t>Edit Email Template</w:t>
-      </w:r>
-    </w:p>
-    <w:p>
-      <w:pPr>
-        <w:spacing w:line="360" w:lineRule="auto"/>
-        <w:ind w:left="2160"/>
-        <w:jc w:val="both"/>
-        <w:rPr>
-          <w:rFonts w:ascii="Times New Roman" w:eastAsia="Times New Roman" w:hAnsi="Times New Roman" w:cs="Times New Roman"/>
-          <w:b/>
-          <w:color w:val="000000" w:themeColor="text1"/>
-          <w:sz w:val="12"/>
-          <w:szCs w:val="12"/>
-        </w:rPr>
-      </w:pPr>
-    </w:p>
-    <w:p>
-      <w:pPr>
-        <w:spacing w:line="360" w:lineRule="auto"/>
-        <w:ind w:left="1134"/>
-        <w:contextualSpacing w:val="0"/>
-        <w:jc w:val="center"/>
-        <w:rPr>
-          <w:rFonts w:ascii="Times New Roman" w:eastAsia="Times New Roman" w:hAnsi="Times New Roman" w:cs="Times New Roman"/>
-          <w:b/>
-          <w:noProof/>
-          <w:color w:val="000000" w:themeColor="text1"/>
-          <w:sz w:val="24"/>
-          <w:szCs w:val="24"/>
-          <w:lang w:val="id-ID"/>
-        </w:rPr>
-      </w:pPr>
-      <w:r>
-        <w:rPr>
-          <w:rFonts w:ascii="Times New Roman" w:eastAsia="Times New Roman" w:hAnsi="Times New Roman" w:cs="Times New Roman"/>
-          <w:b/>
-          <w:noProof/>
-          <w:color w:val="000000" w:themeColor="text1"/>
-          <w:sz w:val="24"/>
-          <w:szCs w:val="24"/>
-          <w:lang w:val="en-US" w:eastAsia="en-US"/>
-        </w:rPr>
-        <w:drawing>
-          <wp:inline distT="114300" distB="114300" distL="114300" distR="114300" wp14:anchorId="3D90B69B" wp14:editId="73BA3764">
-            <wp:extent cx="4143375" cy="1962150"/>
-            <wp:effectExtent l="0" t="0" r="0" b="0"/>
-            <wp:docPr id="25" name="image52.png"/>
-            <wp:cNvGraphicFramePr/>
-            <a:graphic xmlns:a="http://schemas.openxmlformats.org/drawingml/2006/main">
-              <a:graphicData uri="http://schemas.openxmlformats.org/drawingml/2006/picture">
-                <pic:pic xmlns:pic="http://schemas.openxmlformats.org/drawingml/2006/picture">
-                  <pic:nvPicPr>
-                    <pic:cNvPr id="0" name="image52.png"/>
                     <pic:cNvPicPr preferRelativeResize="0"/>
                   </pic:nvPicPr>
                   <pic:blipFill>
@@ -21001,7 +20734,7 @@
           <w:szCs w:val="24"/>
           <w:lang w:val="id-ID"/>
         </w:rPr>
-        <w:t>Gambar 4.12</w:t>
+        <w:t>Gambar 4.10</w:t>
       </w:r>
       <w:r>
         <w:rPr>
@@ -21013,7 +20746,7 @@
           <w:szCs w:val="24"/>
           <w:lang w:val="id-ID"/>
         </w:rPr>
-        <w:t xml:space="preserve">. Halaman Edit Email </w:t>
+        <w:t xml:space="preserve">. Halaman </w:t>
       </w:r>
       <w:r>
         <w:rPr>
@@ -21025,7 +20758,49 @@
           <w:szCs w:val="24"/>
           <w:lang w:val="id-ID"/>
         </w:rPr>
-        <w:t>Template</w:t>
+        <w:t>List Email Template</w:t>
+      </w:r>
+    </w:p>
+    <w:p>
+      <w:pPr>
+        <w:spacing w:line="360" w:lineRule="auto"/>
+        <w:ind w:left="2160" w:firstLine="392"/>
+        <w:jc w:val="both"/>
+        <w:rPr>
+          <w:rFonts w:ascii="Times New Roman" w:eastAsia="Times New Roman" w:hAnsi="Times New Roman" w:cs="Times New Roman"/>
+          <w:color w:val="000000" w:themeColor="text1"/>
+          <w:sz w:val="24"/>
+          <w:szCs w:val="24"/>
+        </w:rPr>
+      </w:pPr>
+      <w:r>
+        <w:rPr>
+          <w:rFonts w:ascii="Times New Roman" w:eastAsia="Times New Roman" w:hAnsi="Times New Roman" w:cs="Times New Roman"/>
+          <w:color w:val="000000" w:themeColor="text1"/>
+          <w:sz w:val="24"/>
+          <w:szCs w:val="24"/>
+        </w:rPr>
+        <w:lastRenderedPageBreak/>
+        <w:t xml:space="preserve">Halaman ini menampilkan list/daftar dari keseluruhan </w:t>
+      </w:r>
+      <w:r>
+        <w:rPr>
+          <w:rFonts w:ascii="Times New Roman" w:eastAsia="Times New Roman" w:hAnsi="Times New Roman" w:cs="Times New Roman"/>
+          <w:i/>
+          <w:color w:val="000000" w:themeColor="text1"/>
+          <w:sz w:val="24"/>
+          <w:szCs w:val="24"/>
+        </w:rPr>
+        <w:t xml:space="preserve">Email Template </w:t>
+      </w:r>
+      <w:r>
+        <w:rPr>
+          <w:rFonts w:ascii="Times New Roman" w:eastAsia="Times New Roman" w:hAnsi="Times New Roman" w:cs="Times New Roman"/>
+          <w:color w:val="000000" w:themeColor="text1"/>
+          <w:sz w:val="24"/>
+          <w:szCs w:val="24"/>
+        </w:rPr>
+        <w:t>yang telah terdaftar dan tersimpan dalam database sistem.</w:t>
       </w:r>
     </w:p>
     <w:p>
@@ -21033,14 +20808,65 @@
         <w:spacing w:line="360" w:lineRule="auto"/>
         <w:ind w:left="2160"/>
         <w:contextualSpacing w:val="0"/>
-        <w:jc w:val="center"/>
-        <w:rPr>
-          <w:rFonts w:ascii="Times New Roman" w:eastAsia="Times New Roman" w:hAnsi="Times New Roman" w:cs="Times New Roman"/>
-          <w:i/>
+        <w:jc w:val="both"/>
+        <w:rPr>
+          <w:rFonts w:ascii="Times New Roman" w:eastAsia="Times New Roman" w:hAnsi="Times New Roman" w:cs="Times New Roman"/>
+          <w:color w:val="000000" w:themeColor="text1"/>
+          <w:sz w:val="24"/>
+          <w:szCs w:val="24"/>
+        </w:rPr>
+      </w:pPr>
+    </w:p>
+    <w:p>
+      <w:pPr>
+        <w:numPr>
+          <w:ilvl w:val="0"/>
+          <w:numId w:val="36"/>
+        </w:numPr>
+        <w:spacing w:line="360" w:lineRule="auto"/>
+        <w:ind w:left="2160" w:hanging="317"/>
+        <w:jc w:val="both"/>
+        <w:rPr>
+          <w:rFonts w:ascii="Times New Roman" w:eastAsia="Times New Roman" w:hAnsi="Times New Roman" w:cs="Times New Roman"/>
+          <w:b/>
+          <w:color w:val="000000" w:themeColor="text1"/>
+          <w:sz w:val="24"/>
+          <w:szCs w:val="24"/>
+        </w:rPr>
+      </w:pPr>
+      <w:r>
+        <w:rPr>
+          <w:rFonts w:ascii="Times New Roman" w:eastAsia="Times New Roman" w:hAnsi="Times New Roman" w:cs="Times New Roman"/>
+          <w:b/>
+          <w:color w:val="000000" w:themeColor="text1"/>
+          <w:sz w:val="24"/>
+          <w:szCs w:val="24"/>
+        </w:rPr>
+        <w:t xml:space="preserve">Halaman </w:t>
+      </w:r>
+      <w:r>
+        <w:rPr>
+          <w:rFonts w:ascii="Times New Roman" w:eastAsia="Times New Roman" w:hAnsi="Times New Roman" w:cs="Times New Roman"/>
+          <w:b/>
+          <w:i/>
+          <w:color w:val="000000" w:themeColor="text1"/>
+          <w:sz w:val="24"/>
+          <w:szCs w:val="24"/>
+        </w:rPr>
+        <w:t>Add New Email Template</w:t>
+      </w:r>
+    </w:p>
+    <w:p>
+      <w:pPr>
+        <w:spacing w:line="360" w:lineRule="auto"/>
+        <w:ind w:left="2160"/>
+        <w:jc w:val="both"/>
+        <w:rPr>
+          <w:rFonts w:ascii="Times New Roman" w:eastAsia="Times New Roman" w:hAnsi="Times New Roman" w:cs="Times New Roman"/>
+          <w:b/>
           <w:color w:val="000000" w:themeColor="text1"/>
           <w:sz w:val="12"/>
           <w:szCs w:val="12"/>
-          <w:lang w:val="id-ID"/>
         </w:rPr>
       </w:pPr>
     </w:p>
@@ -21071,20 +20897,269 @@
           <w:lang w:val="en-US" w:eastAsia="en-US"/>
         </w:rPr>
         <w:drawing>
-          <wp:inline distT="114300" distB="114300" distL="114300" distR="114300" wp14:anchorId="49EBE46C" wp14:editId="79A6EF0E">
-            <wp:extent cx="4143375" cy="1962150"/>
+          <wp:inline distT="114300" distB="114300" distL="114300" distR="114300" wp14:anchorId="198525AE" wp14:editId="24034301">
+            <wp:extent cx="4143375" cy="2762250"/>
             <wp:effectExtent l="0" t="0" r="0" b="0"/>
-            <wp:docPr id="9" name="image32.png"/>
+            <wp:docPr id="5" name="image28.png"/>
             <wp:cNvGraphicFramePr/>
             <a:graphic xmlns:a="http://schemas.openxmlformats.org/drawingml/2006/main">
               <a:graphicData uri="http://schemas.openxmlformats.org/drawingml/2006/picture">
                 <pic:pic xmlns:pic="http://schemas.openxmlformats.org/drawingml/2006/picture">
                   <pic:nvPicPr>
-                    <pic:cNvPr id="0" name="image32.png"/>
+                    <pic:cNvPr id="0" name="image28.png"/>
                     <pic:cNvPicPr preferRelativeResize="0"/>
                   </pic:nvPicPr>
                   <pic:blipFill>
                     <a:blip r:embed="rId24"/>
+                    <a:srcRect/>
+                    <a:stretch>
+                      <a:fillRect/>
+                    </a:stretch>
+                  </pic:blipFill>
+                  <pic:spPr>
+                    <a:xfrm>
+                      <a:off x="0" y="0"/>
+                      <a:ext cx="4143375" cy="2762250"/>
+                    </a:xfrm>
+                    <a:prstGeom prst="rect">
+                      <a:avLst/>
+                    </a:prstGeom>
+                    <a:ln/>
+                  </pic:spPr>
+                </pic:pic>
+              </a:graphicData>
+            </a:graphic>
+          </wp:inline>
+        </w:drawing>
+      </w:r>
+    </w:p>
+    <w:p>
+      <w:pPr>
+        <w:spacing w:line="360" w:lineRule="auto"/>
+        <w:ind w:left="1134"/>
+        <w:contextualSpacing w:val="0"/>
+        <w:jc w:val="center"/>
+        <w:rPr>
+          <w:rFonts w:ascii="Times New Roman" w:eastAsia="Times New Roman" w:hAnsi="Times New Roman" w:cs="Times New Roman"/>
+          <w:i/>
+          <w:noProof/>
+          <w:color w:val="000000" w:themeColor="text1"/>
+          <w:sz w:val="24"/>
+          <w:szCs w:val="24"/>
+          <w:lang w:val="id-ID"/>
+        </w:rPr>
+      </w:pPr>
+      <w:r>
+        <w:rPr>
+          <w:rFonts w:ascii="Times New Roman" w:eastAsia="Times New Roman" w:hAnsi="Times New Roman" w:cs="Times New Roman"/>
+          <w:i/>
+          <w:noProof/>
+          <w:color w:val="000000" w:themeColor="text1"/>
+          <w:sz w:val="24"/>
+          <w:szCs w:val="24"/>
+          <w:lang w:val="id-ID"/>
+        </w:rPr>
+        <w:t>Gambar 4.11</w:t>
+      </w:r>
+      <w:r>
+        <w:rPr>
+          <w:rFonts w:ascii="Times New Roman" w:eastAsia="Times New Roman" w:hAnsi="Times New Roman" w:cs="Times New Roman"/>
+          <w:i/>
+          <w:noProof/>
+          <w:color w:val="000000" w:themeColor="text1"/>
+          <w:sz w:val="24"/>
+          <w:szCs w:val="24"/>
+          <w:lang w:val="id-ID"/>
+        </w:rPr>
+        <w:t xml:space="preserve">. Halaman </w:t>
+      </w:r>
+      <w:r>
+        <w:rPr>
+          <w:rFonts w:ascii="Times New Roman" w:eastAsia="Times New Roman" w:hAnsi="Times New Roman" w:cs="Times New Roman"/>
+          <w:i/>
+          <w:noProof/>
+          <w:color w:val="000000" w:themeColor="text1"/>
+          <w:sz w:val="24"/>
+          <w:szCs w:val="24"/>
+          <w:lang w:val="id-ID"/>
+        </w:rPr>
+        <w:t>Add New Email Template</w:t>
+      </w:r>
+    </w:p>
+    <w:p>
+      <w:pPr>
+        <w:spacing w:line="360" w:lineRule="auto"/>
+        <w:ind w:left="2160"/>
+        <w:contextualSpacing w:val="0"/>
+        <w:jc w:val="both"/>
+        <w:rPr>
+          <w:rFonts w:ascii="Times New Roman" w:eastAsia="Times New Roman" w:hAnsi="Times New Roman" w:cs="Times New Roman"/>
+          <w:b/>
+          <w:color w:val="000000" w:themeColor="text1"/>
+          <w:sz w:val="12"/>
+          <w:szCs w:val="12"/>
+          <w:lang w:val="id-ID"/>
+        </w:rPr>
+      </w:pPr>
+    </w:p>
+    <w:p>
+      <w:pPr>
+        <w:spacing w:line="360" w:lineRule="auto"/>
+        <w:ind w:left="2160" w:firstLine="392"/>
+        <w:jc w:val="both"/>
+        <w:rPr>
+          <w:rFonts w:ascii="Times New Roman" w:eastAsia="Times New Roman" w:hAnsi="Times New Roman" w:cs="Times New Roman"/>
+          <w:color w:val="000000" w:themeColor="text1"/>
+          <w:sz w:val="24"/>
+          <w:szCs w:val="24"/>
+        </w:rPr>
+      </w:pPr>
+      <w:r>
+        <w:rPr>
+          <w:rFonts w:ascii="Times New Roman" w:eastAsia="Times New Roman" w:hAnsi="Times New Roman" w:cs="Times New Roman"/>
+          <w:color w:val="000000" w:themeColor="text1"/>
+          <w:sz w:val="24"/>
+          <w:szCs w:val="24"/>
+        </w:rPr>
+        <w:t xml:space="preserve">Halaman ini digunakan untuk menambahkan </w:t>
+      </w:r>
+      <w:r>
+        <w:rPr>
+          <w:rFonts w:ascii="Times New Roman" w:eastAsia="Times New Roman" w:hAnsi="Times New Roman" w:cs="Times New Roman"/>
+          <w:i/>
+          <w:color w:val="000000" w:themeColor="text1"/>
+          <w:sz w:val="24"/>
+          <w:szCs w:val="24"/>
+        </w:rPr>
+        <w:t>Email Template</w:t>
+      </w:r>
+      <w:r>
+        <w:rPr>
+          <w:rFonts w:ascii="Times New Roman" w:eastAsia="Times New Roman" w:hAnsi="Times New Roman" w:cs="Times New Roman"/>
+          <w:color w:val="000000" w:themeColor="text1"/>
+          <w:sz w:val="24"/>
+          <w:szCs w:val="24"/>
+        </w:rPr>
+        <w:t xml:space="preserve"> dengan cara mengisi semua field yang ada pada form tersebut. Ketika menekan button submit maka data akan dikirim dan disimpan dalam database. </w:t>
+      </w:r>
+    </w:p>
+    <w:p>
+      <w:pPr>
+        <w:spacing w:line="360" w:lineRule="auto"/>
+        <w:rPr>
+          <w:rFonts w:ascii="Times New Roman" w:eastAsia="Times New Roman" w:hAnsi="Times New Roman" w:cs="Times New Roman"/>
+          <w:b/>
+          <w:color w:val="000000" w:themeColor="text1"/>
+          <w:sz w:val="24"/>
+          <w:szCs w:val="24"/>
+        </w:rPr>
+      </w:pPr>
+      <w:r>
+        <w:rPr>
+          <w:rFonts w:ascii="Times New Roman" w:eastAsia="Times New Roman" w:hAnsi="Times New Roman" w:cs="Times New Roman"/>
+          <w:b/>
+          <w:color w:val="000000" w:themeColor="text1"/>
+          <w:sz w:val="24"/>
+          <w:szCs w:val="24"/>
+        </w:rPr>
+        <w:br w:type="page"/>
+      </w:r>
+    </w:p>
+    <w:p>
+      <w:pPr>
+        <w:numPr>
+          <w:ilvl w:val="0"/>
+          <w:numId w:val="36"/>
+        </w:numPr>
+        <w:spacing w:line="360" w:lineRule="auto"/>
+        <w:ind w:left="2160" w:hanging="317"/>
+        <w:jc w:val="both"/>
+        <w:rPr>
+          <w:rFonts w:ascii="Times New Roman" w:eastAsia="Times New Roman" w:hAnsi="Times New Roman" w:cs="Times New Roman"/>
+          <w:b/>
+          <w:color w:val="000000" w:themeColor="text1"/>
+          <w:sz w:val="24"/>
+          <w:szCs w:val="24"/>
+        </w:rPr>
+      </w:pPr>
+      <w:r>
+        <w:rPr>
+          <w:rFonts w:ascii="Times New Roman" w:eastAsia="Times New Roman" w:hAnsi="Times New Roman" w:cs="Times New Roman"/>
+          <w:b/>
+          <w:color w:val="000000" w:themeColor="text1"/>
+          <w:sz w:val="24"/>
+          <w:szCs w:val="24"/>
+        </w:rPr>
+        <w:lastRenderedPageBreak/>
+        <w:t xml:space="preserve">Halaman </w:t>
+      </w:r>
+      <w:r>
+        <w:rPr>
+          <w:rFonts w:ascii="Times New Roman" w:eastAsia="Times New Roman" w:hAnsi="Times New Roman" w:cs="Times New Roman"/>
+          <w:b/>
+          <w:i/>
+          <w:color w:val="000000" w:themeColor="text1"/>
+          <w:sz w:val="24"/>
+          <w:szCs w:val="24"/>
+        </w:rPr>
+        <w:t>Edit Email Template</w:t>
+      </w:r>
+    </w:p>
+    <w:p>
+      <w:pPr>
+        <w:spacing w:line="360" w:lineRule="auto"/>
+        <w:ind w:left="2160"/>
+        <w:jc w:val="both"/>
+        <w:rPr>
+          <w:rFonts w:ascii="Times New Roman" w:eastAsia="Times New Roman" w:hAnsi="Times New Roman" w:cs="Times New Roman"/>
+          <w:b/>
+          <w:color w:val="000000" w:themeColor="text1"/>
+          <w:sz w:val="12"/>
+          <w:szCs w:val="12"/>
+        </w:rPr>
+      </w:pPr>
+    </w:p>
+    <w:p>
+      <w:pPr>
+        <w:spacing w:line="360" w:lineRule="auto"/>
+        <w:ind w:left="1134"/>
+        <w:contextualSpacing w:val="0"/>
+        <w:jc w:val="center"/>
+        <w:rPr>
+          <w:rFonts w:ascii="Times New Roman" w:eastAsia="Times New Roman" w:hAnsi="Times New Roman" w:cs="Times New Roman"/>
+          <w:b/>
+          <w:noProof/>
+          <w:color w:val="000000" w:themeColor="text1"/>
+          <w:sz w:val="24"/>
+          <w:szCs w:val="24"/>
+          <w:lang w:val="id-ID"/>
+        </w:rPr>
+      </w:pPr>
+      <w:r>
+        <w:rPr>
+          <w:rFonts w:ascii="Times New Roman" w:eastAsia="Times New Roman" w:hAnsi="Times New Roman" w:cs="Times New Roman"/>
+          <w:b/>
+          <w:noProof/>
+          <w:color w:val="000000" w:themeColor="text1"/>
+          <w:sz w:val="24"/>
+          <w:szCs w:val="24"/>
+          <w:lang w:val="en-US" w:eastAsia="en-US"/>
+        </w:rPr>
+        <w:drawing>
+          <wp:inline distT="114300" distB="114300" distL="114300" distR="114300" wp14:anchorId="2C2E3915" wp14:editId="0450AB8E">
+            <wp:extent cx="4143375" cy="1962150"/>
+            <wp:effectExtent l="0" t="0" r="0" b="0"/>
+            <wp:docPr id="25" name="image52.png"/>
+            <wp:cNvGraphicFramePr/>
+            <a:graphic xmlns:a="http://schemas.openxmlformats.org/drawingml/2006/main">
+              <a:graphicData uri="http://schemas.openxmlformats.org/drawingml/2006/picture">
+                <pic:pic xmlns:pic="http://schemas.openxmlformats.org/drawingml/2006/picture">
+                  <pic:nvPicPr>
+                    <pic:cNvPr id="0" name="image52.png"/>
+                    <pic:cNvPicPr preferRelativeResize="0"/>
+                  </pic:nvPicPr>
+                  <pic:blipFill>
+                    <a:blip r:embed="rId25"/>
                     <a:srcRect/>
                     <a:stretch>
                       <a:fillRect/>
@@ -21133,6 +21208,138 @@
           <w:szCs w:val="24"/>
           <w:lang w:val="id-ID"/>
         </w:rPr>
+        <w:t>Gambar 4.12</w:t>
+      </w:r>
+      <w:r>
+        <w:rPr>
+          <w:rFonts w:ascii="Times New Roman" w:eastAsia="Times New Roman" w:hAnsi="Times New Roman" w:cs="Times New Roman"/>
+          <w:i/>
+          <w:noProof/>
+          <w:color w:val="000000" w:themeColor="text1"/>
+          <w:sz w:val="24"/>
+          <w:szCs w:val="24"/>
+          <w:lang w:val="id-ID"/>
+        </w:rPr>
+        <w:t xml:space="preserve">. Halaman Edit Email </w:t>
+      </w:r>
+      <w:r>
+        <w:rPr>
+          <w:rFonts w:ascii="Times New Roman" w:eastAsia="Times New Roman" w:hAnsi="Times New Roman" w:cs="Times New Roman"/>
+          <w:i/>
+          <w:noProof/>
+          <w:color w:val="000000" w:themeColor="text1"/>
+          <w:sz w:val="24"/>
+          <w:szCs w:val="24"/>
+          <w:lang w:val="id-ID"/>
+        </w:rPr>
+        <w:t>Template</w:t>
+      </w:r>
+    </w:p>
+    <w:p>
+      <w:pPr>
+        <w:spacing w:line="360" w:lineRule="auto"/>
+        <w:ind w:left="2160"/>
+        <w:contextualSpacing w:val="0"/>
+        <w:jc w:val="center"/>
+        <w:rPr>
+          <w:rFonts w:ascii="Times New Roman" w:eastAsia="Times New Roman" w:hAnsi="Times New Roman" w:cs="Times New Roman"/>
+          <w:i/>
+          <w:color w:val="000000" w:themeColor="text1"/>
+          <w:sz w:val="12"/>
+          <w:szCs w:val="12"/>
+          <w:lang w:val="id-ID"/>
+        </w:rPr>
+      </w:pPr>
+    </w:p>
+    <w:p>
+      <w:pPr>
+        <w:spacing w:line="360" w:lineRule="auto"/>
+        <w:ind w:left="1134"/>
+        <w:contextualSpacing w:val="0"/>
+        <w:jc w:val="center"/>
+        <w:rPr>
+          <w:rFonts w:ascii="Times New Roman" w:eastAsia="Times New Roman" w:hAnsi="Times New Roman" w:cs="Times New Roman"/>
+          <w:b/>
+          <w:noProof/>
+          <w:color w:val="000000" w:themeColor="text1"/>
+          <w:sz w:val="24"/>
+          <w:szCs w:val="24"/>
+          <w:lang w:val="id-ID"/>
+        </w:rPr>
+      </w:pPr>
+      <w:r>
+        <w:rPr>
+          <w:rFonts w:ascii="Times New Roman" w:eastAsia="Times New Roman" w:hAnsi="Times New Roman" w:cs="Times New Roman"/>
+          <w:b/>
+          <w:noProof/>
+          <w:color w:val="000000" w:themeColor="text1"/>
+          <w:sz w:val="24"/>
+          <w:szCs w:val="24"/>
+          <w:lang w:val="en-US" w:eastAsia="en-US"/>
+        </w:rPr>
+        <w:drawing>
+          <wp:inline distT="114300" distB="114300" distL="114300" distR="114300" wp14:anchorId="25D220A8" wp14:editId="093B9E1B">
+            <wp:extent cx="4143375" cy="1962150"/>
+            <wp:effectExtent l="0" t="0" r="0" b="0"/>
+            <wp:docPr id="9" name="image32.png"/>
+            <wp:cNvGraphicFramePr/>
+            <a:graphic xmlns:a="http://schemas.openxmlformats.org/drawingml/2006/main">
+              <a:graphicData uri="http://schemas.openxmlformats.org/drawingml/2006/picture">
+                <pic:pic xmlns:pic="http://schemas.openxmlformats.org/drawingml/2006/picture">
+                  <pic:nvPicPr>
+                    <pic:cNvPr id="0" name="image32.png"/>
+                    <pic:cNvPicPr preferRelativeResize="0"/>
+                  </pic:nvPicPr>
+                  <pic:blipFill>
+                    <a:blip r:embed="rId26"/>
+                    <a:srcRect/>
+                    <a:stretch>
+                      <a:fillRect/>
+                    </a:stretch>
+                  </pic:blipFill>
+                  <pic:spPr>
+                    <a:xfrm>
+                      <a:off x="0" y="0"/>
+                      <a:ext cx="4143375" cy="1962150"/>
+                    </a:xfrm>
+                    <a:prstGeom prst="rect">
+                      <a:avLst/>
+                    </a:prstGeom>
+                    <a:ln/>
+                  </pic:spPr>
+                </pic:pic>
+              </a:graphicData>
+            </a:graphic>
+          </wp:inline>
+        </w:drawing>
+      </w:r>
+    </w:p>
+    <w:p>
+      <w:pPr>
+        <w:spacing w:line="360" w:lineRule="auto"/>
+        <w:ind w:left="1134"/>
+        <w:contextualSpacing w:val="0"/>
+        <w:jc w:val="center"/>
+        <w:rPr>
+          <w:rFonts w:ascii="Times New Roman" w:eastAsia="Times New Roman" w:hAnsi="Times New Roman" w:cs="Times New Roman"/>
+          <w:i/>
+          <w:noProof/>
+          <w:color w:val="000000" w:themeColor="text1"/>
+          <w:sz w:val="24"/>
+          <w:szCs w:val="24"/>
+          <w:lang w:val="id-ID"/>
+        </w:rPr>
+      </w:pPr>
+      <w:r>
+        <w:rPr>
+          <w:rFonts w:ascii="Times New Roman" w:eastAsia="Times New Roman" w:hAnsi="Times New Roman" w:cs="Times New Roman"/>
+          <w:i/>
+          <w:noProof/>
+          <w:color w:val="000000" w:themeColor="text1"/>
+          <w:sz w:val="24"/>
+          <w:szCs w:val="24"/>
+          <w:lang w:val="id-ID"/>
+        </w:rPr>
         <w:t>Gambar 4.</w:t>
       </w:r>
       <w:r>
@@ -21493,7 +21700,7 @@
           <w:lang w:val="en-US" w:eastAsia="en-US"/>
         </w:rPr>
         <w:drawing>
-          <wp:inline distT="114300" distB="114300" distL="114300" distR="114300" wp14:anchorId="142DD48A" wp14:editId="3D3F6DB4">
+          <wp:inline distT="114300" distB="114300" distL="114300" distR="114300" wp14:anchorId="4F2D39D0" wp14:editId="150FCFC2">
             <wp:extent cx="4143375" cy="1952625"/>
             <wp:effectExtent l="0" t="0" r="0" b="0"/>
             <wp:docPr id="7" name="image30.png"/>
@@ -21506,7 +21713,7 @@
                     <pic:cNvPicPr preferRelativeResize="0"/>
                   </pic:nvPicPr>
                   <pic:blipFill>
-                    <a:blip r:embed="rId25"/>
+                    <a:blip r:embed="rId27"/>
                     <a:srcRect/>
                     <a:stretch>
                       <a:fillRect/>
@@ -21800,7 +22007,7 @@
           <w:lang w:val="en-US" w:eastAsia="en-US"/>
         </w:rPr>
         <w:drawing>
-          <wp:inline distT="114300" distB="114300" distL="114300" distR="114300" wp14:anchorId="45605560" wp14:editId="1BB82C8D">
+          <wp:inline distT="114300" distB="114300" distL="114300" distR="114300" wp14:anchorId="1AA20E3C" wp14:editId="5608D595">
             <wp:extent cx="4143375" cy="1638300"/>
             <wp:effectExtent l="0" t="0" r="0" b="0"/>
             <wp:docPr id="4" name="image27.png"/>
@@ -21813,7 +22020,7 @@
                     <pic:cNvPicPr preferRelativeResize="0"/>
                   </pic:nvPicPr>
                   <pic:blipFill>
-                    <a:blip r:embed="rId26"/>
+                    <a:blip r:embed="rId28"/>
                     <a:srcRect/>
                     <a:stretch>
                       <a:fillRect/>
@@ -22037,7 +22244,7 @@
           <w:lang w:val="en-US" w:eastAsia="en-US"/>
         </w:rPr>
         <w:drawing>
-          <wp:inline distT="114300" distB="114300" distL="114300" distR="114300" wp14:anchorId="0391ED8D" wp14:editId="1052E2E9">
+          <wp:inline distT="114300" distB="114300" distL="114300" distR="114300" wp14:anchorId="2BF6A167" wp14:editId="2F9AB1F4">
             <wp:extent cx="4067175" cy="2667000"/>
             <wp:effectExtent l="0" t="0" r="0" b="0"/>
             <wp:docPr id="2" name="image23.png"/>
@@ -22050,7 +22257,7 @@
                     <pic:cNvPicPr preferRelativeResize="0"/>
                   </pic:nvPicPr>
                   <pic:blipFill>
-                    <a:blip r:embed="rId27"/>
+                    <a:blip r:embed="rId29"/>
                     <a:srcRect/>
                     <a:stretch>
                       <a:fillRect/>
@@ -23250,7 +23457,7 @@
         </w:rPr>
         <w:lastRenderedPageBreak/>
         <w:drawing>
-          <wp:inline distT="114300" distB="114300" distL="114300" distR="114300" wp14:anchorId="56D7D052" wp14:editId="305FC52A">
+          <wp:inline distT="114300" distB="114300" distL="114300" distR="114300" wp14:anchorId="5CA9A6B2" wp14:editId="736CD852">
             <wp:extent cx="1952625" cy="4171950"/>
             <wp:effectExtent l="0" t="0" r="0" b="0"/>
             <wp:docPr id="23" name="image50.png"/>
@@ -23263,7 +23470,7 @@
                     <pic:cNvPicPr preferRelativeResize="0"/>
                   </pic:nvPicPr>
                   <pic:blipFill>
-                    <a:blip r:embed="rId28"/>
+                    <a:blip r:embed="rId30"/>
                     <a:srcRect/>
                     <a:stretch>
                       <a:fillRect/>
@@ -23574,7 +23781,7 @@
         </w:rPr>
         <w:lastRenderedPageBreak/>
         <w:drawing>
-          <wp:inline distT="114300" distB="114300" distL="114300" distR="114300" wp14:anchorId="651B9AE5" wp14:editId="6F123DB2">
+          <wp:inline distT="114300" distB="114300" distL="114300" distR="114300" wp14:anchorId="31B3C3F1" wp14:editId="5870BBA8">
             <wp:extent cx="1885950" cy="3962400"/>
             <wp:effectExtent l="0" t="0" r="0" b="0"/>
             <wp:docPr id="15" name="image42.png"/>
@@ -23587,7 +23794,7 @@
                     <pic:cNvPicPr preferRelativeResize="0"/>
                   </pic:nvPicPr>
                   <pic:blipFill>
-                    <a:blip r:embed="rId29"/>
+                    <a:blip r:embed="rId31"/>
                     <a:srcRect/>
                     <a:stretch>
                       <a:fillRect/>
@@ -24042,26 +24249,6 @@
     </w:p>
     <w:p>
       <w:pPr>
-        <w:spacing w:line="360" w:lineRule="auto"/>
-        <w:rPr>
-          <w:rFonts w:ascii="Times New Roman" w:eastAsia="Times New Roman" w:hAnsi="Times New Roman" w:cs="Times New Roman"/>
-          <w:color w:val="000000" w:themeColor="text1"/>
-          <w:sz w:val="24"/>
-          <w:szCs w:val="24"/>
-        </w:rPr>
-      </w:pPr>
-      <w:r>
-        <w:rPr>
-          <w:rFonts w:ascii="Times New Roman" w:eastAsia="Times New Roman" w:hAnsi="Times New Roman" w:cs="Times New Roman"/>
-          <w:color w:val="000000" w:themeColor="text1"/>
-          <w:sz w:val="24"/>
-          <w:szCs w:val="24"/>
-        </w:rPr>
-        <w:br w:type="page"/>
-      </w:r>
-    </w:p>
-    <w:p>
-      <w:pPr>
         <w:numPr>
           <w:ilvl w:val="0"/>
           <w:numId w:val="49"/>
@@ -24082,7 +24269,6 @@
           <w:sz w:val="24"/>
           <w:szCs w:val="24"/>
         </w:rPr>
-        <w:lastRenderedPageBreak/>
         <w:t xml:space="preserve">API </w:t>
       </w:r>
       <w:r>
@@ -24911,17 +25097,6 @@
         </w:rPr>
         <w:t>tidak boleh sama dengan yang terdaftar.</w:t>
       </w:r>
-    </w:p>
-    <w:p>
-      <w:pPr>
-        <w:spacing w:line="360" w:lineRule="auto"/>
-        <w:rPr>
-          <w:rFonts w:ascii="Times New Roman" w:eastAsia="Times New Roman" w:hAnsi="Times New Roman" w:cs="Times New Roman"/>
-          <w:color w:val="000000" w:themeColor="text1"/>
-          <w:sz w:val="24"/>
-          <w:szCs w:val="24"/>
-        </w:rPr>
-      </w:pPr>
       <w:r>
         <w:rPr>
           <w:rFonts w:ascii="Times New Roman" w:eastAsia="Times New Roman" w:hAnsi="Times New Roman" w:cs="Times New Roman"/>
@@ -26100,7 +26275,7 @@
           <w:lang w:val="en-US" w:eastAsia="en-US"/>
         </w:rPr>
         <w:drawing>
-          <wp:inline distT="114300" distB="114300" distL="114300" distR="114300" wp14:anchorId="29D5D532" wp14:editId="0B6098A3">
+          <wp:inline distT="114300" distB="114300" distL="114300" distR="114300" wp14:anchorId="77DC0454" wp14:editId="4E9F04B9">
             <wp:extent cx="2028795" cy="4310063"/>
             <wp:effectExtent l="0" t="0" r="0" b="0"/>
             <wp:docPr id="6" name="image29.png"/>
@@ -26113,7 +26288,7 @@
                     <pic:cNvPicPr preferRelativeResize="0"/>
                   </pic:nvPicPr>
                   <pic:blipFill>
-                    <a:blip r:embed="rId30"/>
+                    <a:blip r:embed="rId32"/>
                     <a:srcRect/>
                     <a:stretch>
                       <a:fillRect/>
@@ -26403,7 +26578,7 @@
         </w:rPr>
         <w:lastRenderedPageBreak/>
         <w:drawing>
-          <wp:inline distT="114300" distB="114300" distL="114300" distR="114300" wp14:anchorId="13CC64E8" wp14:editId="2347DAE5">
+          <wp:inline distT="114300" distB="114300" distL="114300" distR="114300" wp14:anchorId="458510F0" wp14:editId="1CE797F6">
             <wp:extent cx="1857375" cy="3838575"/>
             <wp:effectExtent l="0" t="0" r="0" b="0"/>
             <wp:docPr id="10" name="image33.png"/>
@@ -26416,7 +26591,7 @@
                     <pic:cNvPicPr preferRelativeResize="0"/>
                   </pic:nvPicPr>
                   <pic:blipFill>
-                    <a:blip r:embed="rId31"/>
+                    <a:blip r:embed="rId33"/>
                     <a:srcRect/>
                     <a:stretch>
                       <a:fillRect/>
@@ -27433,7 +27608,7 @@
           <w:lang w:val="en-US" w:eastAsia="en-US"/>
         </w:rPr>
         <w:drawing>
-          <wp:inline distT="114300" distB="114300" distL="114300" distR="114300" wp14:anchorId="16A54907" wp14:editId="5DEF501B">
+          <wp:inline distT="114300" distB="114300" distL="114300" distR="114300" wp14:anchorId="7BBD8ADC" wp14:editId="3185199A">
             <wp:extent cx="2343150" cy="4362450"/>
             <wp:effectExtent l="0" t="0" r="0" b="0"/>
             <wp:docPr id="20" name="image47.png"/>
@@ -27446,7 +27621,7 @@
                     <pic:cNvPicPr preferRelativeResize="0"/>
                   </pic:nvPicPr>
                   <pic:blipFill>
-                    <a:blip r:embed="rId32"/>
+                    <a:blip r:embed="rId34"/>
                     <a:srcRect/>
                     <a:stretch>
                       <a:fillRect/>
@@ -27705,7 +27880,7 @@
         </w:rPr>
         <w:lastRenderedPageBreak/>
         <w:drawing>
-          <wp:inline distT="114300" distB="114300" distL="114300" distR="114300" wp14:anchorId="40E10F59" wp14:editId="1516A69F">
+          <wp:inline distT="114300" distB="114300" distL="114300" distR="114300" wp14:anchorId="5A33F033" wp14:editId="1592CAC4">
             <wp:extent cx="1866900" cy="3867150"/>
             <wp:effectExtent l="0" t="0" r="0" b="0"/>
             <wp:docPr id="26" name="image53.png"/>
@@ -27718,7 +27893,7 @@
                     <pic:cNvPicPr preferRelativeResize="0"/>
                   </pic:nvPicPr>
                   <pic:blipFill>
-                    <a:blip r:embed="rId33"/>
+                    <a:blip r:embed="rId35"/>
                     <a:srcRect/>
                     <a:stretch>
                       <a:fillRect/>
@@ -28122,7 +28297,7 @@
         </w:rPr>
         <w:t>"recipient" : "</w:t>
       </w:r>
-      <w:hyperlink r:id="rId34">
+      <w:hyperlink r:id="rId36">
         <w:r>
           <w:rPr>
             <w:rFonts w:ascii="Courier New" w:eastAsia="Times New Roman" w:hAnsi="Courier New" w:cs="Courier New"/>
@@ -28704,7 +28879,7 @@
         </w:rPr>
         <w:t>"toRecipient" : "</w:t>
       </w:r>
-      <w:hyperlink r:id="rId35">
+      <w:hyperlink r:id="rId37">
         <w:r>
           <w:rPr>
             <w:rFonts w:ascii="Courier New" w:eastAsia="Times New Roman" w:hAnsi="Courier New" w:cs="Courier New"/>
@@ -28739,7 +28914,7 @@
         </w:rPr>
         <w:t>"bcc" : "</w:t>
       </w:r>
-      <w:hyperlink r:id="rId36">
+      <w:hyperlink r:id="rId38">
         <w:r>
           <w:rPr>
             <w:rFonts w:ascii="Courier New" w:eastAsia="Times New Roman" w:hAnsi="Courier New" w:cs="Courier New"/>
@@ -28774,7 +28949,7 @@
         </w:rPr>
         <w:t>"cc" : "</w:t>
       </w:r>
-      <w:hyperlink r:id="rId37">
+      <w:hyperlink r:id="rId39">
         <w:r>
           <w:rPr>
             <w:rFonts w:ascii="Courier New" w:eastAsia="Times New Roman" w:hAnsi="Courier New" w:cs="Courier New"/>
@@ -29452,7 +29627,7 @@
         </w:rPr>
         <w:lastRenderedPageBreak/>
         <w:drawing>
-          <wp:inline distT="114300" distB="114300" distL="114300" distR="114300" wp14:anchorId="2102DAB6" wp14:editId="058D2D65">
+          <wp:inline distT="114300" distB="114300" distL="114300" distR="114300" wp14:anchorId="3B798CCE" wp14:editId="411B9F3D">
             <wp:extent cx="1438275" cy="5133975"/>
             <wp:effectExtent l="0" t="0" r="9525" b="9525"/>
             <wp:docPr id="18" name="image45.png"/>
@@ -29465,7 +29640,7 @@
                     <pic:cNvPicPr preferRelativeResize="0"/>
                   </pic:nvPicPr>
                   <pic:blipFill>
-                    <a:blip r:embed="rId38"/>
+                    <a:blip r:embed="rId40"/>
                     <a:srcRect/>
                     <a:stretch>
                       <a:fillRect/>
@@ -29769,7 +29944,7 @@
         </w:rPr>
         <w:lastRenderedPageBreak/>
         <w:drawing>
-          <wp:inline distT="114300" distB="114300" distL="114300" distR="114300" wp14:anchorId="141334CA" wp14:editId="3FDCEC98">
+          <wp:inline distT="114300" distB="114300" distL="114300" distR="114300" wp14:anchorId="5BB8D048" wp14:editId="5C1B544A">
             <wp:extent cx="4210050" cy="3762375"/>
             <wp:effectExtent l="0" t="0" r="0" b="9525"/>
             <wp:docPr id="13" name="image36.png"/>
@@ -29782,7 +29957,7 @@
                     <pic:cNvPicPr preferRelativeResize="0"/>
                   </pic:nvPicPr>
                   <pic:blipFill>
-                    <a:blip r:embed="rId39"/>
+                    <a:blip r:embed="rId41"/>
                     <a:srcRect/>
                     <a:stretch>
                       <a:fillRect/>
@@ -30882,6 +31057,33 @@
 </w:document>
 </file>
 
+<file path=word/comments.xml><?xml version="1.0" encoding="utf-8"?>
+<w:comments xmlns:wpc="http://schemas.microsoft.com/office/word/2010/wordprocessingCanvas" xmlns:cx="http://schemas.microsoft.com/office/drawing/2014/chartex" xmlns:mc="http://schemas.openxmlformats.org/markup-compatibility/2006" xmlns:o="urn:schemas-microsoft-com:office:office" xmlns:r="http://schemas.openxmlformats.org/officeDocument/2006/relationships" xmlns:m="http://schemas.openxmlformats.org/officeDocument/2006/math" xmlns:v="urn:schemas-microsoft-com:vml" xmlns:wp14="http://schemas.microsoft.com/office/word/2010/wordprocessingDrawing" xmlns:wp="http://schemas.openxmlformats.org/drawingml/2006/wordprocessingDrawing" xmlns:w10="urn:schemas-microsoft-com:office:word" xmlns:w="http://schemas.openxmlformats.org/wordprocessingml/2006/main" xmlns:w14="http://schemas.microsoft.com/office/word/2010/wordml" xmlns:w15="http://schemas.microsoft.com/office/word/2012/wordml" xmlns:w16se="http://schemas.microsoft.com/office/word/2015/wordml/symex" xmlns:wpg="http://schemas.microsoft.com/office/word/2010/wordprocessingGroup" xmlns:wpi="http://schemas.microsoft.com/office/word/2010/wordprocessingInk" xmlns:wne="http://schemas.microsoft.com/office/word/2006/wordml" xmlns:wps="http://schemas.microsoft.com/office/word/2010/wordprocessingShape" mc:Ignorable="w14 w15 w16se wp14">
+  <w:comment w:id="13" w:author="adadasdadsadasd adsasdasda" w:date="2018-08-29T22:12:00Z" w:initials="aa">
+    <w:p>
+      <w:pPr>
+        <w:pStyle w:val="CommentText"/>
+      </w:pPr>
+      <w:r>
+        <w:rPr>
+          <w:rStyle w:val="CommentReference"/>
+        </w:rPr>
+        <w:annotationRef/>
+      </w:r>
+      <w:r>
+        <w:t>2.6.1</w:t>
+      </w:r>
+    </w:p>
+  </w:comment>
+</w:comments>
+</file>
+
+<file path=word/commentsExtended.xml><?xml version="1.0" encoding="utf-8"?>
+<w15:commentsEx xmlns:wpc="http://schemas.microsoft.com/office/word/2010/wordprocessingCanvas" xmlns:cx="http://schemas.microsoft.com/office/drawing/2014/chartex" xmlns:mc="http://schemas.openxmlformats.org/markup-compatibility/2006" xmlns:o="urn:schemas-microsoft-com:office:office" xmlns:r="http://schemas.openxmlformats.org/officeDocument/2006/relationships" xmlns:m="http://schemas.openxmlformats.org/officeDocument/2006/math" xmlns:v="urn:schemas-microsoft-com:vml" xmlns:wp14="http://schemas.microsoft.com/office/word/2010/wordprocessingDrawing" xmlns:wp="http://schemas.openxmlformats.org/drawingml/2006/wordprocessingDrawing" xmlns:w10="urn:schemas-microsoft-com:office:word" xmlns:w="http://schemas.openxmlformats.org/wordprocessingml/2006/main" xmlns:w14="http://schemas.microsoft.com/office/word/2010/wordml" xmlns:w15="http://schemas.microsoft.com/office/word/2012/wordml" xmlns:w16se="http://schemas.microsoft.com/office/word/2015/wordml/symex" xmlns:wpg="http://schemas.microsoft.com/office/word/2010/wordprocessingGroup" xmlns:wpi="http://schemas.microsoft.com/office/word/2010/wordprocessingInk" xmlns:wne="http://schemas.microsoft.com/office/word/2006/wordml" xmlns:wps="http://schemas.microsoft.com/office/word/2010/wordprocessingShape" mc:Ignorable="w14 w15 w16se wp14">
+  <w15:commentEx w15:paraId="1F7D7792" w15:done="0"/>
+</w15:commentsEx>
+</file>
+
 <file path=word/endnotes.xml><?xml version="1.0" encoding="utf-8"?>
 <w:endnotes xmlns:wpc="http://schemas.microsoft.com/office/word/2010/wordprocessingCanvas" xmlns:cx="http://schemas.microsoft.com/office/drawing/2014/chartex" xmlns:mc="http://schemas.openxmlformats.org/markup-compatibility/2006" xmlns:o="urn:schemas-microsoft-com:office:office" xmlns:r="http://schemas.openxmlformats.org/officeDocument/2006/relationships" xmlns:m="http://schemas.openxmlformats.org/officeDocument/2006/math" xmlns:v="urn:schemas-microsoft-com:vml" xmlns:wp14="http://schemas.microsoft.com/office/word/2010/wordprocessingDrawing" xmlns:wp="http://schemas.openxmlformats.org/drawingml/2006/wordprocessingDrawing" xmlns:w10="urn:schemas-microsoft-com:office:word" xmlns:w="http://schemas.openxmlformats.org/wordprocessingml/2006/main" xmlns:w14="http://schemas.microsoft.com/office/word/2010/wordml" xmlns:w15="http://schemas.microsoft.com/office/word/2012/wordml" xmlns:w16se="http://schemas.microsoft.com/office/word/2015/wordml/symex" xmlns:wpg="http://schemas.microsoft.com/office/word/2010/wordprocessingGroup" xmlns:wpi="http://schemas.microsoft.com/office/word/2010/wordprocessingInk" xmlns:wne="http://schemas.microsoft.com/office/word/2006/wordml" xmlns:wps="http://schemas.microsoft.com/office/word/2010/wordprocessingShape" mc:Ignorable="w14 w15 w16se wp14">
   <w:endnote w:type="separator" w:id="-1">
@@ -30941,7 +31143,7 @@
           <w:rPr>
             <w:noProof/>
           </w:rPr>
-          <w:t>iii</w:t>
+          <w:t>iv</w:t>
         </w:r>
         <w:r>
           <w:rPr>
@@ -33597,6 +33799,119 @@
     </w:lvl>
   </w:abstractNum>
   <w:abstractNum w:abstractNumId="23" w15:restartNumberingAfterBreak="0">
+    <w:nsid w:val="355B2EDF"/>
+    <w:multiLevelType w:val="multilevel"/>
+    <w:tmpl w:val="AA8C5668"/>
+    <w:lvl w:ilvl="0">
+      <w:start w:val="1"/>
+      <w:numFmt w:val="decimal"/>
+      <w:lvlText w:val="%1"/>
+      <w:lvlJc w:val="left"/>
+      <w:pPr>
+        <w:ind w:left="365" w:hanging="365"/>
+      </w:pPr>
+      <w:rPr>
+        <w:rFonts w:hint="default"/>
+      </w:rPr>
+    </w:lvl>
+    <w:lvl w:ilvl="1">
+      <w:start w:val="1"/>
+      <w:numFmt w:val="decimal"/>
+      <w:lvlText w:val="%1.%2"/>
+      <w:lvlJc w:val="left"/>
+      <w:pPr>
+        <w:ind w:left="1085" w:hanging="365"/>
+      </w:pPr>
+      <w:rPr>
+        <w:rFonts w:hint="default"/>
+      </w:rPr>
+    </w:lvl>
+    <w:lvl w:ilvl="2">
+      <w:start w:val="1"/>
+      <w:numFmt w:val="decimal"/>
+      <w:lvlText w:val="%1.%2.%3"/>
+      <w:lvlJc w:val="left"/>
+      <w:pPr>
+        <w:ind w:left="2160" w:hanging="720"/>
+      </w:pPr>
+      <w:rPr>
+        <w:rFonts w:hint="default"/>
+      </w:rPr>
+    </w:lvl>
+    <w:lvl w:ilvl="3">
+      <w:start w:val="1"/>
+      <w:numFmt w:val="decimal"/>
+      <w:lvlText w:val="%1.%2.%3.%4"/>
+      <w:lvlJc w:val="left"/>
+      <w:pPr>
+        <w:ind w:left="2880" w:hanging="720"/>
+      </w:pPr>
+      <w:rPr>
+        <w:rFonts w:hint="default"/>
+      </w:rPr>
+    </w:lvl>
+    <w:lvl w:ilvl="4">
+      <w:start w:val="1"/>
+      <w:numFmt w:val="decimal"/>
+      <w:lvlText w:val="%1.%2.%3.%4.%5"/>
+      <w:lvlJc w:val="left"/>
+      <w:pPr>
+        <w:ind w:left="3960" w:hanging="1080"/>
+      </w:pPr>
+      <w:rPr>
+        <w:rFonts w:hint="default"/>
+      </w:rPr>
+    </w:lvl>
+    <w:lvl w:ilvl="5">
+      <w:start w:val="1"/>
+      <w:numFmt w:val="decimal"/>
+      <w:lvlText w:val="%1.%2.%3.%4.%5.%6"/>
+      <w:lvlJc w:val="left"/>
+      <w:pPr>
+        <w:ind w:left="4680" w:hanging="1080"/>
+      </w:pPr>
+      <w:rPr>
+        <w:rFonts w:hint="default"/>
+      </w:rPr>
+    </w:lvl>
+    <w:lvl w:ilvl="6">
+      <w:start w:val="1"/>
+      <w:numFmt w:val="decimal"/>
+      <w:lvlText w:val="%1.%2.%3.%4.%5.%6.%7"/>
+      <w:lvlJc w:val="left"/>
+      <w:pPr>
+        <w:ind w:left="5760" w:hanging="1440"/>
+      </w:pPr>
+      <w:rPr>
+        <w:rFonts w:hint="default"/>
+      </w:rPr>
+    </w:lvl>
+    <w:lvl w:ilvl="7">
+      <w:start w:val="1"/>
+      <w:numFmt w:val="decimal"/>
+      <w:lvlText w:val="%1.%2.%3.%4.%5.%6.%7.%8"/>
+      <w:lvlJc w:val="left"/>
+      <w:pPr>
+        <w:ind w:left="6480" w:hanging="1440"/>
+      </w:pPr>
+      <w:rPr>
+        <w:rFonts w:hint="default"/>
+      </w:rPr>
+    </w:lvl>
+    <w:lvl w:ilvl="8">
+      <w:start w:val="1"/>
+      <w:numFmt w:val="decimal"/>
+      <w:lvlText w:val="%1.%2.%3.%4.%5.%6.%7.%8.%9"/>
+      <w:lvlJc w:val="left"/>
+      <w:pPr>
+        <w:ind w:left="7560" w:hanging="1800"/>
+      </w:pPr>
+      <w:rPr>
+        <w:rFonts w:hint="default"/>
+      </w:rPr>
+    </w:lvl>
+  </w:abstractNum>
+  <w:abstractNum w:abstractNumId="24" w15:restartNumberingAfterBreak="0">
     <w:nsid w:val="391526EB"/>
     <w:multiLevelType w:val="multilevel"/>
     <w:tmpl w:val="A208C018"/>
@@ -33709,7 +34024,7 @@
       </w:rPr>
     </w:lvl>
   </w:abstractNum>
-  <w:abstractNum w:abstractNumId="24" w15:restartNumberingAfterBreak="0">
+  <w:abstractNum w:abstractNumId="25" w15:restartNumberingAfterBreak="0">
     <w:nsid w:val="3AAA4314"/>
     <w:multiLevelType w:val="multilevel"/>
     <w:tmpl w:val="46942ECC"/>
@@ -33822,7 +34137,7 @@
       </w:rPr>
     </w:lvl>
   </w:abstractNum>
-  <w:abstractNum w:abstractNumId="25" w15:restartNumberingAfterBreak="0">
+  <w:abstractNum w:abstractNumId="26" w15:restartNumberingAfterBreak="0">
     <w:nsid w:val="41AE029B"/>
     <w:multiLevelType w:val="multilevel"/>
     <w:tmpl w:val="567C482C"/>
@@ -33935,7 +34250,7 @@
       </w:rPr>
     </w:lvl>
   </w:abstractNum>
-  <w:abstractNum w:abstractNumId="26" w15:restartNumberingAfterBreak="0">
+  <w:abstractNum w:abstractNumId="27" w15:restartNumberingAfterBreak="0">
     <w:nsid w:val="447462A2"/>
     <w:multiLevelType w:val="multilevel"/>
     <w:tmpl w:val="71D463CC"/>
@@ -34048,7 +34363,7 @@
       </w:rPr>
     </w:lvl>
   </w:abstractNum>
-  <w:abstractNum w:abstractNumId="27" w15:restartNumberingAfterBreak="0">
+  <w:abstractNum w:abstractNumId="28" w15:restartNumberingAfterBreak="0">
     <w:nsid w:val="4DC70BC1"/>
     <w:multiLevelType w:val="multilevel"/>
     <w:tmpl w:val="2ACC5C50"/>
@@ -34161,7 +34476,7 @@
       </w:rPr>
     </w:lvl>
   </w:abstractNum>
-  <w:abstractNum w:abstractNumId="28" w15:restartNumberingAfterBreak="0">
+  <w:abstractNum w:abstractNumId="29" w15:restartNumberingAfterBreak="0">
     <w:nsid w:val="50B62ACB"/>
     <w:multiLevelType w:val="multilevel"/>
     <w:tmpl w:val="C662515A"/>
@@ -34274,7 +34589,7 @@
       </w:rPr>
     </w:lvl>
   </w:abstractNum>
-  <w:abstractNum w:abstractNumId="29" w15:restartNumberingAfterBreak="0">
+  <w:abstractNum w:abstractNumId="30" w15:restartNumberingAfterBreak="0">
     <w:nsid w:val="51C0054A"/>
     <w:multiLevelType w:val="multilevel"/>
     <w:tmpl w:val="246C98F0"/>
@@ -34387,7 +34702,7 @@
       </w:rPr>
     </w:lvl>
   </w:abstractNum>
-  <w:abstractNum w:abstractNumId="30" w15:restartNumberingAfterBreak="0">
+  <w:abstractNum w:abstractNumId="31" w15:restartNumberingAfterBreak="0">
     <w:nsid w:val="51CD799C"/>
     <w:multiLevelType w:val="multilevel"/>
     <w:tmpl w:val="567C482C"/>
@@ -34500,7 +34815,7 @@
       </w:rPr>
     </w:lvl>
   </w:abstractNum>
-  <w:abstractNum w:abstractNumId="31" w15:restartNumberingAfterBreak="0">
+  <w:abstractNum w:abstractNumId="32" w15:restartNumberingAfterBreak="0">
     <w:nsid w:val="522E6835"/>
     <w:multiLevelType w:val="multilevel"/>
     <w:tmpl w:val="567C482C"/>
@@ -34613,7 +34928,7 @@
       </w:rPr>
     </w:lvl>
   </w:abstractNum>
-  <w:abstractNum w:abstractNumId="32" w15:restartNumberingAfterBreak="0">
+  <w:abstractNum w:abstractNumId="33" w15:restartNumberingAfterBreak="0">
     <w:nsid w:val="549F1F84"/>
     <w:multiLevelType w:val="multilevel"/>
     <w:tmpl w:val="AA18F76C"/>
@@ -34735,7 +35050,7 @@
       </w:rPr>
     </w:lvl>
   </w:abstractNum>
-  <w:abstractNum w:abstractNumId="33" w15:restartNumberingAfterBreak="0">
+  <w:abstractNum w:abstractNumId="34" w15:restartNumberingAfterBreak="0">
     <w:nsid w:val="55737418"/>
     <w:multiLevelType w:val="multilevel"/>
     <w:tmpl w:val="FD487F7A"/>
@@ -34848,7 +35163,7 @@
       </w:rPr>
     </w:lvl>
   </w:abstractNum>
-  <w:abstractNum w:abstractNumId="34" w15:restartNumberingAfterBreak="0">
+  <w:abstractNum w:abstractNumId="35" w15:restartNumberingAfterBreak="0">
     <w:nsid w:val="5CBD1376"/>
     <w:multiLevelType w:val="multilevel"/>
     <w:tmpl w:val="894ED78E"/>
@@ -34970,7 +35285,7 @@
       </w:rPr>
     </w:lvl>
   </w:abstractNum>
-  <w:abstractNum w:abstractNumId="35" w15:restartNumberingAfterBreak="0">
+  <w:abstractNum w:abstractNumId="36" w15:restartNumberingAfterBreak="0">
     <w:nsid w:val="5D5F4A86"/>
     <w:multiLevelType w:val="multilevel"/>
     <w:tmpl w:val="9058E7AE"/>
@@ -35083,7 +35398,7 @@
       </w:rPr>
     </w:lvl>
   </w:abstractNum>
-  <w:abstractNum w:abstractNumId="36" w15:restartNumberingAfterBreak="0">
+  <w:abstractNum w:abstractNumId="37" w15:restartNumberingAfterBreak="0">
     <w:nsid w:val="5E2D2CEA"/>
     <w:multiLevelType w:val="multilevel"/>
     <w:tmpl w:val="73A60E96"/>
@@ -35196,7 +35511,7 @@
       </w:rPr>
     </w:lvl>
   </w:abstractNum>
-  <w:abstractNum w:abstractNumId="37" w15:restartNumberingAfterBreak="0">
+  <w:abstractNum w:abstractNumId="38" w15:restartNumberingAfterBreak="0">
     <w:nsid w:val="60416041"/>
     <w:multiLevelType w:val="multilevel"/>
     <w:tmpl w:val="AD927042"/>
@@ -35309,7 +35624,7 @@
       </w:rPr>
     </w:lvl>
   </w:abstractNum>
-  <w:abstractNum w:abstractNumId="38" w15:restartNumberingAfterBreak="0">
+  <w:abstractNum w:abstractNumId="39" w15:restartNumberingAfterBreak="0">
     <w:nsid w:val="61204BB3"/>
     <w:multiLevelType w:val="multilevel"/>
     <w:tmpl w:val="D1567080"/>
@@ -35422,7 +35737,7 @@
       </w:rPr>
     </w:lvl>
   </w:abstractNum>
-  <w:abstractNum w:abstractNumId="39" w15:restartNumberingAfterBreak="0">
+  <w:abstractNum w:abstractNumId="40" w15:restartNumberingAfterBreak="0">
     <w:nsid w:val="68B24A66"/>
     <w:multiLevelType w:val="multilevel"/>
     <w:tmpl w:val="D8F48C22"/>
@@ -35535,7 +35850,7 @@
       </w:rPr>
     </w:lvl>
   </w:abstractNum>
-  <w:abstractNum w:abstractNumId="40" w15:restartNumberingAfterBreak="0">
+  <w:abstractNum w:abstractNumId="41" w15:restartNumberingAfterBreak="0">
     <w:nsid w:val="6A976D9F"/>
     <w:multiLevelType w:val="multilevel"/>
     <w:tmpl w:val="7B32B2AC"/>
@@ -35648,14 +35963,14 @@
       </w:rPr>
     </w:lvl>
   </w:abstractNum>
-  <w:abstractNum w:abstractNumId="41" w15:restartNumberingAfterBreak="0">
+  <w:abstractNum w:abstractNumId="42" w15:restartNumberingAfterBreak="0">
     <w:nsid w:val="6B8A59E4"/>
     <w:multiLevelType w:val="multilevel"/>
-    <w:tmpl w:val="1E20330C"/>
+    <w:tmpl w:val="0546D1E6"/>
     <w:lvl w:ilvl="0">
       <w:start w:val="1"/>
       <w:numFmt w:val="decimal"/>
-      <w:lvlText w:val="2.8.%1."/>
+      <w:lvlText w:val="2.7.%1"/>
       <w:lvlJc w:val="left"/>
       <w:pPr>
         <w:ind w:left="2160" w:hanging="360"/>
@@ -35770,7 +36085,7 @@
       </w:rPr>
     </w:lvl>
   </w:abstractNum>
-  <w:abstractNum w:abstractNumId="42" w15:restartNumberingAfterBreak="0">
+  <w:abstractNum w:abstractNumId="43" w15:restartNumberingAfterBreak="0">
     <w:nsid w:val="6CC338A2"/>
     <w:multiLevelType w:val="multilevel"/>
     <w:tmpl w:val="B89A99B0"/>
@@ -35883,7 +36198,7 @@
       </w:rPr>
     </w:lvl>
   </w:abstractNum>
-  <w:abstractNum w:abstractNumId="43" w15:restartNumberingAfterBreak="0">
+  <w:abstractNum w:abstractNumId="44" w15:restartNumberingAfterBreak="0">
     <w:nsid w:val="72BF6B17"/>
     <w:multiLevelType w:val="multilevel"/>
     <w:tmpl w:val="C662515A"/>
@@ -35996,7 +36311,7 @@
       </w:rPr>
     </w:lvl>
   </w:abstractNum>
-  <w:abstractNum w:abstractNumId="44" w15:restartNumberingAfterBreak="0">
+  <w:abstractNum w:abstractNumId="45" w15:restartNumberingAfterBreak="0">
     <w:nsid w:val="73217C5F"/>
     <w:multiLevelType w:val="multilevel"/>
     <w:tmpl w:val="11DC83B4"/>
@@ -36109,7 +36424,7 @@
       </w:rPr>
     </w:lvl>
   </w:abstractNum>
-  <w:abstractNum w:abstractNumId="45" w15:restartNumberingAfterBreak="0">
+  <w:abstractNum w:abstractNumId="46" w15:restartNumberingAfterBreak="0">
     <w:nsid w:val="76641D78"/>
     <w:multiLevelType w:val="multilevel"/>
     <w:tmpl w:val="76A61910"/>
@@ -36222,7 +36537,7 @@
       </w:rPr>
     </w:lvl>
   </w:abstractNum>
-  <w:abstractNum w:abstractNumId="46" w15:restartNumberingAfterBreak="0">
+  <w:abstractNum w:abstractNumId="47" w15:restartNumberingAfterBreak="0">
     <w:nsid w:val="7A6A1623"/>
     <w:multiLevelType w:val="multilevel"/>
     <w:tmpl w:val="DE5617B0"/>
@@ -36335,7 +36650,7 @@
       </w:rPr>
     </w:lvl>
   </w:abstractNum>
-  <w:abstractNum w:abstractNumId="47" w15:restartNumberingAfterBreak="0">
+  <w:abstractNum w:abstractNumId="48" w15:restartNumberingAfterBreak="0">
     <w:nsid w:val="7F372446"/>
     <w:multiLevelType w:val="multilevel"/>
     <w:tmpl w:val="567C482C"/>
@@ -36448,7 +36763,7 @@
       </w:rPr>
     </w:lvl>
   </w:abstractNum>
-  <w:abstractNum w:abstractNumId="48" w15:restartNumberingAfterBreak="0">
+  <w:abstractNum w:abstractNumId="49" w15:restartNumberingAfterBreak="0">
     <w:nsid w:val="7F814162"/>
     <w:multiLevelType w:val="multilevel"/>
     <w:tmpl w:val="01E60D52"/>
@@ -36561,7 +36876,7 @@
       </w:rPr>
     </w:lvl>
   </w:abstractNum>
-  <w:abstractNum w:abstractNumId="49" w15:restartNumberingAfterBreak="0">
+  <w:abstractNum w:abstractNumId="50" w15:restartNumberingAfterBreak="0">
     <w:nsid w:val="7FB63853"/>
     <w:multiLevelType w:val="multilevel"/>
     <w:tmpl w:val="2326AB62"/>
@@ -36674,14 +36989,14 @@
       </w:rPr>
     </w:lvl>
   </w:abstractNum>
-  <w:abstractNum w:abstractNumId="50" w15:restartNumberingAfterBreak="0">
+  <w:abstractNum w:abstractNumId="51" w15:restartNumberingAfterBreak="0">
     <w:nsid w:val="7FDB4B38"/>
     <w:multiLevelType w:val="multilevel"/>
-    <w:tmpl w:val="1E20330C"/>
+    <w:tmpl w:val="F7483364"/>
     <w:lvl w:ilvl="0">
       <w:start w:val="1"/>
       <w:numFmt w:val="decimal"/>
-      <w:lvlText w:val="2.8.%1."/>
+      <w:lvlText w:val="2.6.%1"/>
       <w:lvlJc w:val="left"/>
       <w:pPr>
         <w:ind w:left="2160" w:hanging="360"/>
@@ -36797,16 +37112,16 @@
     </w:lvl>
   </w:abstractNum>
   <w:num w:numId="1">
-    <w:abstractNumId w:val="33"/>
+    <w:abstractNumId w:val="34"/>
   </w:num>
   <w:num w:numId="2">
-    <w:abstractNumId w:val="50"/>
+    <w:abstractNumId w:val="51"/>
   </w:num>
   <w:num w:numId="3">
-    <w:abstractNumId w:val="24"/>
+    <w:abstractNumId w:val="25"/>
   </w:num>
   <w:num w:numId="4">
-    <w:abstractNumId w:val="37"/>
+    <w:abstractNumId w:val="38"/>
   </w:num>
   <w:num w:numId="5">
     <w:abstractNumId w:val="8"/>
@@ -36815,22 +37130,22 @@
     <w:abstractNumId w:val="10"/>
   </w:num>
   <w:num w:numId="7">
-    <w:abstractNumId w:val="29"/>
+    <w:abstractNumId w:val="30"/>
   </w:num>
   <w:num w:numId="8">
-    <w:abstractNumId w:val="39"/>
+    <w:abstractNumId w:val="40"/>
   </w:num>
   <w:num w:numId="9">
     <w:abstractNumId w:val="22"/>
   </w:num>
   <w:num w:numId="10">
-    <w:abstractNumId w:val="35"/>
+    <w:abstractNumId w:val="36"/>
   </w:num>
   <w:num w:numId="11">
-    <w:abstractNumId w:val="32"/>
+    <w:abstractNumId w:val="33"/>
   </w:num>
   <w:num w:numId="12">
-    <w:abstractNumId w:val="44"/>
+    <w:abstractNumId w:val="45"/>
   </w:num>
   <w:num w:numId="13">
     <w:abstractNumId w:val="2"/>
@@ -36842,7 +37157,7 @@
     <w:abstractNumId w:val="14"/>
   </w:num>
   <w:num w:numId="16">
-    <w:abstractNumId w:val="48"/>
+    <w:abstractNumId w:val="49"/>
   </w:num>
   <w:num w:numId="17">
     <w:abstractNumId w:val="19"/>
@@ -36851,10 +37166,10 @@
     <w:abstractNumId w:val="7"/>
   </w:num>
   <w:num w:numId="19">
-    <w:abstractNumId w:val="23"/>
+    <w:abstractNumId w:val="24"/>
   </w:num>
   <w:num w:numId="20">
-    <w:abstractNumId w:val="40"/>
+    <w:abstractNumId w:val="41"/>
   </w:num>
   <w:num w:numId="21">
     <w:abstractNumId w:val="9"/>
@@ -36869,31 +37184,31 @@
     <w:abstractNumId w:val="1"/>
   </w:num>
   <w:num w:numId="25">
-    <w:abstractNumId w:val="26"/>
+    <w:abstractNumId w:val="27"/>
   </w:num>
   <w:num w:numId="26">
     <w:abstractNumId w:val="6"/>
   </w:num>
   <w:num w:numId="27">
-    <w:abstractNumId w:val="34"/>
+    <w:abstractNumId w:val="35"/>
   </w:num>
   <w:num w:numId="28">
     <w:abstractNumId w:val="4"/>
   </w:num>
   <w:num w:numId="29">
-    <w:abstractNumId w:val="38"/>
+    <w:abstractNumId w:val="39"/>
   </w:num>
   <w:num w:numId="30">
     <w:abstractNumId w:val="16"/>
   </w:num>
   <w:num w:numId="31">
-    <w:abstractNumId w:val="45"/>
+    <w:abstractNumId w:val="46"/>
   </w:num>
   <w:num w:numId="32">
-    <w:abstractNumId w:val="46"/>
+    <w:abstractNumId w:val="47"/>
   </w:num>
   <w:num w:numId="33">
-    <w:abstractNumId w:val="49"/>
+    <w:abstractNumId w:val="50"/>
   </w:num>
   <w:num w:numId="34">
     <w:abstractNumId w:val="17"/>
@@ -36902,22 +37217,22 @@
     <w:abstractNumId w:val="5"/>
   </w:num>
   <w:num w:numId="36">
-    <w:abstractNumId w:val="42"/>
+    <w:abstractNumId w:val="43"/>
   </w:num>
   <w:num w:numId="37">
     <w:abstractNumId w:val="3"/>
   </w:num>
   <w:num w:numId="38">
-    <w:abstractNumId w:val="43"/>
+    <w:abstractNumId w:val="44"/>
   </w:num>
   <w:num w:numId="39">
-    <w:abstractNumId w:val="28"/>
+    <w:abstractNumId w:val="29"/>
   </w:num>
   <w:num w:numId="40">
     <w:abstractNumId w:val="13"/>
   </w:num>
   <w:num w:numId="41">
-    <w:abstractNumId w:val="36"/>
+    <w:abstractNumId w:val="37"/>
   </w:num>
   <w:num w:numId="42">
     <w:abstractNumId w:val="20"/>
@@ -36929,28 +37244,39 @@
     <w:abstractNumId w:val="15"/>
   </w:num>
   <w:num w:numId="45">
-    <w:abstractNumId w:val="27"/>
+    <w:abstractNumId w:val="28"/>
   </w:num>
   <w:num w:numId="46">
     <w:abstractNumId w:val="12"/>
   </w:num>
   <w:num w:numId="47">
-    <w:abstractNumId w:val="41"/>
+    <w:abstractNumId w:val="42"/>
   </w:num>
   <w:num w:numId="48">
-    <w:abstractNumId w:val="30"/>
+    <w:abstractNumId w:val="31"/>
   </w:num>
   <w:num w:numId="49">
-    <w:abstractNumId w:val="47"/>
+    <w:abstractNumId w:val="48"/>
   </w:num>
   <w:num w:numId="50">
-    <w:abstractNumId w:val="25"/>
+    <w:abstractNumId w:val="26"/>
   </w:num>
   <w:num w:numId="51">
-    <w:abstractNumId w:val="31"/>
+    <w:abstractNumId w:val="32"/>
+  </w:num>
+  <w:num w:numId="52">
+    <w:abstractNumId w:val="23"/>
   </w:num>
   <w:numIdMacAtCleanup w:val="42"/>
 </w:numbering>
+</file>
+
+<file path=word/people.xml><?xml version="1.0" encoding="utf-8"?>
+<w15:people xmlns:wpc="http://schemas.microsoft.com/office/word/2010/wordprocessingCanvas" xmlns:cx="http://schemas.microsoft.com/office/drawing/2014/chartex" xmlns:mc="http://schemas.openxmlformats.org/markup-compatibility/2006" xmlns:o="urn:schemas-microsoft-com:office:office" xmlns:r="http://schemas.openxmlformats.org/officeDocument/2006/relationships" xmlns:m="http://schemas.openxmlformats.org/officeDocument/2006/math" xmlns:v="urn:schemas-microsoft-com:vml" xmlns:wp14="http://schemas.microsoft.com/office/word/2010/wordprocessingDrawing" xmlns:wp="http://schemas.openxmlformats.org/drawingml/2006/wordprocessingDrawing" xmlns:w10="urn:schemas-microsoft-com:office:word" xmlns:w="http://schemas.openxmlformats.org/wordprocessingml/2006/main" xmlns:w14="http://schemas.microsoft.com/office/word/2010/wordml" xmlns:w15="http://schemas.microsoft.com/office/word/2012/wordml" xmlns:w16se="http://schemas.microsoft.com/office/word/2015/wordml/symex" xmlns:wpg="http://schemas.microsoft.com/office/word/2010/wordprocessingGroup" xmlns:wpi="http://schemas.microsoft.com/office/word/2010/wordprocessingInk" xmlns:wne="http://schemas.microsoft.com/office/word/2006/wordml" xmlns:wps="http://schemas.microsoft.com/office/word/2010/wordprocessingShape" mc:Ignorable="w14 w15 w16se wp14">
+  <w15:person w15:author="adadasdadsadasd adsasdasda">
+    <w15:presenceInfo w15:providerId="Windows Live" w15:userId="730508e3c3b245f8"/>
+  </w15:person>
+</w15:people>
 </file>
 
 <file path=word/styles.xml><?xml version="1.0" encoding="utf-8"?>
@@ -37618,6 +37944,104 @@
     <w:uiPriority w:val="99"/>
     <w:rsid w:val="00574E68"/>
   </w:style>
+  <w:style w:type="character" w:styleId="CommentReference">
+    <w:name w:val="annotation reference"/>
+    <w:basedOn w:val="DefaultParagraphFont"/>
+    <w:uiPriority w:val="99"/>
+    <w:semiHidden/>
+    <w:unhideWhenUsed/>
+    <w:rsid w:val="00382A7D"/>
+    <w:rPr>
+      <w:sz w:val="16"/>
+      <w:szCs w:val="16"/>
+    </w:rPr>
+  </w:style>
+  <w:style w:type="paragraph" w:styleId="CommentText">
+    <w:name w:val="annotation text"/>
+    <w:basedOn w:val="Normal"/>
+    <w:link w:val="CommentTextChar"/>
+    <w:uiPriority w:val="99"/>
+    <w:semiHidden/>
+    <w:unhideWhenUsed/>
+    <w:rsid w:val="00382A7D"/>
+    <w:pPr>
+      <w:spacing w:line="240" w:lineRule="auto"/>
+    </w:pPr>
+    <w:rPr>
+      <w:sz w:val="20"/>
+      <w:szCs w:val="20"/>
+    </w:rPr>
+  </w:style>
+  <w:style w:type="character" w:customStyle="1" w:styleId="CommentTextChar">
+    <w:name w:val="Comment Text Char"/>
+    <w:basedOn w:val="DefaultParagraphFont"/>
+    <w:link w:val="CommentText"/>
+    <w:uiPriority w:val="99"/>
+    <w:semiHidden/>
+    <w:rsid w:val="00382A7D"/>
+    <w:rPr>
+      <w:sz w:val="20"/>
+      <w:szCs w:val="20"/>
+    </w:rPr>
+  </w:style>
+  <w:style w:type="paragraph" w:styleId="CommentSubject">
+    <w:name w:val="annotation subject"/>
+    <w:basedOn w:val="CommentText"/>
+    <w:next w:val="CommentText"/>
+    <w:link w:val="CommentSubjectChar"/>
+    <w:uiPriority w:val="99"/>
+    <w:semiHidden/>
+    <w:unhideWhenUsed/>
+    <w:rsid w:val="00382A7D"/>
+    <w:rPr>
+      <w:b/>
+      <w:bCs/>
+    </w:rPr>
+  </w:style>
+  <w:style w:type="character" w:customStyle="1" w:styleId="CommentSubjectChar">
+    <w:name w:val="Comment Subject Char"/>
+    <w:basedOn w:val="CommentTextChar"/>
+    <w:link w:val="CommentSubject"/>
+    <w:uiPriority w:val="99"/>
+    <w:semiHidden/>
+    <w:rsid w:val="00382A7D"/>
+    <w:rPr>
+      <w:b/>
+      <w:bCs/>
+      <w:sz w:val="20"/>
+      <w:szCs w:val="20"/>
+    </w:rPr>
+  </w:style>
+  <w:style w:type="paragraph" w:styleId="BalloonText">
+    <w:name w:val="Balloon Text"/>
+    <w:basedOn w:val="Normal"/>
+    <w:link w:val="BalloonTextChar"/>
+    <w:uiPriority w:val="99"/>
+    <w:semiHidden/>
+    <w:unhideWhenUsed/>
+    <w:rsid w:val="00382A7D"/>
+    <w:pPr>
+      <w:spacing w:line="240" w:lineRule="auto"/>
+    </w:pPr>
+    <w:rPr>
+      <w:rFonts w:ascii="Segoe UI" w:hAnsi="Segoe UI" w:cs="Segoe UI"/>
+      <w:sz w:val="18"/>
+      <w:szCs w:val="18"/>
+    </w:rPr>
+  </w:style>
+  <w:style w:type="character" w:customStyle="1" w:styleId="BalloonTextChar">
+    <w:name w:val="Balloon Text Char"/>
+    <w:basedOn w:val="DefaultParagraphFont"/>
+    <w:link w:val="BalloonText"/>
+    <w:uiPriority w:val="99"/>
+    <w:semiHidden/>
+    <w:rsid w:val="00382A7D"/>
+    <w:rPr>
+      <w:rFonts w:ascii="Segoe UI" w:hAnsi="Segoe UI" w:cs="Segoe UI"/>
+      <w:sz w:val="18"/>
+      <w:szCs w:val="18"/>
+    </w:rPr>
+  </w:style>
 </w:styles>
 </file>
 
@@ -37946,7 +38370,7 @@
 </file>
 
 <file path=customXml/itemProps1.xml><?xml version="1.0" encoding="utf-8"?>
-<ds:datastoreItem xmlns:ds="http://schemas.openxmlformats.org/officeDocument/2006/customXml" ds:itemID="{DCD6795E-CEF0-4E25-B859-E84F8DFF4C46}">
+<ds:datastoreItem xmlns:ds="http://schemas.openxmlformats.org/officeDocument/2006/customXml" ds:itemID="{56603BDA-8CCF-4858-AB05-2BD689258A9D}">
   <ds:schemaRefs>
     <ds:schemaRef ds:uri="http://schemas.openxmlformats.org/officeDocument/2006/bibliography"/>
   </ds:schemaRefs>

</xml_diff>

<commit_message>
kata pengantar nambahi sitik
</commit_message>
<xml_diff>
--- a/Laporan Kitahh/Laporan Magang.docx
+++ b/Laporan Kitahh/Laporan Magang.docx
@@ -1,6 +1,6 @@
 
 <file path=word/document.xml><?xml version="1.0" encoding="utf-8"?>
-<w:document xmlns:wpc="http://schemas.microsoft.com/office/word/2010/wordprocessingCanvas" xmlns:cx="http://schemas.microsoft.com/office/drawing/2014/chartex" xmlns:mc="http://schemas.openxmlformats.org/markup-compatibility/2006" xmlns:o="urn:schemas-microsoft-com:office:office" xmlns:r="http://schemas.openxmlformats.org/officeDocument/2006/relationships" xmlns:m="http://schemas.openxmlformats.org/officeDocument/2006/math" xmlns:v="urn:schemas-microsoft-com:vml" xmlns:wp14="http://schemas.microsoft.com/office/word/2010/wordprocessingDrawing" xmlns:wp="http://schemas.openxmlformats.org/drawingml/2006/wordprocessingDrawing" xmlns:w10="urn:schemas-microsoft-com:office:word" xmlns:w="http://schemas.openxmlformats.org/wordprocessingml/2006/main" xmlns:w14="http://schemas.microsoft.com/office/word/2010/wordml" xmlns:w15="http://schemas.microsoft.com/office/word/2012/wordml" xmlns:w16se="http://schemas.microsoft.com/office/word/2015/wordml/symex" xmlns:wpg="http://schemas.microsoft.com/office/word/2010/wordprocessingGroup" xmlns:wpi="http://schemas.microsoft.com/office/word/2010/wordprocessingInk" xmlns:wne="http://schemas.microsoft.com/office/word/2006/wordml" xmlns:wps="http://schemas.microsoft.com/office/word/2010/wordprocessingShape" mc:Ignorable="w14 w15 w16se wp14">
+<w:document xmlns:wpc="http://schemas.microsoft.com/office/word/2010/wordprocessingCanvas" xmlns:cx="http://schemas.microsoft.com/office/drawing/2014/chartex" xmlns:cx1="http://schemas.microsoft.com/office/drawing/2015/9/8/chartex" xmlns:cx2="http://schemas.microsoft.com/office/drawing/2015/10/21/chartex" xmlns:cx3="http://schemas.microsoft.com/office/drawing/2016/5/9/chartex" xmlns:cx4="http://schemas.microsoft.com/office/drawing/2016/5/10/chartex" xmlns:cx5="http://schemas.microsoft.com/office/drawing/2016/5/11/chartex" xmlns:cx6="http://schemas.microsoft.com/office/drawing/2016/5/12/chartex" xmlns:cx7="http://schemas.microsoft.com/office/drawing/2016/5/13/chartex" xmlns:cx8="http://schemas.microsoft.com/office/drawing/2016/5/14/chartex" xmlns:mc="http://schemas.openxmlformats.org/markup-compatibility/2006" xmlns:aink="http://schemas.microsoft.com/office/drawing/2016/ink" xmlns:am3d="http://schemas.microsoft.com/office/drawing/2017/model3d" xmlns:o="urn:schemas-microsoft-com:office:office" xmlns:r="http://schemas.openxmlformats.org/officeDocument/2006/relationships" xmlns:m="http://schemas.openxmlformats.org/officeDocument/2006/math" xmlns:v="urn:schemas-microsoft-com:vml" xmlns:wp14="http://schemas.microsoft.com/office/word/2010/wordprocessingDrawing" xmlns:wp="http://schemas.openxmlformats.org/drawingml/2006/wordprocessingDrawing" xmlns:w10="urn:schemas-microsoft-com:office:word" xmlns:w="http://schemas.openxmlformats.org/wordprocessingml/2006/main" xmlns:w14="http://schemas.microsoft.com/office/word/2010/wordml" xmlns:w15="http://schemas.microsoft.com/office/word/2012/wordml" xmlns:w16cid="http://schemas.microsoft.com/office/word/2016/wordml/cid" xmlns:w16se="http://schemas.microsoft.com/office/word/2015/wordml/symex" xmlns:wpg="http://schemas.microsoft.com/office/word/2010/wordprocessingGroup" xmlns:wpi="http://schemas.microsoft.com/office/word/2010/wordprocessingInk" xmlns:wne="http://schemas.microsoft.com/office/word/2006/wordml" xmlns:wps="http://schemas.microsoft.com/office/word/2010/wordprocessingShape" mc:Ignorable="w14 w15 w16se w16cid wp14">
   <w:body>
     <w:p>
       <w:pPr>
@@ -203,8 +203,19 @@
           <w:sz w:val="24"/>
           <w:szCs w:val="24"/>
         </w:rPr>
-        <w:t>Disusun oleh :</w:t>
-      </w:r>
+        <w:t xml:space="preserve">Disusun </w:t>
+      </w:r>
+      <w:proofErr w:type="gramStart"/>
+      <w:r>
+        <w:rPr>
+          <w:rFonts w:ascii="Times New Roman" w:hAnsi="Times New Roman" w:cs="Times New Roman"/>
+          <w:color w:val="000000" w:themeColor="text1"/>
+          <w:sz w:val="24"/>
+          <w:szCs w:val="24"/>
+        </w:rPr>
+        <w:t>oleh :</w:t>
+      </w:r>
+      <w:proofErr w:type="gramEnd"/>
     </w:p>
     <w:p>
       <w:pPr>
@@ -714,7 +725,25 @@
           <w:sz w:val="24"/>
           <w:szCs w:val="24"/>
         </w:rPr>
-        <w:t xml:space="preserve">Tidak ada kata yang lebih indah selain syukur  yang bisa kami  ucapkan kepada Tuhan  Yang  Maha  Esa  karena telah melimpahkan  rahmat,  hidayah, serta karunia-Nya  sehingga  penulis  dapat melaksanakan Praktik  Kerja  Lapangan  serta  dapat  menyelesaikan penulisan laporan dalam tepat waktu dan tanpa halangan yang berarti. </w:t>
+        <w:t xml:space="preserve">Tidak ada kata yang lebih indah selain </w:t>
+      </w:r>
+      <w:proofErr w:type="gramStart"/>
+      <w:r>
+        <w:rPr>
+          <w:rFonts w:ascii="Times New Roman" w:eastAsia="Times New Roman" w:hAnsi="Times New Roman" w:cs="Times New Roman"/>
+          <w:sz w:val="24"/>
+          <w:szCs w:val="24"/>
+        </w:rPr>
+        <w:t>syukur  yang</w:t>
+      </w:r>
+      <w:proofErr w:type="gramEnd"/>
+      <w:r>
+        <w:rPr>
+          <w:rFonts w:ascii="Times New Roman" w:eastAsia="Times New Roman" w:hAnsi="Times New Roman" w:cs="Times New Roman"/>
+          <w:sz w:val="24"/>
+          <w:szCs w:val="24"/>
+        </w:rPr>
+        <w:t xml:space="preserve"> bisa kami  ucapkan kepada Tuhan  Yang  Maha  Esa  karena telah melimpahkan  rahmat,  hidayah, serta karunia-Nya  sehingga  penulis  dapat melaksanakan Praktik  Kerja  Lapangan  serta  dapat  menyelesaikan penulisan laporan dalam tepat waktu dan tanpa halangan yang berarti. </w:t>
       </w:r>
     </w:p>
     <w:p>
@@ -734,7 +763,25 @@
           <w:sz w:val="24"/>
           <w:szCs w:val="24"/>
         </w:rPr>
-        <w:t xml:space="preserve">Laporan Praktik Kerja  Lapangan  ini  disusun  berdasarkan  apa  yang  telah kami  lakukan  pada Praktik Kerja Lapangan di </w:t>
+        <w:t xml:space="preserve">Laporan Praktik </w:t>
+      </w:r>
+      <w:proofErr w:type="gramStart"/>
+      <w:r>
+        <w:rPr>
+          <w:rFonts w:ascii="Times New Roman" w:eastAsia="Times New Roman" w:hAnsi="Times New Roman" w:cs="Times New Roman"/>
+          <w:sz w:val="24"/>
+          <w:szCs w:val="24"/>
+        </w:rPr>
+        <w:t>Kerja  Lapangan</w:t>
+      </w:r>
+      <w:proofErr w:type="gramEnd"/>
+      <w:r>
+        <w:rPr>
+          <w:rFonts w:ascii="Times New Roman" w:eastAsia="Times New Roman" w:hAnsi="Times New Roman" w:cs="Times New Roman"/>
+          <w:sz w:val="24"/>
+          <w:szCs w:val="24"/>
+        </w:rPr>
+        <w:t xml:space="preserve">  ini  disusun  berdasarkan  apa  yang  telah kami  lakukan  pada Praktik Kerja Lapangan di </w:t>
       </w:r>
       <w:r>
         <w:rPr>
@@ -845,7 +892,43 @@
           <w:sz w:val="24"/>
           <w:szCs w:val="24"/>
         </w:rPr>
-        <w:t xml:space="preserve">Praktik Kerja Lapangan  ini  merupakan salah  satu syarat wajib  yang  harus ditempuh  oleh mahasiswa Program  Studi  Diploma  III Ilmu Komputer  dan  Sistem  Informasi (Komsi). Selain itu, untuk menuntaskan program studi yang kami tempuh, praktik kerja lapangan ini banyak  memberikan  manfaat baik dari  segi akademik  maupun non akademik yang tidak dapat kami temukan saat berada di bangku perkuliahan. </w:t>
+        <w:t xml:space="preserve">Praktik Kerja </w:t>
+      </w:r>
+      <w:proofErr w:type="gramStart"/>
+      <w:r>
+        <w:rPr>
+          <w:rFonts w:ascii="Times New Roman" w:eastAsia="Times New Roman" w:hAnsi="Times New Roman" w:cs="Times New Roman"/>
+          <w:sz w:val="24"/>
+          <w:szCs w:val="24"/>
+        </w:rPr>
+        <w:t>Lapangan  ini</w:t>
+      </w:r>
+      <w:proofErr w:type="gramEnd"/>
+      <w:r>
+        <w:rPr>
+          <w:rFonts w:ascii="Times New Roman" w:eastAsia="Times New Roman" w:hAnsi="Times New Roman" w:cs="Times New Roman"/>
+          <w:sz w:val="24"/>
+          <w:szCs w:val="24"/>
+        </w:rPr>
+        <w:t xml:space="preserve">  merupakan salah  satu syarat wajib  yang  harus ditempuh  oleh mahasiswa Program  Studi  Diploma  III Ilmu Komputer  dan  Sistem  Informasi (Komsi). Selain itu, untuk menuntaskan program studi yang kami tempuh, praktik kerja lapangan ini </w:t>
+      </w:r>
+      <w:proofErr w:type="gramStart"/>
+      <w:r>
+        <w:rPr>
+          <w:rFonts w:ascii="Times New Roman" w:eastAsia="Times New Roman" w:hAnsi="Times New Roman" w:cs="Times New Roman"/>
+          <w:sz w:val="24"/>
+          <w:szCs w:val="24"/>
+        </w:rPr>
+        <w:t>banyak  memberikan</w:t>
+      </w:r>
+      <w:proofErr w:type="gramEnd"/>
+      <w:r>
+        <w:rPr>
+          <w:rFonts w:ascii="Times New Roman" w:eastAsia="Times New Roman" w:hAnsi="Times New Roman" w:cs="Times New Roman"/>
+          <w:sz w:val="24"/>
+          <w:szCs w:val="24"/>
+        </w:rPr>
+        <w:t xml:space="preserve">  manfaat baik dari  segi akademik  maupun non akademik yang tidak dapat kami temukan saat berada di bangku perkuliahan. </w:t>
       </w:r>
     </w:p>
     <w:p>
@@ -865,7 +948,43 @@
           <w:sz w:val="24"/>
           <w:szCs w:val="24"/>
         </w:rPr>
-        <w:t>Dalam penyusunan laporan hasil Praktik Kerja Lapangan ini kami banyak mendapatkan  bantuan  dari  berbagai  pihak baik secara langsung maupun tidak langsung.  Oleh  sebab itu,  kami  ingin mengucapkan rasa terima kasih kepada banyak pihak, terutama kepada :</w:t>
+        <w:t xml:space="preserve">Dalam penyusunan laporan hasil Praktik Kerja Lapangan ini kami banyak </w:t>
+      </w:r>
+      <w:proofErr w:type="gramStart"/>
+      <w:r>
+        <w:rPr>
+          <w:rFonts w:ascii="Times New Roman" w:eastAsia="Times New Roman" w:hAnsi="Times New Roman" w:cs="Times New Roman"/>
+          <w:sz w:val="24"/>
+          <w:szCs w:val="24"/>
+        </w:rPr>
+        <w:t>mendapatkan  bantuan</w:t>
+      </w:r>
+      <w:proofErr w:type="gramEnd"/>
+      <w:r>
+        <w:rPr>
+          <w:rFonts w:ascii="Times New Roman" w:eastAsia="Times New Roman" w:hAnsi="Times New Roman" w:cs="Times New Roman"/>
+          <w:sz w:val="24"/>
+          <w:szCs w:val="24"/>
+        </w:rPr>
+        <w:t xml:space="preserve">  dari  berbagai  pihak baik secara langsung maupun tidak langsung.  </w:t>
+      </w:r>
+      <w:proofErr w:type="gramStart"/>
+      <w:r>
+        <w:rPr>
+          <w:rFonts w:ascii="Times New Roman" w:eastAsia="Times New Roman" w:hAnsi="Times New Roman" w:cs="Times New Roman"/>
+          <w:sz w:val="24"/>
+          <w:szCs w:val="24"/>
+        </w:rPr>
+        <w:t>Oleh  sebab</w:t>
+      </w:r>
+      <w:proofErr w:type="gramEnd"/>
+      <w:r>
+        <w:rPr>
+          <w:rFonts w:ascii="Times New Roman" w:eastAsia="Times New Roman" w:hAnsi="Times New Roman" w:cs="Times New Roman"/>
+          <w:sz w:val="24"/>
+          <w:szCs w:val="24"/>
+        </w:rPr>
+        <w:t xml:space="preserve"> itu,  kami  ingin mengucapkan rasa terima kasih kepada banyak pihak, terutama kepada :</w:t>
       </w:r>
     </w:p>
     <w:p>
@@ -892,7 +1011,25 @@
           <w:sz w:val="24"/>
           <w:szCs w:val="24"/>
         </w:rPr>
-        <w:t xml:space="preserve">Bapak Wikan Sakarinto selaku  Direktur Sekolah Vokasi Universitas Gadjah  Mada </w:t>
+        <w:t xml:space="preserve">Bapak Wikan Sakarinto </w:t>
+      </w:r>
+      <w:proofErr w:type="gramStart"/>
+      <w:r>
+        <w:rPr>
+          <w:rFonts w:ascii="Times New Roman" w:eastAsia="Times New Roman" w:hAnsi="Times New Roman" w:cs="Times New Roman"/>
+          <w:sz w:val="24"/>
+          <w:szCs w:val="24"/>
+        </w:rPr>
+        <w:t>selaku  Direktur</w:t>
+      </w:r>
+      <w:proofErr w:type="gramEnd"/>
+      <w:r>
+        <w:rPr>
+          <w:rFonts w:ascii="Times New Roman" w:eastAsia="Times New Roman" w:hAnsi="Times New Roman" w:cs="Times New Roman"/>
+          <w:sz w:val="24"/>
+          <w:szCs w:val="24"/>
+        </w:rPr>
+        <w:t xml:space="preserve"> Sekolah Vokasi Universitas Gadjah  Mada </w:t>
       </w:r>
     </w:p>
     <w:p>
@@ -920,8 +1057,9 @@
           <w:szCs w:val="24"/>
           <w:shd w:val="clear" w:color="auto" w:fill="FFFFFF"/>
         </w:rPr>
-        <w:t>Muhammad Fakhrurrifqi, S.Kom., M.Cs</w:t>
-      </w:r>
+        <w:t xml:space="preserve">Muhammad Fakhrurrifqi, </w:t>
+      </w:r>
+      <w:proofErr w:type="gramStart"/>
       <w:r>
         <w:rPr>
           <w:rFonts w:ascii="Times New Roman" w:hAnsi="Times New Roman" w:cs="Times New Roman"/>
@@ -929,6 +1067,25 @@
           <w:szCs w:val="24"/>
           <w:shd w:val="clear" w:color="auto" w:fill="FFFFFF"/>
         </w:rPr>
+        <w:t>S.Kom</w:t>
+      </w:r>
+      <w:proofErr w:type="gramEnd"/>
+      <w:r>
+        <w:rPr>
+          <w:rFonts w:ascii="Times New Roman" w:hAnsi="Times New Roman" w:cs="Times New Roman"/>
+          <w:sz w:val="24"/>
+          <w:szCs w:val="24"/>
+          <w:shd w:val="clear" w:color="auto" w:fill="FFFFFF"/>
+        </w:rPr>
+        <w:t>., M.Cs</w:t>
+      </w:r>
+      <w:r>
+        <w:rPr>
+          <w:rFonts w:ascii="Times New Roman" w:hAnsi="Times New Roman" w:cs="Times New Roman"/>
+          <w:sz w:val="24"/>
+          <w:szCs w:val="24"/>
+          <w:shd w:val="clear" w:color="auto" w:fill="FFFFFF"/>
+        </w:rPr>
         <w:t xml:space="preserve"> </w:t>
       </w:r>
       <w:r>
@@ -957,7 +1114,47 @@
           <w:sz w:val="24"/>
           <w:szCs w:val="24"/>
         </w:rPr>
-        <w:t>3. Mas Delta Purna Widyangga selaku Chief Executive Officer (CEO) Qiscus yang telah memberi kesempatan kepada kami untuk melakukan Praktik Kerja Lapangan di Qisccus.</w:t>
+        <w:t xml:space="preserve">3. </w:t>
+      </w:r>
+      <w:r>
+        <w:rPr>
+          <w:rFonts w:ascii="Times New Roman" w:eastAsia="Times New Roman" w:hAnsi="Times New Roman" w:cs="Times New Roman"/>
+          <w:sz w:val="24"/>
+          <w:szCs w:val="24"/>
+        </w:rPr>
+        <w:t>Bapak Agunng Coriandri</w:t>
+      </w:r>
+      <w:r>
+        <w:rPr>
+          <w:rFonts w:ascii="Times New Roman" w:eastAsia="Times New Roman" w:hAnsi="Times New Roman" w:cs="Times New Roman"/>
+          <w:sz w:val="24"/>
+          <w:szCs w:val="24"/>
+        </w:rPr>
+        <w:t xml:space="preserve"> selaku </w:t>
+      </w:r>
+      <w:r>
+        <w:rPr>
+          <w:rFonts w:ascii="Times New Roman" w:eastAsia="Times New Roman" w:hAnsi="Times New Roman" w:cs="Times New Roman"/>
+          <w:sz w:val="24"/>
+          <w:szCs w:val="24"/>
+        </w:rPr>
+        <w:t>Product Owner PT Aristi Jasadata</w:t>
+      </w:r>
+      <w:r>
+        <w:rPr>
+          <w:rFonts w:ascii="Times New Roman" w:eastAsia="Times New Roman" w:hAnsi="Times New Roman" w:cs="Times New Roman"/>
+          <w:sz w:val="24"/>
+          <w:szCs w:val="24"/>
+        </w:rPr>
+        <w:t xml:space="preserve"> yang telah memberi kesempatan kepada kami untuk melakukan Praktik Kerja Lapangan di </w:t>
+      </w:r>
+      <w:r>
+        <w:rPr>
+          <w:rFonts w:ascii="Times New Roman" w:eastAsia="Times New Roman" w:hAnsi="Times New Roman" w:cs="Times New Roman"/>
+          <w:sz w:val="24"/>
+          <w:szCs w:val="24"/>
+        </w:rPr>
+        <w:t>PT Aristi Jasadata.</w:t>
       </w:r>
     </w:p>
     <w:p>
@@ -978,7 +1175,57 @@
           <w:szCs w:val="24"/>
         </w:rPr>
         <w:lastRenderedPageBreak/>
-        <w:t>5. Mas Ganjar Widiatmansyah dan Mas Sunu Pinasthika Fajar selaku pembimbing kerja praktik di Qiscus yang  juga telah  banyak  memberikan  bimbingan dengan  baik  secara  langsung  maupun  tidak  secara langsung sehingga dapat melaksanakan Praktik Kerja Lapangan dengan baik dan lancar.</w:t>
+        <w:t xml:space="preserve">5. </w:t>
+      </w:r>
+      <w:r>
+        <w:rPr>
+          <w:rFonts w:ascii="Times New Roman" w:eastAsia="Times New Roman" w:hAnsi="Times New Roman" w:cs="Times New Roman"/>
+          <w:sz w:val="24"/>
+          <w:szCs w:val="24"/>
+        </w:rPr>
+        <w:t>Mas Syaiful Ma’rrup dan Mas Rendra</w:t>
+      </w:r>
+      <w:r>
+        <w:rPr>
+          <w:rFonts w:ascii="Times New Roman" w:eastAsia="Times New Roman" w:hAnsi="Times New Roman" w:cs="Times New Roman"/>
+          <w:sz w:val="24"/>
+          <w:szCs w:val="24"/>
+        </w:rPr>
+        <w:t xml:space="preserve"> selaku pembimbing kerja praktik di </w:t>
+      </w:r>
+      <w:r>
+        <w:rPr>
+          <w:rFonts w:ascii="Times New Roman" w:eastAsia="Times New Roman" w:hAnsi="Times New Roman" w:cs="Times New Roman"/>
+          <w:sz w:val="24"/>
+          <w:szCs w:val="24"/>
+        </w:rPr>
+        <w:t>PT Aristi Jasadata</w:t>
+      </w:r>
+      <w:r>
+        <w:rPr>
+          <w:rFonts w:ascii="Times New Roman" w:eastAsia="Times New Roman" w:hAnsi="Times New Roman" w:cs="Times New Roman"/>
+          <w:sz w:val="24"/>
+          <w:szCs w:val="24"/>
+        </w:rPr>
+        <w:t xml:space="preserve"> </w:t>
+      </w:r>
+      <w:proofErr w:type="gramStart"/>
+      <w:r>
+        <w:rPr>
+          <w:rFonts w:ascii="Times New Roman" w:eastAsia="Times New Roman" w:hAnsi="Times New Roman" w:cs="Times New Roman"/>
+          <w:sz w:val="24"/>
+          <w:szCs w:val="24"/>
+        </w:rPr>
+        <w:t>yang  juga</w:t>
+      </w:r>
+      <w:proofErr w:type="gramEnd"/>
+      <w:r>
+        <w:rPr>
+          <w:rFonts w:ascii="Times New Roman" w:eastAsia="Times New Roman" w:hAnsi="Times New Roman" w:cs="Times New Roman"/>
+          <w:sz w:val="24"/>
+          <w:szCs w:val="24"/>
+        </w:rPr>
+        <w:t xml:space="preserve"> telah  banyak  memberikan  bimbingan dengan  baik  secara  langsung  maupun  tidak  secara langsung sehingga dapat melaksanakan Praktik Kerja Lapangan dengan baik dan lancar.</w:t>
       </w:r>
     </w:p>
     <w:p>
@@ -998,26 +1245,173 @@
           <w:sz w:val="24"/>
           <w:szCs w:val="24"/>
         </w:rPr>
-        <w:t>6. Mas Ahmad Ali Abdilah selaku internship dari NIT Kurukhshetra yang telah bergabung dalam tim kami    khususnya dalam pembuatan sistem informasi cuti.</w:t>
-      </w:r>
-    </w:p>
-    <w:p>
-      <w:pPr>
-        <w:spacing w:line="360" w:lineRule="auto"/>
-        <w:jc w:val="both"/>
-        <w:rPr>
-          <w:rFonts w:ascii="Times New Roman" w:eastAsia="Times New Roman" w:hAnsi="Times New Roman" w:cs="Times New Roman"/>
-          <w:sz w:val="24"/>
-          <w:szCs w:val="24"/>
-        </w:rPr>
-      </w:pPr>
-      <w:r>
-        <w:rPr>
-          <w:rFonts w:ascii="Times New Roman" w:eastAsia="Times New Roman" w:hAnsi="Times New Roman" w:cs="Times New Roman"/>
-          <w:sz w:val="24"/>
-          <w:szCs w:val="24"/>
-        </w:rPr>
-        <w:t xml:space="preserve">7. Tak  lupa  pula  kami  juga mengucapkan  banyak  terima  kasih  kepada pihak-pihak yang terkait lainnya yang telah banyak membantu baik itu  untuk  pelaksanaan Praktik  Kerja  Lapangan  maupun  dalam   menyelesaikan laporan Praktik Kerja Lapangan ini yang tidak dapat kami sebutkan satu per satu. </w:t>
+        <w:t xml:space="preserve">6. </w:t>
+      </w:r>
+      <w:r>
+        <w:rPr>
+          <w:rFonts w:ascii="Times New Roman" w:eastAsia="Times New Roman" w:hAnsi="Times New Roman" w:cs="Times New Roman"/>
+          <w:sz w:val="24"/>
+          <w:szCs w:val="24"/>
+        </w:rPr>
+        <w:t>Mbak Mutiara Ika Afrilia dan Mbak Amelia Rebecca</w:t>
+      </w:r>
+      <w:r>
+        <w:rPr>
+          <w:rFonts w:ascii="Times New Roman" w:eastAsia="Times New Roman" w:hAnsi="Times New Roman" w:cs="Times New Roman"/>
+          <w:sz w:val="24"/>
+          <w:szCs w:val="24"/>
+        </w:rPr>
+        <w:t xml:space="preserve"> selaku </w:t>
+      </w:r>
+      <w:r>
+        <w:rPr>
+          <w:rFonts w:ascii="Times New Roman" w:eastAsia="Times New Roman" w:hAnsi="Times New Roman" w:cs="Times New Roman"/>
+          <w:sz w:val="24"/>
+          <w:szCs w:val="24"/>
+        </w:rPr>
+        <w:t>HR kami yang sangat baik dan selalu memberikan informasi dan arahan yang kami butuhkan selama masa PKL ini.</w:t>
+      </w:r>
+    </w:p>
+    <w:p>
+      <w:pPr>
+        <w:shd w:val="clear" w:color="auto" w:fill="FFFF00"/>
+        <w:spacing w:line="360" w:lineRule="auto"/>
+        <w:jc w:val="both"/>
+        <w:rPr>
+          <w:rFonts w:ascii="Times New Roman" w:eastAsia="Times New Roman" w:hAnsi="Times New Roman" w:cs="Times New Roman"/>
+          <w:sz w:val="24"/>
+          <w:szCs w:val="24"/>
+        </w:rPr>
+      </w:pPr>
+      <w:r>
+        <w:rPr>
+          <w:rFonts w:ascii="Times New Roman" w:eastAsia="Times New Roman" w:hAnsi="Times New Roman" w:cs="Times New Roman"/>
+          <w:sz w:val="24"/>
+          <w:szCs w:val="24"/>
+        </w:rPr>
+        <w:t xml:space="preserve">7. Mas Sudecanto (karyawan), Mas Patrick Nugroho Hadiwinoto (peserta </w:t>
+      </w:r>
+      <w:r>
+        <w:rPr>
+          <w:rFonts w:ascii="Times New Roman" w:eastAsia="Times New Roman" w:hAnsi="Times New Roman" w:cs="Times New Roman"/>
+          <w:i/>
+          <w:sz w:val="24"/>
+          <w:szCs w:val="24"/>
+        </w:rPr>
+        <w:t>internship</w:t>
+      </w:r>
+      <w:r>
+        <w:rPr>
+          <w:rFonts w:ascii="Times New Roman" w:eastAsia="Times New Roman" w:hAnsi="Times New Roman" w:cs="Times New Roman"/>
+          <w:sz w:val="24"/>
+          <w:szCs w:val="24"/>
+        </w:rPr>
+        <w:t xml:space="preserve"> dari ITB), Mas Kristian Aditya Nugraha (peserta </w:t>
+      </w:r>
+      <w:r>
+        <w:rPr>
+          <w:rFonts w:ascii="Times New Roman" w:eastAsia="Times New Roman" w:hAnsi="Times New Roman" w:cs="Times New Roman"/>
+          <w:i/>
+          <w:sz w:val="24"/>
+          <w:szCs w:val="24"/>
+        </w:rPr>
+        <w:t>internship</w:t>
+      </w:r>
+      <w:r>
+        <w:rPr>
+          <w:rFonts w:ascii="Times New Roman" w:eastAsia="Times New Roman" w:hAnsi="Times New Roman" w:cs="Times New Roman"/>
+          <w:sz w:val="24"/>
+          <w:szCs w:val="24"/>
+        </w:rPr>
+        <w:t xml:space="preserve"> dari UKSW) </w:t>
+      </w:r>
+      <w:r>
+        <w:rPr>
+          <w:rFonts w:ascii="Times New Roman" w:eastAsia="Times New Roman" w:hAnsi="Times New Roman" w:cs="Times New Roman"/>
+          <w:sz w:val="24"/>
+          <w:szCs w:val="24"/>
+        </w:rPr>
+        <w:t xml:space="preserve">telah bergabung dalam tim kami  khususnya dalam pembuatan </w:t>
+      </w:r>
+      <w:r>
+        <w:rPr>
+          <w:rFonts w:ascii="Times New Roman" w:eastAsia="Times New Roman" w:hAnsi="Times New Roman" w:cs="Times New Roman"/>
+          <w:i/>
+          <w:sz w:val="24"/>
+          <w:szCs w:val="24"/>
+        </w:rPr>
+        <w:t xml:space="preserve">Tenancy Management </w:t>
+      </w:r>
+      <w:r>
+        <w:rPr>
+          <w:rFonts w:ascii="Times New Roman" w:eastAsia="Times New Roman" w:hAnsi="Times New Roman" w:cs="Times New Roman"/>
+          <w:sz w:val="24"/>
+          <w:szCs w:val="24"/>
+        </w:rPr>
+        <w:t>ini</w:t>
+      </w:r>
+      <w:bookmarkStart w:id="6" w:name="_GoBack"/>
+      <w:bookmarkEnd w:id="6"/>
+      <w:r>
+        <w:rPr>
+          <w:rFonts w:ascii="Times New Roman" w:eastAsia="Times New Roman" w:hAnsi="Times New Roman" w:cs="Times New Roman"/>
+          <w:sz w:val="24"/>
+          <w:szCs w:val="24"/>
+        </w:rPr>
+        <w:t>.</w:t>
+      </w:r>
+      <w:r>
+        <w:rPr>
+          <w:rFonts w:ascii="Times New Roman" w:eastAsia="Times New Roman" w:hAnsi="Times New Roman" w:cs="Times New Roman"/>
+          <w:sz w:val="24"/>
+          <w:szCs w:val="24"/>
+        </w:rPr>
+        <w:t xml:space="preserve"> </w:t>
+      </w:r>
+    </w:p>
+    <w:p>
+      <w:pPr>
+        <w:spacing w:line="360" w:lineRule="auto"/>
+        <w:jc w:val="both"/>
+        <w:rPr>
+          <w:rFonts w:ascii="Times New Roman" w:eastAsia="Times New Roman" w:hAnsi="Times New Roman" w:cs="Times New Roman"/>
+          <w:sz w:val="24"/>
+          <w:szCs w:val="24"/>
+        </w:rPr>
+      </w:pPr>
+      <w:r>
+        <w:rPr>
+          <w:rFonts w:ascii="Times New Roman" w:eastAsia="Times New Roman" w:hAnsi="Times New Roman" w:cs="Times New Roman"/>
+          <w:sz w:val="24"/>
+          <w:szCs w:val="24"/>
+        </w:rPr>
+        <w:t>8</w:t>
+      </w:r>
+      <w:r>
+        <w:rPr>
+          <w:rFonts w:ascii="Times New Roman" w:eastAsia="Times New Roman" w:hAnsi="Times New Roman" w:cs="Times New Roman"/>
+          <w:sz w:val="24"/>
+          <w:szCs w:val="24"/>
+        </w:rPr>
+        <w:t xml:space="preserve">. </w:t>
+      </w:r>
+      <w:proofErr w:type="gramStart"/>
+      <w:r>
+        <w:rPr>
+          <w:rFonts w:ascii="Times New Roman" w:eastAsia="Times New Roman" w:hAnsi="Times New Roman" w:cs="Times New Roman"/>
+          <w:sz w:val="24"/>
+          <w:szCs w:val="24"/>
+        </w:rPr>
+        <w:t>Tak  lupa</w:t>
+      </w:r>
+      <w:proofErr w:type="gramEnd"/>
+      <w:r>
+        <w:rPr>
+          <w:rFonts w:ascii="Times New Roman" w:eastAsia="Times New Roman" w:hAnsi="Times New Roman" w:cs="Times New Roman"/>
+          <w:sz w:val="24"/>
+          <w:szCs w:val="24"/>
+        </w:rPr>
+        <w:t xml:space="preserve">  pula  kami  juga mengucapkan  banyak  terima  kasih  kepada pihak-pihak yang terkait lainnya yang telah banyak membantu baik itu  untuk  pelaksanaan Praktik  Kerja  Lapangan  maupun  dalam   menyelesaikan laporan Praktik Kerja Lapangan ini yang tidak dapat kami sebutkan satu per satu. </w:t>
       </w:r>
     </w:p>
     <w:p>
@@ -1031,13 +1425,41 @@
           <w:szCs w:val="24"/>
         </w:rPr>
       </w:pPr>
-      <w:r>
-        <w:rPr>
-          <w:rFonts w:ascii="Times New Roman" w:eastAsia="Times New Roman" w:hAnsi="Times New Roman" w:cs="Times New Roman"/>
-          <w:sz w:val="24"/>
-          <w:szCs w:val="24"/>
-        </w:rPr>
-        <w:t xml:space="preserve">Penulis  menyadari  bahwa kami  tidaklah  sempurna,  begitu  pula  dalam penulisan  laporan ini,  maka apabila  nantinya  terdapat  banyak  kesalahan  dan  kekeliruan  dalam penulisan  laporan Praktik Kerja  Lapangan  ini,  kami  mohon maaf, juga kami sangat mengharapkan  adanya saran dan  kritik yang membangun kepada kamu. Dengan  saran  dan  kritik itu,  semoga  kami  bisa  menjadi  lebih  baik lagi ke depannya. </w:t>
+      <w:proofErr w:type="gramStart"/>
+      <w:r>
+        <w:rPr>
+          <w:rFonts w:ascii="Times New Roman" w:eastAsia="Times New Roman" w:hAnsi="Times New Roman" w:cs="Times New Roman"/>
+          <w:sz w:val="24"/>
+          <w:szCs w:val="24"/>
+        </w:rPr>
+        <w:t>Penulis  menyadari</w:t>
+      </w:r>
+      <w:proofErr w:type="gramEnd"/>
+      <w:r>
+        <w:rPr>
+          <w:rFonts w:ascii="Times New Roman" w:eastAsia="Times New Roman" w:hAnsi="Times New Roman" w:cs="Times New Roman"/>
+          <w:sz w:val="24"/>
+          <w:szCs w:val="24"/>
+        </w:rPr>
+        <w:t xml:space="preserve">  bahwa kami  tidaklah  sempurna,  begitu  pula  dalam penulisan  laporan ini,  maka apabila  nantinya  terdapat  banyak  kesalahan  dan  kekeliruan  dalam penulisan  laporan Praktik Kerja  Lapangan  ini,  kami  mohon maaf, juga kami sangat mengharapkan  adanya saran dan  kritik yang membangun kepada kamu. </w:t>
+      </w:r>
+      <w:proofErr w:type="gramStart"/>
+      <w:r>
+        <w:rPr>
+          <w:rFonts w:ascii="Times New Roman" w:eastAsia="Times New Roman" w:hAnsi="Times New Roman" w:cs="Times New Roman"/>
+          <w:sz w:val="24"/>
+          <w:szCs w:val="24"/>
+        </w:rPr>
+        <w:t>Dengan  saran</w:t>
+      </w:r>
+      <w:proofErr w:type="gramEnd"/>
+      <w:r>
+        <w:rPr>
+          <w:rFonts w:ascii="Times New Roman" w:eastAsia="Times New Roman" w:hAnsi="Times New Roman" w:cs="Times New Roman"/>
+          <w:sz w:val="24"/>
+          <w:szCs w:val="24"/>
+        </w:rPr>
+        <w:t xml:space="preserve">  dan  kritik itu,  semoga  kami  bisa  menjadi  lebih  baik lagi ke depannya. </w:t>
       </w:r>
     </w:p>
     <w:p>
@@ -1301,7 +1723,6 @@
           <w:sz w:val="24"/>
           <w:szCs w:val="24"/>
         </w:rPr>
-        <w:lastRenderedPageBreak/>
         <w:t>DAFTAR ISI</w:t>
       </w:r>
     </w:p>
@@ -1452,7 +1873,27 @@
           <w:sz w:val="24"/>
           <w:szCs w:val="24"/>
         </w:rPr>
-        <w:t>Bab I : Pendahuluan</w:t>
+        <w:t xml:space="preserve">Bab </w:t>
+      </w:r>
+      <w:proofErr w:type="gramStart"/>
+      <w:r>
+        <w:rPr>
+          <w:rFonts w:ascii="Times New Roman" w:eastAsia="Times New Roman" w:hAnsi="Times New Roman" w:cs="Times New Roman"/>
+          <w:color w:val="000000" w:themeColor="text1"/>
+          <w:sz w:val="24"/>
+          <w:szCs w:val="24"/>
+        </w:rPr>
+        <w:t>I :</w:t>
+      </w:r>
+      <w:proofErr w:type="gramEnd"/>
+      <w:r>
+        <w:rPr>
+          <w:rFonts w:ascii="Times New Roman" w:eastAsia="Times New Roman" w:hAnsi="Times New Roman" w:cs="Times New Roman"/>
+          <w:color w:val="000000" w:themeColor="text1"/>
+          <w:sz w:val="24"/>
+          <w:szCs w:val="24"/>
+        </w:rPr>
+        <w:t xml:space="preserve"> Pendahuluan</w:t>
       </w:r>
       <w:r>
         <w:rPr>
@@ -1716,7 +2157,27 @@
           <w:sz w:val="24"/>
           <w:szCs w:val="24"/>
         </w:rPr>
-        <w:t>Bab II : Permasalahan</w:t>
+        <w:t xml:space="preserve">Bab </w:t>
+      </w:r>
+      <w:proofErr w:type="gramStart"/>
+      <w:r>
+        <w:rPr>
+          <w:rFonts w:ascii="Times New Roman" w:eastAsia="Times New Roman" w:hAnsi="Times New Roman" w:cs="Times New Roman"/>
+          <w:color w:val="000000" w:themeColor="text1"/>
+          <w:sz w:val="24"/>
+          <w:szCs w:val="24"/>
+        </w:rPr>
+        <w:t>II :</w:t>
+      </w:r>
+      <w:proofErr w:type="gramEnd"/>
+      <w:r>
+        <w:rPr>
+          <w:rFonts w:ascii="Times New Roman" w:eastAsia="Times New Roman" w:hAnsi="Times New Roman" w:cs="Times New Roman"/>
+          <w:color w:val="000000" w:themeColor="text1"/>
+          <w:sz w:val="24"/>
+          <w:szCs w:val="24"/>
+        </w:rPr>
+        <w:t xml:space="preserve"> Permasalahan</w:t>
       </w:r>
       <w:r>
         <w:rPr>
@@ -1872,16 +2333,36 @@
           <w:sz w:val="24"/>
           <w:szCs w:val="24"/>
         </w:rPr>
-        <w:t>Bab II</w:t>
-      </w:r>
-      <w:r>
-        <w:rPr>
-          <w:rFonts w:ascii="Times New Roman" w:eastAsia="Times New Roman" w:hAnsi="Times New Roman" w:cs="Times New Roman"/>
-          <w:color w:val="000000" w:themeColor="text1"/>
-          <w:sz w:val="24"/>
-          <w:szCs w:val="24"/>
-        </w:rPr>
-        <w:t>I : Metode Penyelesaian Masalah</w:t>
+        <w:t xml:space="preserve">Bab </w:t>
+      </w:r>
+      <w:proofErr w:type="gramStart"/>
+      <w:r>
+        <w:rPr>
+          <w:rFonts w:ascii="Times New Roman" w:eastAsia="Times New Roman" w:hAnsi="Times New Roman" w:cs="Times New Roman"/>
+          <w:color w:val="000000" w:themeColor="text1"/>
+          <w:sz w:val="24"/>
+          <w:szCs w:val="24"/>
+        </w:rPr>
+        <w:t>II</w:t>
+      </w:r>
+      <w:r>
+        <w:rPr>
+          <w:rFonts w:ascii="Times New Roman" w:eastAsia="Times New Roman" w:hAnsi="Times New Roman" w:cs="Times New Roman"/>
+          <w:color w:val="000000" w:themeColor="text1"/>
+          <w:sz w:val="24"/>
+          <w:szCs w:val="24"/>
+        </w:rPr>
+        <w:t>I :</w:t>
+      </w:r>
+      <w:proofErr w:type="gramEnd"/>
+      <w:r>
+        <w:rPr>
+          <w:rFonts w:ascii="Times New Roman" w:eastAsia="Times New Roman" w:hAnsi="Times New Roman" w:cs="Times New Roman"/>
+          <w:color w:val="000000" w:themeColor="text1"/>
+          <w:sz w:val="24"/>
+          <w:szCs w:val="24"/>
+        </w:rPr>
+        <w:t xml:space="preserve"> Metode Penyelesaian Masalah</w:t>
       </w:r>
       <w:r>
         <w:rPr>
@@ -2019,7 +2500,27 @@
           <w:sz w:val="24"/>
           <w:szCs w:val="24"/>
         </w:rPr>
-        <w:t>Bab IV : Hasil dan Pembahasan</w:t>
+        <w:t xml:space="preserve">Bab </w:t>
+      </w:r>
+      <w:proofErr w:type="gramStart"/>
+      <w:r>
+        <w:rPr>
+          <w:rFonts w:ascii="Times New Roman" w:eastAsia="Times New Roman" w:hAnsi="Times New Roman" w:cs="Times New Roman"/>
+          <w:color w:val="000000" w:themeColor="text1"/>
+          <w:sz w:val="24"/>
+          <w:szCs w:val="24"/>
+        </w:rPr>
+        <w:t>IV :</w:t>
+      </w:r>
+      <w:proofErr w:type="gramEnd"/>
+      <w:r>
+        <w:rPr>
+          <w:rFonts w:ascii="Times New Roman" w:eastAsia="Times New Roman" w:hAnsi="Times New Roman" w:cs="Times New Roman"/>
+          <w:color w:val="000000" w:themeColor="text1"/>
+          <w:sz w:val="24"/>
+          <w:szCs w:val="24"/>
+        </w:rPr>
+        <w:t xml:space="preserve"> Hasil dan Pembahasan</w:t>
       </w:r>
       <w:r>
         <w:rPr>
@@ -2312,6 +2813,7 @@
           <w:sz w:val="24"/>
           <w:szCs w:val="24"/>
         </w:rPr>
+        <w:lastRenderedPageBreak/>
         <w:t>2.3 Hierarki Sistem</w:t>
       </w:r>
       <w:r>
@@ -2487,7 +2989,6 @@
           <w:sz w:val="24"/>
           <w:szCs w:val="24"/>
         </w:rPr>
-        <w:lastRenderedPageBreak/>
         <w:t>B</w:t>
       </w:r>
       <w:r>
@@ -2497,7 +2998,27 @@
           <w:sz w:val="24"/>
           <w:szCs w:val="24"/>
         </w:rPr>
-        <w:t>ab V : Kesimpulan dan Saran</w:t>
+        <w:t xml:space="preserve">ab </w:t>
+      </w:r>
+      <w:proofErr w:type="gramStart"/>
+      <w:r>
+        <w:rPr>
+          <w:rFonts w:ascii="Times New Roman" w:eastAsia="Times New Roman" w:hAnsi="Times New Roman" w:cs="Times New Roman"/>
+          <w:color w:val="000000" w:themeColor="text1"/>
+          <w:sz w:val="24"/>
+          <w:szCs w:val="24"/>
+        </w:rPr>
+        <w:t>V :</w:t>
+      </w:r>
+      <w:proofErr w:type="gramEnd"/>
+      <w:r>
+        <w:rPr>
+          <w:rFonts w:ascii="Times New Roman" w:eastAsia="Times New Roman" w:hAnsi="Times New Roman" w:cs="Times New Roman"/>
+          <w:color w:val="000000" w:themeColor="text1"/>
+          <w:sz w:val="24"/>
+          <w:szCs w:val="24"/>
+        </w:rPr>
+        <w:t xml:space="preserve"> Kesimpulan dan Saran</w:t>
       </w:r>
       <w:r>
         <w:rPr>
@@ -2621,12 +3142,12 @@
         </w:rPr>
         <w:t>Saran</w:t>
       </w:r>
-      <w:bookmarkStart w:id="6" w:name="_x2wnwu6yehjw" w:colFirst="0" w:colLast="0"/>
-      <w:bookmarkStart w:id="7" w:name="_khd2t5p7i7q2" w:colFirst="0" w:colLast="0"/>
-      <w:bookmarkStart w:id="8" w:name="_532pikbn0d58" w:colFirst="0" w:colLast="0"/>
-      <w:bookmarkEnd w:id="6"/>
+      <w:bookmarkStart w:id="7" w:name="_x2wnwu6yehjw" w:colFirst="0" w:colLast="0"/>
+      <w:bookmarkStart w:id="8" w:name="_khd2t5p7i7q2" w:colFirst="0" w:colLast="0"/>
+      <w:bookmarkStart w:id="9" w:name="_532pikbn0d58" w:colFirst="0" w:colLast="0"/>
       <w:bookmarkEnd w:id="7"/>
       <w:bookmarkEnd w:id="8"/>
+      <w:bookmarkEnd w:id="9"/>
       <w:r>
         <w:rPr>
           <w:rFonts w:ascii="Times New Roman" w:eastAsia="Times New Roman" w:hAnsi="Times New Roman" w:cs="Times New Roman"/>
@@ -2816,8 +3337,8 @@
           <w:szCs w:val="24"/>
         </w:rPr>
       </w:pPr>
-      <w:bookmarkStart w:id="9" w:name="_9glkwp20rou0" w:colFirst="0" w:colLast="0"/>
-      <w:bookmarkEnd w:id="9"/>
+      <w:bookmarkStart w:id="10" w:name="_9glkwp20rou0" w:colFirst="0" w:colLast="0"/>
+      <w:bookmarkEnd w:id="10"/>
       <w:r>
         <w:rPr>
           <w:rFonts w:ascii="Times New Roman" w:hAnsi="Times New Roman" w:cs="Times New Roman"/>
@@ -3421,8 +3942,19 @@
           <w:sz w:val="24"/>
           <w:szCs w:val="24"/>
         </w:rPr>
-        <w:t>Berikut adalah beberapa bidang jasa atau solusi yang ditawarkan oleh PT. Aristi Jasadata sebagai solusi permasalahan pelanggan :</w:t>
-      </w:r>
+        <w:t xml:space="preserve">Berikut adalah beberapa bidang jasa atau solusi yang ditawarkan oleh PT. Aristi Jasadata sebagai solusi permasalahan </w:t>
+      </w:r>
+      <w:proofErr w:type="gramStart"/>
+      <w:r>
+        <w:rPr>
+          <w:rFonts w:ascii="Times New Roman" w:eastAsia="Times New Roman" w:hAnsi="Times New Roman" w:cs="Times New Roman"/>
+          <w:color w:val="000000" w:themeColor="text1"/>
+          <w:sz w:val="24"/>
+          <w:szCs w:val="24"/>
+        </w:rPr>
+        <w:t>pelanggan :</w:t>
+      </w:r>
+      <w:proofErr w:type="gramEnd"/>
     </w:p>
     <w:p>
       <w:pPr>
@@ -3573,7 +4105,27 @@
           <w:sz w:val="24"/>
           <w:szCs w:val="24"/>
         </w:rPr>
-        <w:t xml:space="preserve">, jaringan, dan pusat aplikasi.Aristi menawarkan proteksi dan manajemen terhadap sistem </w:t>
+        <w:t xml:space="preserve">, jaringan, dan pusat </w:t>
+      </w:r>
+      <w:proofErr w:type="gramStart"/>
+      <w:r>
+        <w:rPr>
+          <w:rFonts w:ascii="Times New Roman" w:eastAsia="Times New Roman" w:hAnsi="Times New Roman" w:cs="Times New Roman"/>
+          <w:color w:val="000000" w:themeColor="text1"/>
+          <w:sz w:val="24"/>
+          <w:szCs w:val="24"/>
+        </w:rPr>
+        <w:t>aplikasi.Aristi</w:t>
+      </w:r>
+      <w:proofErr w:type="gramEnd"/>
+      <w:r>
+        <w:rPr>
+          <w:rFonts w:ascii="Times New Roman" w:eastAsia="Times New Roman" w:hAnsi="Times New Roman" w:cs="Times New Roman"/>
+          <w:color w:val="000000" w:themeColor="text1"/>
+          <w:sz w:val="24"/>
+          <w:szCs w:val="24"/>
+        </w:rPr>
+        <w:t xml:space="preserve"> menawarkan proteksi dan manajemen terhadap sistem </w:t>
       </w:r>
       <w:r>
         <w:rPr>
@@ -3747,7 +4299,17 @@
           <w:sz w:val="24"/>
           <w:szCs w:val="24"/>
         </w:rPr>
-        <w:t>Layanan Aristi FMS di</w:t>
+        <w:t xml:space="preserve">Layanan Aristi FMS </w:t>
+      </w:r>
+      <w:proofErr w:type="gramStart"/>
+      <w:r>
+        <w:rPr>
+          <w:rFonts w:ascii="Times New Roman" w:eastAsia="Times New Roman" w:hAnsi="Times New Roman" w:cs="Times New Roman"/>
+          <w:color w:val="000000" w:themeColor="text1"/>
+          <w:sz w:val="24"/>
+          <w:szCs w:val="24"/>
+        </w:rPr>
+        <w:t>di</w:t>
       </w:r>
       <w:r>
         <w:rPr>
@@ -3758,6 +4320,7 @@
         </w:rPr>
         <w:t>antaranya :</w:t>
       </w:r>
+      <w:proofErr w:type="gramEnd"/>
     </w:p>
     <w:p>
       <w:pPr>
@@ -4979,8 +5542,19 @@
           <w:sz w:val="24"/>
           <w:szCs w:val="24"/>
         </w:rPr>
-        <w:t xml:space="preserve"> Adapun proses bisnis dari PT Aristi Jasadata dapat dijelaskan sebagai berikut :</w:t>
-      </w:r>
+        <w:t xml:space="preserve"> Adapun proses bisnis dari PT Aristi Jasadata dapat dijelaskan sebagai </w:t>
+      </w:r>
+      <w:proofErr w:type="gramStart"/>
+      <w:r>
+        <w:rPr>
+          <w:rFonts w:ascii="Times New Roman" w:eastAsia="Times New Roman" w:hAnsi="Times New Roman" w:cs="Times New Roman"/>
+          <w:color w:val="000000" w:themeColor="text1"/>
+          <w:sz w:val="24"/>
+          <w:szCs w:val="24"/>
+        </w:rPr>
+        <w:t>berikut :</w:t>
+      </w:r>
+      <w:proofErr w:type="gramEnd"/>
     </w:p>
     <w:p>
       <w:pPr>
@@ -5874,8 +6448,19 @@
           <w:sz w:val="24"/>
           <w:szCs w:val="24"/>
         </w:rPr>
-        <w:t xml:space="preserve"> kami yaitu mas Syaiful Ma’rrup. Adapun garis besar kegiatan-kegiatan yang kami lakukan di PT Aristi Jasadata antara lain :</w:t>
-      </w:r>
+        <w:t xml:space="preserve"> kami yaitu mas Syaiful Ma’rrup. Adapun garis besar kegiatan-kegiatan yang kami lakukan di PT Aristi Jasadata antara </w:t>
+      </w:r>
+      <w:proofErr w:type="gramStart"/>
+      <w:r>
+        <w:rPr>
+          <w:rFonts w:ascii="Times New Roman" w:eastAsia="Times New Roman" w:hAnsi="Times New Roman" w:cs="Times New Roman"/>
+          <w:color w:val="000000" w:themeColor="text1"/>
+          <w:sz w:val="24"/>
+          <w:szCs w:val="24"/>
+        </w:rPr>
+        <w:t>lain :</w:t>
+      </w:r>
+      <w:proofErr w:type="gramEnd"/>
     </w:p>
     <w:p>
       <w:pPr>
@@ -5917,16 +6502,37 @@
           <w:sz w:val="24"/>
           <w:szCs w:val="24"/>
         </w:rPr>
-        <w:t>digital canteen and mart)</w:t>
-      </w:r>
-      <w:r>
-        <w:rPr>
-          <w:rFonts w:ascii="Times New Roman" w:eastAsia="Times New Roman" w:hAnsi="Times New Roman" w:cs="Times New Roman"/>
-          <w:color w:val="000000" w:themeColor="text1"/>
-          <w:sz w:val="24"/>
-          <w:szCs w:val="24"/>
-        </w:rPr>
-        <w:t xml:space="preserve"> , email perusahaan, dan gitAtic untuk mempermudah koordinasi dengan pihak HR.</w:t>
+        <w:t>digital canteen and mart</w:t>
+      </w:r>
+      <w:proofErr w:type="gramStart"/>
+      <w:r>
+        <w:rPr>
+          <w:rFonts w:ascii="Times New Roman" w:eastAsia="Times New Roman" w:hAnsi="Times New Roman" w:cs="Times New Roman"/>
+          <w:i/>
+          <w:color w:val="000000" w:themeColor="text1"/>
+          <w:sz w:val="24"/>
+          <w:szCs w:val="24"/>
+        </w:rPr>
+        <w:t>)</w:t>
+      </w:r>
+      <w:r>
+        <w:rPr>
+          <w:rFonts w:ascii="Times New Roman" w:eastAsia="Times New Roman" w:hAnsi="Times New Roman" w:cs="Times New Roman"/>
+          <w:color w:val="000000" w:themeColor="text1"/>
+          <w:sz w:val="24"/>
+          <w:szCs w:val="24"/>
+        </w:rPr>
+        <w:t xml:space="preserve"> ,</w:t>
+      </w:r>
+      <w:proofErr w:type="gramEnd"/>
+      <w:r>
+        <w:rPr>
+          <w:rFonts w:ascii="Times New Roman" w:eastAsia="Times New Roman" w:hAnsi="Times New Roman" w:cs="Times New Roman"/>
+          <w:color w:val="000000" w:themeColor="text1"/>
+          <w:sz w:val="24"/>
+          <w:szCs w:val="24"/>
+        </w:rPr>
+        <w:t xml:space="preserve"> email perusahaan, dan gitAtic untuk mempermudah koordinasi dengan pihak HR.</w:t>
       </w:r>
     </w:p>
     <w:p>
@@ -6120,8 +6726,19 @@
           <w:sz w:val="24"/>
           <w:szCs w:val="24"/>
         </w:rPr>
-        <w:t>yang meliputi :</w:t>
-      </w:r>
+        <w:t xml:space="preserve">yang </w:t>
+      </w:r>
+      <w:proofErr w:type="gramStart"/>
+      <w:r>
+        <w:rPr>
+          <w:rFonts w:ascii="Times New Roman" w:eastAsia="Times New Roman" w:hAnsi="Times New Roman" w:cs="Times New Roman"/>
+          <w:color w:val="000000" w:themeColor="text1"/>
+          <w:sz w:val="24"/>
+          <w:szCs w:val="24"/>
+        </w:rPr>
+        <w:t>meliputi :</w:t>
+      </w:r>
+      <w:proofErr w:type="gramEnd"/>
     </w:p>
     <w:p>
       <w:pPr>
@@ -6544,17 +7161,38 @@
           <w:sz w:val="24"/>
           <w:szCs w:val="24"/>
         </w:rPr>
-        <w:t xml:space="preserve">DBeaver untuk memeriksa data di dalam  </w:t>
-      </w:r>
-      <w:r>
-        <w:rPr>
-          <w:rFonts w:ascii="Times New Roman" w:eastAsia="Times New Roman" w:hAnsi="Times New Roman" w:cs="Times New Roman"/>
-          <w:i/>
-          <w:color w:val="000000" w:themeColor="text1"/>
-          <w:sz w:val="24"/>
-          <w:szCs w:val="24"/>
-        </w:rPr>
-        <w:t>database.</w:t>
+        <w:t xml:space="preserve">DBeaver untuk memeriksa data di </w:t>
+      </w:r>
+      <w:proofErr w:type="gramStart"/>
+      <w:r>
+        <w:rPr>
+          <w:rFonts w:ascii="Times New Roman" w:eastAsia="Times New Roman" w:hAnsi="Times New Roman" w:cs="Times New Roman"/>
+          <w:color w:val="000000" w:themeColor="text1"/>
+          <w:sz w:val="24"/>
+          <w:szCs w:val="24"/>
+        </w:rPr>
+        <w:t xml:space="preserve">dalam  </w:t>
+      </w:r>
+      <w:r>
+        <w:rPr>
+          <w:rFonts w:ascii="Times New Roman" w:eastAsia="Times New Roman" w:hAnsi="Times New Roman" w:cs="Times New Roman"/>
+          <w:i/>
+          <w:color w:val="000000" w:themeColor="text1"/>
+          <w:sz w:val="24"/>
+          <w:szCs w:val="24"/>
+        </w:rPr>
+        <w:t>database</w:t>
+      </w:r>
+      <w:proofErr w:type="gramEnd"/>
+      <w:r>
+        <w:rPr>
+          <w:rFonts w:ascii="Times New Roman" w:eastAsia="Times New Roman" w:hAnsi="Times New Roman" w:cs="Times New Roman"/>
+          <w:i/>
+          <w:color w:val="000000" w:themeColor="text1"/>
+          <w:sz w:val="24"/>
+          <w:szCs w:val="24"/>
+        </w:rPr>
+        <w:t>.</w:t>
       </w:r>
       <w:r>
         <w:rPr>
@@ -8234,7 +8872,27 @@
           <w:sz w:val="24"/>
           <w:szCs w:val="24"/>
         </w:rPr>
-        <w:t xml:space="preserve"> dapat lebih mudah dimanajemen dan lebih mudah.Admin/marketing staff juga dengan mudah mengetahui jika ada tunggakan pembayaran atau jumlah pengguna yang mencapai limit dari aplikasi yang disewa.</w:t>
+        <w:t xml:space="preserve"> dapat lebih mudah dimanajemen dan lebih </w:t>
+      </w:r>
+      <w:proofErr w:type="gramStart"/>
+      <w:r>
+        <w:rPr>
+          <w:rFonts w:ascii="Times New Roman" w:eastAsia="Times New Roman" w:hAnsi="Times New Roman" w:cs="Times New Roman"/>
+          <w:color w:val="000000" w:themeColor="text1"/>
+          <w:sz w:val="24"/>
+          <w:szCs w:val="24"/>
+        </w:rPr>
+        <w:t>mudah.Admin</w:t>
+      </w:r>
+      <w:proofErr w:type="gramEnd"/>
+      <w:r>
+        <w:rPr>
+          <w:rFonts w:ascii="Times New Roman" w:eastAsia="Times New Roman" w:hAnsi="Times New Roman" w:cs="Times New Roman"/>
+          <w:color w:val="000000" w:themeColor="text1"/>
+          <w:sz w:val="24"/>
+          <w:szCs w:val="24"/>
+        </w:rPr>
+        <w:t>/marketing staff juga dengan mudah mengetahui jika ada tunggakan pembayaran atau jumlah pengguna yang mencapai limit dari aplikasi yang disewa.</w:t>
       </w:r>
       <w:r>
         <w:rPr>
@@ -8653,7 +9311,27 @@
           <w:sz w:val="24"/>
           <w:szCs w:val="24"/>
         </w:rPr>
-        <w:t xml:space="preserve">. Adapun, pembagiannya adalah : Paska Anugrah Adil sebagai </w:t>
+        <w:t xml:space="preserve">. Adapun, pembagiannya </w:t>
+      </w:r>
+      <w:proofErr w:type="gramStart"/>
+      <w:r>
+        <w:rPr>
+          <w:rFonts w:ascii="Times New Roman" w:eastAsia="Times New Roman" w:hAnsi="Times New Roman" w:cs="Times New Roman"/>
+          <w:color w:val="000000" w:themeColor="text1"/>
+          <w:sz w:val="24"/>
+          <w:szCs w:val="24"/>
+        </w:rPr>
+        <w:t>adalah :</w:t>
+      </w:r>
+      <w:proofErr w:type="gramEnd"/>
+      <w:r>
+        <w:rPr>
+          <w:rFonts w:ascii="Times New Roman" w:eastAsia="Times New Roman" w:hAnsi="Times New Roman" w:cs="Times New Roman"/>
+          <w:color w:val="000000" w:themeColor="text1"/>
+          <w:sz w:val="24"/>
+          <w:szCs w:val="24"/>
+        </w:rPr>
+        <w:t xml:space="preserve"> Paska Anugrah Adil sebagai </w:t>
       </w:r>
       <w:r>
         <w:rPr>
@@ -13197,8 +13875,19 @@
           <w:sz w:val="24"/>
           <w:szCs w:val="24"/>
         </w:rPr>
-        <w:t>Dalam Praktik Kerja Lapangan ini, kami menemukan beberapa keterkaitan dengan mata kuliah yang telah diajarkan selama 4 semester terakhir. Adapun mata kuliah yang terkait dengan pekerjaan yang kami lakukan disini adalah :</w:t>
-      </w:r>
+        <w:t xml:space="preserve">Dalam Praktik Kerja Lapangan ini, kami menemukan beberapa keterkaitan dengan mata kuliah yang telah diajarkan selama 4 semester terakhir. Adapun mata kuliah yang terkait dengan pekerjaan yang kami lakukan disini </w:t>
+      </w:r>
+      <w:proofErr w:type="gramStart"/>
+      <w:r>
+        <w:rPr>
+          <w:rFonts w:ascii="Times New Roman" w:eastAsia="Times New Roman" w:hAnsi="Times New Roman" w:cs="Times New Roman"/>
+          <w:color w:val="000000" w:themeColor="text1"/>
+          <w:sz w:val="24"/>
+          <w:szCs w:val="24"/>
+        </w:rPr>
+        <w:t>adalah :</w:t>
+      </w:r>
+      <w:proofErr w:type="gramEnd"/>
     </w:p>
     <w:p>
       <w:pPr>
@@ -14520,8 +15209,8 @@
           <w:szCs w:val="24"/>
         </w:rPr>
       </w:pPr>
-      <w:bookmarkStart w:id="10" w:name="_mnrfjct6ofed" w:colFirst="0" w:colLast="0"/>
-      <w:bookmarkEnd w:id="10"/>
+      <w:bookmarkStart w:id="11" w:name="_mnrfjct6ofed" w:colFirst="0" w:colLast="0"/>
+      <w:bookmarkEnd w:id="11"/>
     </w:p>
     <w:p>
       <w:pPr>
@@ -16191,7 +16880,27 @@
           <w:sz w:val="24"/>
           <w:szCs w:val="24"/>
         </w:rPr>
-        <w:t>Data binding : sinkronisasi data otomatis antara Model dan View</w:t>
+        <w:t xml:space="preserve">Data </w:t>
+      </w:r>
+      <w:proofErr w:type="gramStart"/>
+      <w:r>
+        <w:rPr>
+          <w:rFonts w:ascii="Times New Roman" w:eastAsia="Times New Roman" w:hAnsi="Times New Roman" w:cs="Times New Roman"/>
+          <w:color w:val="000000" w:themeColor="text1"/>
+          <w:sz w:val="24"/>
+          <w:szCs w:val="24"/>
+        </w:rPr>
+        <w:t>binding :</w:t>
+      </w:r>
+      <w:proofErr w:type="gramEnd"/>
+      <w:r>
+        <w:rPr>
+          <w:rFonts w:ascii="Times New Roman" w:eastAsia="Times New Roman" w:hAnsi="Times New Roman" w:cs="Times New Roman"/>
+          <w:color w:val="000000" w:themeColor="text1"/>
+          <w:sz w:val="24"/>
+          <w:szCs w:val="24"/>
+        </w:rPr>
+        <w:t xml:space="preserve"> sinkronisasi data otomatis antara Model dan View</w:t>
       </w:r>
     </w:p>
     <w:p>
@@ -16210,14 +16919,25 @@
           <w:szCs w:val="24"/>
         </w:rPr>
       </w:pPr>
-      <w:r>
-        <w:rPr>
-          <w:rFonts w:ascii="Times New Roman" w:eastAsia="Times New Roman" w:hAnsi="Times New Roman" w:cs="Times New Roman"/>
-          <w:color w:val="000000" w:themeColor="text1"/>
-          <w:sz w:val="24"/>
-          <w:szCs w:val="24"/>
-        </w:rPr>
-        <w:t>Scope : objek yang mengacu pada model, sebagai perekat antara Controller dan View.</w:t>
+      <w:proofErr w:type="gramStart"/>
+      <w:r>
+        <w:rPr>
+          <w:rFonts w:ascii="Times New Roman" w:eastAsia="Times New Roman" w:hAnsi="Times New Roman" w:cs="Times New Roman"/>
+          <w:color w:val="000000" w:themeColor="text1"/>
+          <w:sz w:val="24"/>
+          <w:szCs w:val="24"/>
+        </w:rPr>
+        <w:t>Scope :</w:t>
+      </w:r>
+      <w:proofErr w:type="gramEnd"/>
+      <w:r>
+        <w:rPr>
+          <w:rFonts w:ascii="Times New Roman" w:eastAsia="Times New Roman" w:hAnsi="Times New Roman" w:cs="Times New Roman"/>
+          <w:color w:val="000000" w:themeColor="text1"/>
+          <w:sz w:val="24"/>
+          <w:szCs w:val="24"/>
+        </w:rPr>
+        <w:t xml:space="preserve"> objek yang mengacu pada model, sebagai perekat antara Controller dan View.</w:t>
       </w:r>
     </w:p>
     <w:p>
@@ -16236,14 +16956,25 @@
           <w:szCs w:val="24"/>
         </w:rPr>
       </w:pPr>
-      <w:r>
-        <w:rPr>
-          <w:rFonts w:ascii="Times New Roman" w:eastAsia="Times New Roman" w:hAnsi="Times New Roman" w:cs="Times New Roman"/>
-          <w:color w:val="000000" w:themeColor="text1"/>
-          <w:sz w:val="24"/>
-          <w:szCs w:val="24"/>
-        </w:rPr>
-        <w:t>Controller : kumpulan fungsi-fungsi dari javascript.</w:t>
+      <w:proofErr w:type="gramStart"/>
+      <w:r>
+        <w:rPr>
+          <w:rFonts w:ascii="Times New Roman" w:eastAsia="Times New Roman" w:hAnsi="Times New Roman" w:cs="Times New Roman"/>
+          <w:color w:val="000000" w:themeColor="text1"/>
+          <w:sz w:val="24"/>
+          <w:szCs w:val="24"/>
+        </w:rPr>
+        <w:t>Controller :</w:t>
+      </w:r>
+      <w:proofErr w:type="gramEnd"/>
+      <w:r>
+        <w:rPr>
+          <w:rFonts w:ascii="Times New Roman" w:eastAsia="Times New Roman" w:hAnsi="Times New Roman" w:cs="Times New Roman"/>
+          <w:color w:val="000000" w:themeColor="text1"/>
+          <w:sz w:val="24"/>
+          <w:szCs w:val="24"/>
+        </w:rPr>
+        <w:t xml:space="preserve"> kumpulan fungsi-fungsi dari javascript.</w:t>
       </w:r>
     </w:p>
     <w:p>
@@ -16262,14 +16993,25 @@
           <w:szCs w:val="24"/>
         </w:rPr>
       </w:pPr>
-      <w:r>
-        <w:rPr>
-          <w:rFonts w:ascii="Times New Roman" w:eastAsia="Times New Roman" w:hAnsi="Times New Roman" w:cs="Times New Roman"/>
-          <w:color w:val="000000" w:themeColor="text1"/>
-          <w:sz w:val="24"/>
-          <w:szCs w:val="24"/>
-        </w:rPr>
-        <w:t>Services : AngularJS datang dengan beberapa built-in services seperti $http untuk membuat sebuah XMLHttpRequests.</w:t>
+      <w:proofErr w:type="gramStart"/>
+      <w:r>
+        <w:rPr>
+          <w:rFonts w:ascii="Times New Roman" w:eastAsia="Times New Roman" w:hAnsi="Times New Roman" w:cs="Times New Roman"/>
+          <w:color w:val="000000" w:themeColor="text1"/>
+          <w:sz w:val="24"/>
+          <w:szCs w:val="24"/>
+        </w:rPr>
+        <w:t>Services :</w:t>
+      </w:r>
+      <w:proofErr w:type="gramEnd"/>
+      <w:r>
+        <w:rPr>
+          <w:rFonts w:ascii="Times New Roman" w:eastAsia="Times New Roman" w:hAnsi="Times New Roman" w:cs="Times New Roman"/>
+          <w:color w:val="000000" w:themeColor="text1"/>
+          <w:sz w:val="24"/>
+          <w:szCs w:val="24"/>
+        </w:rPr>
+        <w:t xml:space="preserve"> AngularJS datang dengan beberapa built-in services seperti $http untuk membuat sebuah XMLHttpRequests.</w:t>
       </w:r>
     </w:p>
     <w:p>
@@ -16288,14 +17030,25 @@
           <w:szCs w:val="24"/>
         </w:rPr>
       </w:pPr>
-      <w:r>
-        <w:rPr>
-          <w:rFonts w:ascii="Times New Roman" w:eastAsia="Times New Roman" w:hAnsi="Times New Roman" w:cs="Times New Roman"/>
-          <w:color w:val="000000" w:themeColor="text1"/>
-          <w:sz w:val="24"/>
-          <w:szCs w:val="24"/>
-        </w:rPr>
-        <w:t>Filters : pilihan item dari sebuah array dan mengembalikan sebuah array baru.</w:t>
+      <w:proofErr w:type="gramStart"/>
+      <w:r>
+        <w:rPr>
+          <w:rFonts w:ascii="Times New Roman" w:eastAsia="Times New Roman" w:hAnsi="Times New Roman" w:cs="Times New Roman"/>
+          <w:color w:val="000000" w:themeColor="text1"/>
+          <w:sz w:val="24"/>
+          <w:szCs w:val="24"/>
+        </w:rPr>
+        <w:t>Filters :</w:t>
+      </w:r>
+      <w:proofErr w:type="gramEnd"/>
+      <w:r>
+        <w:rPr>
+          <w:rFonts w:ascii="Times New Roman" w:eastAsia="Times New Roman" w:hAnsi="Times New Roman" w:cs="Times New Roman"/>
+          <w:color w:val="000000" w:themeColor="text1"/>
+          <w:sz w:val="24"/>
+          <w:szCs w:val="24"/>
+        </w:rPr>
+        <w:t xml:space="preserve"> pilihan item dari sebuah array dan mengembalikan sebuah array baru.</w:t>
       </w:r>
     </w:p>
     <w:p>
@@ -16314,14 +17067,25 @@
           <w:szCs w:val="24"/>
         </w:rPr>
       </w:pPr>
-      <w:r>
-        <w:rPr>
-          <w:rFonts w:ascii="Times New Roman" w:eastAsia="Times New Roman" w:hAnsi="Times New Roman" w:cs="Times New Roman"/>
-          <w:color w:val="000000" w:themeColor="text1"/>
-          <w:sz w:val="24"/>
-          <w:szCs w:val="24"/>
-        </w:rPr>
-        <w:t>Directives : marker dari DOM elemen seperti element, attribute, css dan lainnya.</w:t>
+      <w:proofErr w:type="gramStart"/>
+      <w:r>
+        <w:rPr>
+          <w:rFonts w:ascii="Times New Roman" w:eastAsia="Times New Roman" w:hAnsi="Times New Roman" w:cs="Times New Roman"/>
+          <w:color w:val="000000" w:themeColor="text1"/>
+          <w:sz w:val="24"/>
+          <w:szCs w:val="24"/>
+        </w:rPr>
+        <w:t>Directives :</w:t>
+      </w:r>
+      <w:proofErr w:type="gramEnd"/>
+      <w:r>
+        <w:rPr>
+          <w:rFonts w:ascii="Times New Roman" w:eastAsia="Times New Roman" w:hAnsi="Times New Roman" w:cs="Times New Roman"/>
+          <w:color w:val="000000" w:themeColor="text1"/>
+          <w:sz w:val="24"/>
+          <w:szCs w:val="24"/>
+        </w:rPr>
+        <w:t xml:space="preserve"> marker dari DOM elemen seperti element, attribute, css dan lainnya.</w:t>
       </w:r>
     </w:p>
     <w:p>
@@ -16340,14 +17104,25 @@
           <w:szCs w:val="24"/>
         </w:rPr>
       </w:pPr>
-      <w:r>
-        <w:rPr>
-          <w:rFonts w:ascii="Times New Roman" w:eastAsia="Times New Roman" w:hAnsi="Times New Roman" w:cs="Times New Roman"/>
-          <w:color w:val="000000" w:themeColor="text1"/>
-          <w:sz w:val="24"/>
-          <w:szCs w:val="24"/>
-        </w:rPr>
-        <w:t>Templates : tampilan yang dirender dengan informasi dari Controller dan Model.</w:t>
+      <w:proofErr w:type="gramStart"/>
+      <w:r>
+        <w:rPr>
+          <w:rFonts w:ascii="Times New Roman" w:eastAsia="Times New Roman" w:hAnsi="Times New Roman" w:cs="Times New Roman"/>
+          <w:color w:val="000000" w:themeColor="text1"/>
+          <w:sz w:val="24"/>
+          <w:szCs w:val="24"/>
+        </w:rPr>
+        <w:t>Templates :</w:t>
+      </w:r>
+      <w:proofErr w:type="gramEnd"/>
+      <w:r>
+        <w:rPr>
+          <w:rFonts w:ascii="Times New Roman" w:eastAsia="Times New Roman" w:hAnsi="Times New Roman" w:cs="Times New Roman"/>
+          <w:color w:val="000000" w:themeColor="text1"/>
+          <w:sz w:val="24"/>
+          <w:szCs w:val="24"/>
+        </w:rPr>
+        <w:t xml:space="preserve"> tampilan yang dirender dengan informasi dari Controller dan Model.</w:t>
       </w:r>
     </w:p>
     <w:p>
@@ -16366,14 +17141,25 @@
           <w:szCs w:val="24"/>
         </w:rPr>
       </w:pPr>
-      <w:r>
-        <w:rPr>
-          <w:rFonts w:ascii="Times New Roman" w:eastAsia="Times New Roman" w:hAnsi="Times New Roman" w:cs="Times New Roman"/>
-          <w:color w:val="000000" w:themeColor="text1"/>
-          <w:sz w:val="24"/>
-          <w:szCs w:val="24"/>
-        </w:rPr>
-        <w:t>Routing : perpindahan tampilan.</w:t>
+      <w:proofErr w:type="gramStart"/>
+      <w:r>
+        <w:rPr>
+          <w:rFonts w:ascii="Times New Roman" w:eastAsia="Times New Roman" w:hAnsi="Times New Roman" w:cs="Times New Roman"/>
+          <w:color w:val="000000" w:themeColor="text1"/>
+          <w:sz w:val="24"/>
+          <w:szCs w:val="24"/>
+        </w:rPr>
+        <w:t>Routing :</w:t>
+      </w:r>
+      <w:proofErr w:type="gramEnd"/>
+      <w:r>
+        <w:rPr>
+          <w:rFonts w:ascii="Times New Roman" w:eastAsia="Times New Roman" w:hAnsi="Times New Roman" w:cs="Times New Roman"/>
+          <w:color w:val="000000" w:themeColor="text1"/>
+          <w:sz w:val="24"/>
+          <w:szCs w:val="24"/>
+        </w:rPr>
+        <w:t xml:space="preserve"> perpindahan tampilan.</w:t>
       </w:r>
     </w:p>
     <w:p>
@@ -16399,7 +17185,27 @@
           <w:sz w:val="24"/>
           <w:szCs w:val="24"/>
         </w:rPr>
-        <w:t>Dependency Injection : terdapat built in dependency injection sehingga membantu developer untuk membuat dan mencoba aplikasi secara mudah.</w:t>
+        <w:t xml:space="preserve">Dependency </w:t>
+      </w:r>
+      <w:proofErr w:type="gramStart"/>
+      <w:r>
+        <w:rPr>
+          <w:rFonts w:ascii="Times New Roman" w:eastAsia="Times New Roman" w:hAnsi="Times New Roman" w:cs="Times New Roman"/>
+          <w:color w:val="000000" w:themeColor="text1"/>
+          <w:sz w:val="24"/>
+          <w:szCs w:val="24"/>
+        </w:rPr>
+        <w:t>Injection :</w:t>
+      </w:r>
+      <w:proofErr w:type="gramEnd"/>
+      <w:r>
+        <w:rPr>
+          <w:rFonts w:ascii="Times New Roman" w:eastAsia="Times New Roman" w:hAnsi="Times New Roman" w:cs="Times New Roman"/>
+          <w:color w:val="000000" w:themeColor="text1"/>
+          <w:sz w:val="24"/>
+          <w:szCs w:val="24"/>
+        </w:rPr>
+        <w:t xml:space="preserve"> terdapat built in dependency injection sehingga membantu developer untuk membuat dan mencoba aplikasi secara mudah.</w:t>
       </w:r>
     </w:p>
     <w:p>
@@ -16809,7 +17615,27 @@
           <w:sz w:val="24"/>
           <w:szCs w:val="24"/>
         </w:rPr>
-        <w:t>ng-app : definisi arahan dan link dari aplikasi Angular JS ke html.</w:t>
+        <w:t>ng-</w:t>
+      </w:r>
+      <w:proofErr w:type="gramStart"/>
+      <w:r>
+        <w:rPr>
+          <w:rFonts w:ascii="Times New Roman" w:eastAsia="Times New Roman" w:hAnsi="Times New Roman" w:cs="Times New Roman"/>
+          <w:color w:val="000000" w:themeColor="text1"/>
+          <w:sz w:val="24"/>
+          <w:szCs w:val="24"/>
+        </w:rPr>
+        <w:t>app :</w:t>
+      </w:r>
+      <w:proofErr w:type="gramEnd"/>
+      <w:r>
+        <w:rPr>
+          <w:rFonts w:ascii="Times New Roman" w:eastAsia="Times New Roman" w:hAnsi="Times New Roman" w:cs="Times New Roman"/>
+          <w:color w:val="000000" w:themeColor="text1"/>
+          <w:sz w:val="24"/>
+          <w:szCs w:val="24"/>
+        </w:rPr>
+        <w:t xml:space="preserve"> definisi arahan dan link dari aplikasi Angular JS ke html.</w:t>
       </w:r>
     </w:p>
     <w:p>
@@ -16835,7 +17661,27 @@
           <w:sz w:val="24"/>
           <w:szCs w:val="24"/>
         </w:rPr>
-        <w:t>ng-model : arahan data dari aplikasi AngularJS ke input kontrol html.</w:t>
+        <w:t>ng-</w:t>
+      </w:r>
+      <w:proofErr w:type="gramStart"/>
+      <w:r>
+        <w:rPr>
+          <w:rFonts w:ascii="Times New Roman" w:eastAsia="Times New Roman" w:hAnsi="Times New Roman" w:cs="Times New Roman"/>
+          <w:color w:val="000000" w:themeColor="text1"/>
+          <w:sz w:val="24"/>
+          <w:szCs w:val="24"/>
+        </w:rPr>
+        <w:t>model :</w:t>
+      </w:r>
+      <w:proofErr w:type="gramEnd"/>
+      <w:r>
+        <w:rPr>
+          <w:rFonts w:ascii="Times New Roman" w:eastAsia="Times New Roman" w:hAnsi="Times New Roman" w:cs="Times New Roman"/>
+          <w:color w:val="000000" w:themeColor="text1"/>
+          <w:sz w:val="24"/>
+          <w:szCs w:val="24"/>
+        </w:rPr>
+        <w:t xml:space="preserve"> arahan data dari aplikasi AngularJS ke input kontrol html.</w:t>
       </w:r>
     </w:p>
     <w:p>
@@ -16861,7 +17707,27 @@
           <w:sz w:val="24"/>
           <w:szCs w:val="24"/>
         </w:rPr>
-        <w:t>ng-bind : arahan data dari aplikasi Angular JS ke tag html.</w:t>
+        <w:t>ng-</w:t>
+      </w:r>
+      <w:proofErr w:type="gramStart"/>
+      <w:r>
+        <w:rPr>
+          <w:rFonts w:ascii="Times New Roman" w:eastAsia="Times New Roman" w:hAnsi="Times New Roman" w:cs="Times New Roman"/>
+          <w:color w:val="000000" w:themeColor="text1"/>
+          <w:sz w:val="24"/>
+          <w:szCs w:val="24"/>
+        </w:rPr>
+        <w:t>bind :</w:t>
+      </w:r>
+      <w:proofErr w:type="gramEnd"/>
+      <w:r>
+        <w:rPr>
+          <w:rFonts w:ascii="Times New Roman" w:eastAsia="Times New Roman" w:hAnsi="Times New Roman" w:cs="Times New Roman"/>
+          <w:color w:val="000000" w:themeColor="text1"/>
+          <w:sz w:val="24"/>
+          <w:szCs w:val="24"/>
+        </w:rPr>
+        <w:t xml:space="preserve"> arahan data dari aplikasi Angular JS ke tag html.</w:t>
       </w:r>
     </w:p>
     <w:p>
@@ -16894,8 +17760,8 @@
           <w:szCs w:val="24"/>
         </w:rPr>
       </w:pPr>
-      <w:bookmarkStart w:id="11" w:name="_ljqqylg4qmcx" w:colFirst="0" w:colLast="0"/>
-      <w:bookmarkEnd w:id="11"/>
+      <w:bookmarkStart w:id="12" w:name="_ljqqylg4qmcx" w:colFirst="0" w:colLast="0"/>
+      <w:bookmarkEnd w:id="12"/>
       <w:r>
         <w:rPr>
           <w:rFonts w:ascii="Times New Roman" w:hAnsi="Times New Roman" w:cs="Times New Roman"/>
@@ -17030,7 +17896,27 @@
           <w:sz w:val="24"/>
           <w:szCs w:val="24"/>
         </w:rPr>
-        <w:t xml:space="preserve"> software architecture , dimana aplikasi ini berjalan di atas beberapa server dari banyak tenant . Aplikasi ini dikembangkan dengan tujuan </w:t>
+        <w:t xml:space="preserve"> software </w:t>
+      </w:r>
+      <w:proofErr w:type="gramStart"/>
+      <w:r>
+        <w:rPr>
+          <w:rFonts w:ascii="Times New Roman" w:eastAsia="Times New Roman" w:hAnsi="Times New Roman" w:cs="Times New Roman"/>
+          <w:color w:val="000000" w:themeColor="text1"/>
+          <w:sz w:val="24"/>
+          <w:szCs w:val="24"/>
+        </w:rPr>
+        <w:t>architecture ,</w:t>
+      </w:r>
+      <w:proofErr w:type="gramEnd"/>
+      <w:r>
+        <w:rPr>
+          <w:rFonts w:ascii="Times New Roman" w:eastAsia="Times New Roman" w:hAnsi="Times New Roman" w:cs="Times New Roman"/>
+          <w:color w:val="000000" w:themeColor="text1"/>
+          <w:sz w:val="24"/>
+          <w:szCs w:val="24"/>
+        </w:rPr>
+        <w:t xml:space="preserve"> dimana aplikasi ini berjalan di atas beberapa server dari banyak tenant . Aplikasi ini dikembangkan dengan tujuan </w:t>
       </w:r>
       <w:r>
         <w:rPr>
@@ -17040,7 +17926,27 @@
           <w:szCs w:val="24"/>
         </w:rPr>
         <w:lastRenderedPageBreak/>
-        <w:t>utama untuk memudahkan pembuatan database baru untuk masing-masing tenant yang telah terdaftar secara otomatis dan tanpa perlu melakukan penyusunan database dari awal. Selain itu, aplikasi ini juga berguna untuk melakukan kontrol terhadap entitas dan parameter yang ada serta mempermudah komunikasi dengan masing-masing tenant . Aplikasi ini ditujukan untuk pihak internal PT Aristi Jasadata sebagai admin yang melakukan pengelolaan aplikasi serta pelanggannya.</w:t>
+        <w:t xml:space="preserve">utama untuk memudahkan pembuatan database baru untuk masing-masing tenant yang telah terdaftar secara otomatis dan tanpa perlu melakukan penyusunan database dari awal. Selain itu, aplikasi ini juga berguna untuk melakukan kontrol terhadap entitas dan parameter yang ada serta mempermudah komunikasi dengan masing-masing </w:t>
+      </w:r>
+      <w:proofErr w:type="gramStart"/>
+      <w:r>
+        <w:rPr>
+          <w:rFonts w:ascii="Times New Roman" w:eastAsia="Times New Roman" w:hAnsi="Times New Roman" w:cs="Times New Roman"/>
+          <w:color w:val="000000" w:themeColor="text1"/>
+          <w:sz w:val="24"/>
+          <w:szCs w:val="24"/>
+        </w:rPr>
+        <w:t>tenant .</w:t>
+      </w:r>
+      <w:proofErr w:type="gramEnd"/>
+      <w:r>
+        <w:rPr>
+          <w:rFonts w:ascii="Times New Roman" w:eastAsia="Times New Roman" w:hAnsi="Times New Roman" w:cs="Times New Roman"/>
+          <w:color w:val="000000" w:themeColor="text1"/>
+          <w:sz w:val="24"/>
+          <w:szCs w:val="24"/>
+        </w:rPr>
+        <w:t xml:space="preserve"> Aplikasi ini ditujukan untuk pihak internal PT Aristi Jasadata sebagai admin yang melakukan pengelolaan aplikasi serta pelanggannya.</w:t>
       </w:r>
     </w:p>
     <w:p>
@@ -17139,8 +18045,19 @@
           <w:sz w:val="24"/>
           <w:szCs w:val="24"/>
         </w:rPr>
-        <w:t xml:space="preserve"> yang terdaftar dan kepada pihak luar. Fitur ini terbagi menjadi tiga macam, yaitu :</w:t>
-      </w:r>
+        <w:t xml:space="preserve"> yang terdaftar dan kepada pihak luar. Fitur ini terbagi menjadi tiga macam, </w:t>
+      </w:r>
+      <w:proofErr w:type="gramStart"/>
+      <w:r>
+        <w:rPr>
+          <w:rFonts w:ascii="Times New Roman" w:eastAsia="Times New Roman" w:hAnsi="Times New Roman" w:cs="Times New Roman"/>
+          <w:color w:val="000000" w:themeColor="text1"/>
+          <w:sz w:val="24"/>
+          <w:szCs w:val="24"/>
+        </w:rPr>
+        <w:t>yaitu :</w:t>
+      </w:r>
+      <w:proofErr w:type="gramEnd"/>
     </w:p>
     <w:p>
       <w:pPr>
@@ -17681,8 +18598,19 @@
           <w:sz w:val="24"/>
           <w:szCs w:val="24"/>
         </w:rPr>
-        <w:t>Berikut merupakan hierarki menu dari Tenancy Management :</w:t>
-      </w:r>
+        <w:t xml:space="preserve">Berikut merupakan hierarki menu dari Tenancy </w:t>
+      </w:r>
+      <w:proofErr w:type="gramStart"/>
+      <w:r>
+        <w:rPr>
+          <w:rFonts w:ascii="Times New Roman" w:eastAsia="Times New Roman" w:hAnsi="Times New Roman" w:cs="Times New Roman"/>
+          <w:color w:val="000000" w:themeColor="text1"/>
+          <w:sz w:val="24"/>
+          <w:szCs w:val="24"/>
+        </w:rPr>
+        <w:t>Management :</w:t>
+      </w:r>
+      <w:proofErr w:type="gramEnd"/>
     </w:p>
     <w:p>
       <w:pPr>
@@ -18786,8 +19714,6 @@
           <w:szCs w:val="24"/>
         </w:rPr>
       </w:pPr>
-      <w:bookmarkStart w:id="12" w:name="_GoBack"/>
-      <w:bookmarkEnd w:id="12"/>
       <w:commentRangeStart w:id="13"/>
       <w:r>
         <w:rPr>
@@ -19001,7 +19927,7 @@
                     <pic:cNvPicPr preferRelativeResize="0"/>
                   </pic:nvPicPr>
                   <pic:blipFill>
-                    <a:blip r:embed="rId17"/>
+                    <a:blip r:embed="rId18"/>
                     <a:srcRect/>
                     <a:stretch>
                       <a:fillRect/>
@@ -19237,7 +20163,7 @@
                     <pic:cNvPicPr preferRelativeResize="0"/>
                   </pic:nvPicPr>
                   <pic:blipFill>
-                    <a:blip r:embed="rId18"/>
+                    <a:blip r:embed="rId19"/>
                     <a:srcRect/>
                     <a:stretch>
                       <a:fillRect/>
@@ -19521,7 +20447,7 @@
                     <pic:cNvPicPr preferRelativeResize="0"/>
                   </pic:nvPicPr>
                   <pic:blipFill>
-                    <a:blip r:embed="rId19"/>
+                    <a:blip r:embed="rId20"/>
                     <a:srcRect/>
                     <a:stretch>
                       <a:fillRect/>
@@ -19825,246 +20751,6 @@
                 <pic:pic xmlns:pic="http://schemas.openxmlformats.org/drawingml/2006/picture">
                   <pic:nvPicPr>
                     <pic:cNvPr id="0" name="image48.png"/>
-                    <pic:cNvPicPr preferRelativeResize="0"/>
-                  </pic:nvPicPr>
-                  <pic:blipFill>
-                    <a:blip r:embed="rId20"/>
-                    <a:srcRect/>
-                    <a:stretch>
-                      <a:fillRect/>
-                    </a:stretch>
-                  </pic:blipFill>
-                  <pic:spPr>
-                    <a:xfrm>
-                      <a:off x="0" y="0"/>
-                      <a:ext cx="4067175" cy="2000250"/>
-                    </a:xfrm>
-                    <a:prstGeom prst="rect">
-                      <a:avLst/>
-                    </a:prstGeom>
-                    <a:ln/>
-                  </pic:spPr>
-                </pic:pic>
-              </a:graphicData>
-            </a:graphic>
-          </wp:inline>
-        </w:drawing>
-      </w:r>
-    </w:p>
-    <w:p>
-      <w:pPr>
-        <w:spacing w:line="360" w:lineRule="auto"/>
-        <w:ind w:left="1134"/>
-        <w:contextualSpacing w:val="0"/>
-        <w:jc w:val="center"/>
-        <w:rPr>
-          <w:rFonts w:ascii="Times New Roman" w:eastAsia="Times New Roman" w:hAnsi="Times New Roman" w:cs="Times New Roman"/>
-          <w:i/>
-          <w:noProof/>
-          <w:color w:val="000000" w:themeColor="text1"/>
-          <w:sz w:val="24"/>
-          <w:szCs w:val="24"/>
-          <w:lang w:val="id-ID"/>
-        </w:rPr>
-      </w:pPr>
-      <w:r>
-        <w:rPr>
-          <w:rFonts w:ascii="Times New Roman" w:eastAsia="Times New Roman" w:hAnsi="Times New Roman" w:cs="Times New Roman"/>
-          <w:i/>
-          <w:noProof/>
-          <w:color w:val="000000" w:themeColor="text1"/>
-          <w:sz w:val="24"/>
-          <w:szCs w:val="24"/>
-          <w:lang w:val="id-ID"/>
-        </w:rPr>
-        <w:t>Gambar 4.7</w:t>
-      </w:r>
-      <w:r>
-        <w:rPr>
-          <w:rFonts w:ascii="Times New Roman" w:eastAsia="Times New Roman" w:hAnsi="Times New Roman" w:cs="Times New Roman"/>
-          <w:i/>
-          <w:noProof/>
-          <w:color w:val="000000" w:themeColor="text1"/>
-          <w:sz w:val="24"/>
-          <w:szCs w:val="24"/>
-          <w:lang w:val="id-ID"/>
-        </w:rPr>
-        <w:t xml:space="preserve">. Halaman </w:t>
-      </w:r>
-      <w:r>
-        <w:rPr>
-          <w:rFonts w:ascii="Times New Roman" w:eastAsia="Times New Roman" w:hAnsi="Times New Roman" w:cs="Times New Roman"/>
-          <w:i/>
-          <w:noProof/>
-          <w:color w:val="000000" w:themeColor="text1"/>
-          <w:sz w:val="24"/>
-          <w:szCs w:val="24"/>
-          <w:lang w:val="id-ID"/>
-        </w:rPr>
-        <w:t>List Email Category</w:t>
-      </w:r>
-    </w:p>
-    <w:p>
-      <w:pPr>
-        <w:spacing w:line="360" w:lineRule="auto"/>
-        <w:ind w:left="2160"/>
-        <w:contextualSpacing w:val="0"/>
-        <w:jc w:val="both"/>
-        <w:rPr>
-          <w:rFonts w:ascii="Times New Roman" w:eastAsia="Times New Roman" w:hAnsi="Times New Roman" w:cs="Times New Roman"/>
-          <w:b/>
-          <w:color w:val="000000" w:themeColor="text1"/>
-          <w:sz w:val="12"/>
-          <w:szCs w:val="12"/>
-          <w:lang w:val="id-ID"/>
-        </w:rPr>
-      </w:pPr>
-    </w:p>
-    <w:p>
-      <w:pPr>
-        <w:spacing w:line="360" w:lineRule="auto"/>
-        <w:ind w:left="2160" w:firstLine="392"/>
-        <w:jc w:val="both"/>
-        <w:rPr>
-          <w:rFonts w:ascii="Times New Roman" w:eastAsia="Times New Roman" w:hAnsi="Times New Roman" w:cs="Times New Roman"/>
-          <w:color w:val="000000" w:themeColor="text1"/>
-          <w:sz w:val="24"/>
-          <w:szCs w:val="24"/>
-        </w:rPr>
-      </w:pPr>
-      <w:r>
-        <w:rPr>
-          <w:rFonts w:ascii="Times New Roman" w:eastAsia="Times New Roman" w:hAnsi="Times New Roman" w:cs="Times New Roman"/>
-          <w:color w:val="000000" w:themeColor="text1"/>
-          <w:sz w:val="24"/>
-          <w:szCs w:val="24"/>
-        </w:rPr>
-        <w:t xml:space="preserve">Halaman ini menampilkan list/daftar dari keseluruhan </w:t>
-      </w:r>
-      <w:r>
-        <w:rPr>
-          <w:rFonts w:ascii="Times New Roman" w:eastAsia="Times New Roman" w:hAnsi="Times New Roman" w:cs="Times New Roman"/>
-          <w:i/>
-          <w:color w:val="000000" w:themeColor="text1"/>
-          <w:sz w:val="24"/>
-          <w:szCs w:val="24"/>
-        </w:rPr>
-        <w:t xml:space="preserve">Email Category </w:t>
-      </w:r>
-      <w:r>
-        <w:rPr>
-          <w:rFonts w:ascii="Times New Roman" w:eastAsia="Times New Roman" w:hAnsi="Times New Roman" w:cs="Times New Roman"/>
-          <w:color w:val="000000" w:themeColor="text1"/>
-          <w:sz w:val="24"/>
-          <w:szCs w:val="24"/>
-        </w:rPr>
-        <w:t>yang telah terdaftar dan tersimpan dalam database sistem.</w:t>
-      </w:r>
-    </w:p>
-    <w:p>
-      <w:pPr>
-        <w:spacing w:line="360" w:lineRule="auto"/>
-        <w:ind w:left="2160"/>
-        <w:contextualSpacing w:val="0"/>
-        <w:jc w:val="both"/>
-        <w:rPr>
-          <w:rFonts w:ascii="Times New Roman" w:eastAsia="Times New Roman" w:hAnsi="Times New Roman" w:cs="Times New Roman"/>
-          <w:color w:val="000000" w:themeColor="text1"/>
-          <w:sz w:val="24"/>
-          <w:szCs w:val="24"/>
-        </w:rPr>
-      </w:pPr>
-    </w:p>
-    <w:p>
-      <w:pPr>
-        <w:numPr>
-          <w:ilvl w:val="0"/>
-          <w:numId w:val="36"/>
-        </w:numPr>
-        <w:spacing w:line="360" w:lineRule="auto"/>
-        <w:ind w:left="2160" w:hanging="317"/>
-        <w:jc w:val="both"/>
-        <w:rPr>
-          <w:rFonts w:ascii="Times New Roman" w:eastAsia="Times New Roman" w:hAnsi="Times New Roman" w:cs="Times New Roman"/>
-          <w:b/>
-          <w:color w:val="000000" w:themeColor="text1"/>
-          <w:sz w:val="24"/>
-          <w:szCs w:val="24"/>
-        </w:rPr>
-      </w:pPr>
-      <w:r>
-        <w:rPr>
-          <w:rFonts w:ascii="Times New Roman" w:eastAsia="Times New Roman" w:hAnsi="Times New Roman" w:cs="Times New Roman"/>
-          <w:b/>
-          <w:color w:val="000000" w:themeColor="text1"/>
-          <w:sz w:val="24"/>
-          <w:szCs w:val="24"/>
-        </w:rPr>
-        <w:t xml:space="preserve">Halaman </w:t>
-      </w:r>
-      <w:r>
-        <w:rPr>
-          <w:rFonts w:ascii="Times New Roman" w:eastAsia="Times New Roman" w:hAnsi="Times New Roman" w:cs="Times New Roman"/>
-          <w:b/>
-          <w:i/>
-          <w:color w:val="000000" w:themeColor="text1"/>
-          <w:sz w:val="24"/>
-          <w:szCs w:val="24"/>
-        </w:rPr>
-        <w:t>Add New Email Category</w:t>
-      </w:r>
-    </w:p>
-    <w:p>
-      <w:pPr>
-        <w:spacing w:line="360" w:lineRule="auto"/>
-        <w:ind w:left="2160"/>
-        <w:jc w:val="both"/>
-        <w:rPr>
-          <w:rFonts w:ascii="Times New Roman" w:eastAsia="Times New Roman" w:hAnsi="Times New Roman" w:cs="Times New Roman"/>
-          <w:b/>
-          <w:color w:val="000000" w:themeColor="text1"/>
-          <w:sz w:val="12"/>
-          <w:szCs w:val="12"/>
-        </w:rPr>
-      </w:pPr>
-    </w:p>
-    <w:p>
-      <w:pPr>
-        <w:spacing w:line="360" w:lineRule="auto"/>
-        <w:ind w:left="1134"/>
-        <w:contextualSpacing w:val="0"/>
-        <w:jc w:val="center"/>
-        <w:rPr>
-          <w:rFonts w:ascii="Times New Roman" w:eastAsia="Times New Roman" w:hAnsi="Times New Roman" w:cs="Times New Roman"/>
-          <w:b/>
-          <w:noProof/>
-          <w:color w:val="000000" w:themeColor="text1"/>
-          <w:sz w:val="24"/>
-          <w:szCs w:val="24"/>
-          <w:lang w:val="id-ID"/>
-        </w:rPr>
-      </w:pPr>
-      <w:r>
-        <w:rPr>
-          <w:rFonts w:ascii="Times New Roman" w:eastAsia="Times New Roman" w:hAnsi="Times New Roman" w:cs="Times New Roman"/>
-          <w:b/>
-          <w:noProof/>
-          <w:color w:val="000000" w:themeColor="text1"/>
-          <w:sz w:val="24"/>
-          <w:szCs w:val="24"/>
-          <w:lang w:val="en-US" w:eastAsia="en-US"/>
-        </w:rPr>
-        <w:drawing>
-          <wp:inline distT="114300" distB="114300" distL="114300" distR="114300" wp14:anchorId="5A855681" wp14:editId="485472FF">
-            <wp:extent cx="4067175" cy="2000250"/>
-            <wp:effectExtent l="0" t="0" r="0" b="0"/>
-            <wp:docPr id="12" name="image35.png"/>
-            <wp:cNvGraphicFramePr/>
-            <a:graphic xmlns:a="http://schemas.openxmlformats.org/drawingml/2006/main">
-              <a:graphicData uri="http://schemas.openxmlformats.org/drawingml/2006/picture">
-                <pic:pic xmlns:pic="http://schemas.openxmlformats.org/drawingml/2006/picture">
-                  <pic:nvPicPr>
-                    <pic:cNvPr id="0" name="image35.png"/>
                     <pic:cNvPicPr preferRelativeResize="0"/>
                   </pic:nvPicPr>
                   <pic:blipFill>
@@ -20117,7 +20803,7 @@
           <w:szCs w:val="24"/>
           <w:lang w:val="id-ID"/>
         </w:rPr>
-        <w:t>Gambar 4.8</w:t>
+        <w:t>Gambar 4.7</w:t>
       </w:r>
       <w:r>
         <w:rPr>
@@ -20141,7 +20827,7 @@
           <w:szCs w:val="24"/>
           <w:lang w:val="id-ID"/>
         </w:rPr>
-        <w:t>Add New Email Category</w:t>
+        <w:t>List Email Category</w:t>
       </w:r>
     </w:p>
     <w:p>
@@ -20179,6 +20865,246 @@
           <w:sz w:val="24"/>
           <w:szCs w:val="24"/>
         </w:rPr>
+        <w:t xml:space="preserve">Halaman ini menampilkan list/daftar dari keseluruhan </w:t>
+      </w:r>
+      <w:r>
+        <w:rPr>
+          <w:rFonts w:ascii="Times New Roman" w:eastAsia="Times New Roman" w:hAnsi="Times New Roman" w:cs="Times New Roman"/>
+          <w:i/>
+          <w:color w:val="000000" w:themeColor="text1"/>
+          <w:sz w:val="24"/>
+          <w:szCs w:val="24"/>
+        </w:rPr>
+        <w:t xml:space="preserve">Email Category </w:t>
+      </w:r>
+      <w:r>
+        <w:rPr>
+          <w:rFonts w:ascii="Times New Roman" w:eastAsia="Times New Roman" w:hAnsi="Times New Roman" w:cs="Times New Roman"/>
+          <w:color w:val="000000" w:themeColor="text1"/>
+          <w:sz w:val="24"/>
+          <w:szCs w:val="24"/>
+        </w:rPr>
+        <w:t>yang telah terdaftar dan tersimpan dalam database sistem.</w:t>
+      </w:r>
+    </w:p>
+    <w:p>
+      <w:pPr>
+        <w:spacing w:line="360" w:lineRule="auto"/>
+        <w:ind w:left="2160"/>
+        <w:contextualSpacing w:val="0"/>
+        <w:jc w:val="both"/>
+        <w:rPr>
+          <w:rFonts w:ascii="Times New Roman" w:eastAsia="Times New Roman" w:hAnsi="Times New Roman" w:cs="Times New Roman"/>
+          <w:color w:val="000000" w:themeColor="text1"/>
+          <w:sz w:val="24"/>
+          <w:szCs w:val="24"/>
+        </w:rPr>
+      </w:pPr>
+    </w:p>
+    <w:p>
+      <w:pPr>
+        <w:numPr>
+          <w:ilvl w:val="0"/>
+          <w:numId w:val="36"/>
+        </w:numPr>
+        <w:spacing w:line="360" w:lineRule="auto"/>
+        <w:ind w:left="2160" w:hanging="317"/>
+        <w:jc w:val="both"/>
+        <w:rPr>
+          <w:rFonts w:ascii="Times New Roman" w:eastAsia="Times New Roman" w:hAnsi="Times New Roman" w:cs="Times New Roman"/>
+          <w:b/>
+          <w:color w:val="000000" w:themeColor="text1"/>
+          <w:sz w:val="24"/>
+          <w:szCs w:val="24"/>
+        </w:rPr>
+      </w:pPr>
+      <w:r>
+        <w:rPr>
+          <w:rFonts w:ascii="Times New Roman" w:eastAsia="Times New Roman" w:hAnsi="Times New Roman" w:cs="Times New Roman"/>
+          <w:b/>
+          <w:color w:val="000000" w:themeColor="text1"/>
+          <w:sz w:val="24"/>
+          <w:szCs w:val="24"/>
+        </w:rPr>
+        <w:t xml:space="preserve">Halaman </w:t>
+      </w:r>
+      <w:r>
+        <w:rPr>
+          <w:rFonts w:ascii="Times New Roman" w:eastAsia="Times New Roman" w:hAnsi="Times New Roman" w:cs="Times New Roman"/>
+          <w:b/>
+          <w:i/>
+          <w:color w:val="000000" w:themeColor="text1"/>
+          <w:sz w:val="24"/>
+          <w:szCs w:val="24"/>
+        </w:rPr>
+        <w:t>Add New Email Category</w:t>
+      </w:r>
+    </w:p>
+    <w:p>
+      <w:pPr>
+        <w:spacing w:line="360" w:lineRule="auto"/>
+        <w:ind w:left="2160"/>
+        <w:jc w:val="both"/>
+        <w:rPr>
+          <w:rFonts w:ascii="Times New Roman" w:eastAsia="Times New Roman" w:hAnsi="Times New Roman" w:cs="Times New Roman"/>
+          <w:b/>
+          <w:color w:val="000000" w:themeColor="text1"/>
+          <w:sz w:val="12"/>
+          <w:szCs w:val="12"/>
+        </w:rPr>
+      </w:pPr>
+    </w:p>
+    <w:p>
+      <w:pPr>
+        <w:spacing w:line="360" w:lineRule="auto"/>
+        <w:ind w:left="1134"/>
+        <w:contextualSpacing w:val="0"/>
+        <w:jc w:val="center"/>
+        <w:rPr>
+          <w:rFonts w:ascii="Times New Roman" w:eastAsia="Times New Roman" w:hAnsi="Times New Roman" w:cs="Times New Roman"/>
+          <w:b/>
+          <w:noProof/>
+          <w:color w:val="000000" w:themeColor="text1"/>
+          <w:sz w:val="24"/>
+          <w:szCs w:val="24"/>
+          <w:lang w:val="id-ID"/>
+        </w:rPr>
+      </w:pPr>
+      <w:r>
+        <w:rPr>
+          <w:rFonts w:ascii="Times New Roman" w:eastAsia="Times New Roman" w:hAnsi="Times New Roman" w:cs="Times New Roman"/>
+          <w:b/>
+          <w:noProof/>
+          <w:color w:val="000000" w:themeColor="text1"/>
+          <w:sz w:val="24"/>
+          <w:szCs w:val="24"/>
+          <w:lang w:val="en-US" w:eastAsia="en-US"/>
+        </w:rPr>
+        <w:drawing>
+          <wp:inline distT="114300" distB="114300" distL="114300" distR="114300" wp14:anchorId="5A855681" wp14:editId="485472FF">
+            <wp:extent cx="4067175" cy="2000250"/>
+            <wp:effectExtent l="0" t="0" r="0" b="0"/>
+            <wp:docPr id="12" name="image35.png"/>
+            <wp:cNvGraphicFramePr/>
+            <a:graphic xmlns:a="http://schemas.openxmlformats.org/drawingml/2006/main">
+              <a:graphicData uri="http://schemas.openxmlformats.org/drawingml/2006/picture">
+                <pic:pic xmlns:pic="http://schemas.openxmlformats.org/drawingml/2006/picture">
+                  <pic:nvPicPr>
+                    <pic:cNvPr id="0" name="image35.png"/>
+                    <pic:cNvPicPr preferRelativeResize="0"/>
+                  </pic:nvPicPr>
+                  <pic:blipFill>
+                    <a:blip r:embed="rId22"/>
+                    <a:srcRect/>
+                    <a:stretch>
+                      <a:fillRect/>
+                    </a:stretch>
+                  </pic:blipFill>
+                  <pic:spPr>
+                    <a:xfrm>
+                      <a:off x="0" y="0"/>
+                      <a:ext cx="4067175" cy="2000250"/>
+                    </a:xfrm>
+                    <a:prstGeom prst="rect">
+                      <a:avLst/>
+                    </a:prstGeom>
+                    <a:ln/>
+                  </pic:spPr>
+                </pic:pic>
+              </a:graphicData>
+            </a:graphic>
+          </wp:inline>
+        </w:drawing>
+      </w:r>
+    </w:p>
+    <w:p>
+      <w:pPr>
+        <w:spacing w:line="360" w:lineRule="auto"/>
+        <w:ind w:left="1134"/>
+        <w:contextualSpacing w:val="0"/>
+        <w:jc w:val="center"/>
+        <w:rPr>
+          <w:rFonts w:ascii="Times New Roman" w:eastAsia="Times New Roman" w:hAnsi="Times New Roman" w:cs="Times New Roman"/>
+          <w:i/>
+          <w:noProof/>
+          <w:color w:val="000000" w:themeColor="text1"/>
+          <w:sz w:val="24"/>
+          <w:szCs w:val="24"/>
+          <w:lang w:val="id-ID"/>
+        </w:rPr>
+      </w:pPr>
+      <w:r>
+        <w:rPr>
+          <w:rFonts w:ascii="Times New Roman" w:eastAsia="Times New Roman" w:hAnsi="Times New Roman" w:cs="Times New Roman"/>
+          <w:i/>
+          <w:noProof/>
+          <w:color w:val="000000" w:themeColor="text1"/>
+          <w:sz w:val="24"/>
+          <w:szCs w:val="24"/>
+          <w:lang w:val="id-ID"/>
+        </w:rPr>
+        <w:t>Gambar 4.8</w:t>
+      </w:r>
+      <w:r>
+        <w:rPr>
+          <w:rFonts w:ascii="Times New Roman" w:eastAsia="Times New Roman" w:hAnsi="Times New Roman" w:cs="Times New Roman"/>
+          <w:i/>
+          <w:noProof/>
+          <w:color w:val="000000" w:themeColor="text1"/>
+          <w:sz w:val="24"/>
+          <w:szCs w:val="24"/>
+          <w:lang w:val="id-ID"/>
+        </w:rPr>
+        <w:t xml:space="preserve">. Halaman </w:t>
+      </w:r>
+      <w:r>
+        <w:rPr>
+          <w:rFonts w:ascii="Times New Roman" w:eastAsia="Times New Roman" w:hAnsi="Times New Roman" w:cs="Times New Roman"/>
+          <w:i/>
+          <w:noProof/>
+          <w:color w:val="000000" w:themeColor="text1"/>
+          <w:sz w:val="24"/>
+          <w:szCs w:val="24"/>
+          <w:lang w:val="id-ID"/>
+        </w:rPr>
+        <w:t>Add New Email Category</w:t>
+      </w:r>
+    </w:p>
+    <w:p>
+      <w:pPr>
+        <w:spacing w:line="360" w:lineRule="auto"/>
+        <w:ind w:left="2160"/>
+        <w:contextualSpacing w:val="0"/>
+        <w:jc w:val="both"/>
+        <w:rPr>
+          <w:rFonts w:ascii="Times New Roman" w:eastAsia="Times New Roman" w:hAnsi="Times New Roman" w:cs="Times New Roman"/>
+          <w:b/>
+          <w:color w:val="000000" w:themeColor="text1"/>
+          <w:sz w:val="12"/>
+          <w:szCs w:val="12"/>
+          <w:lang w:val="id-ID"/>
+        </w:rPr>
+      </w:pPr>
+    </w:p>
+    <w:p>
+      <w:pPr>
+        <w:spacing w:line="360" w:lineRule="auto"/>
+        <w:ind w:left="2160" w:firstLine="392"/>
+        <w:jc w:val="both"/>
+        <w:rPr>
+          <w:rFonts w:ascii="Times New Roman" w:eastAsia="Times New Roman" w:hAnsi="Times New Roman" w:cs="Times New Roman"/>
+          <w:color w:val="000000" w:themeColor="text1"/>
+          <w:sz w:val="24"/>
+          <w:szCs w:val="24"/>
+        </w:rPr>
+      </w:pPr>
+      <w:r>
+        <w:rPr>
+          <w:rFonts w:ascii="Times New Roman" w:eastAsia="Times New Roman" w:hAnsi="Times New Roman" w:cs="Times New Roman"/>
+          <w:color w:val="000000" w:themeColor="text1"/>
+          <w:sz w:val="24"/>
+          <w:szCs w:val="24"/>
+        </w:rPr>
         <w:t xml:space="preserve">Halaman ini digunakan untuk menambahkan </w:t>
       </w:r>
       <w:r>
@@ -20189,16 +21115,37 @@
           <w:sz w:val="24"/>
           <w:szCs w:val="24"/>
         </w:rPr>
-        <w:t xml:space="preserve">Email Category </w:t>
-      </w:r>
-      <w:r>
-        <w:rPr>
-          <w:rFonts w:ascii="Times New Roman" w:eastAsia="Times New Roman" w:hAnsi="Times New Roman" w:cs="Times New Roman"/>
-          <w:color w:val="000000" w:themeColor="text1"/>
-          <w:sz w:val="24"/>
-          <w:szCs w:val="24"/>
-        </w:rPr>
-        <w:t xml:space="preserve"> dengan cara mengisi semua field yang ada pada form tersebut. Ketika menekan button submit maka data akan dikirim dan disimpan dalam database. </w:t>
+        <w:t xml:space="preserve">Email </w:t>
+      </w:r>
+      <w:proofErr w:type="gramStart"/>
+      <w:r>
+        <w:rPr>
+          <w:rFonts w:ascii="Times New Roman" w:eastAsia="Times New Roman" w:hAnsi="Times New Roman" w:cs="Times New Roman"/>
+          <w:i/>
+          <w:color w:val="000000" w:themeColor="text1"/>
+          <w:sz w:val="24"/>
+          <w:szCs w:val="24"/>
+        </w:rPr>
+        <w:t xml:space="preserve">Category </w:t>
+      </w:r>
+      <w:r>
+        <w:rPr>
+          <w:rFonts w:ascii="Times New Roman" w:eastAsia="Times New Roman" w:hAnsi="Times New Roman" w:cs="Times New Roman"/>
+          <w:color w:val="000000" w:themeColor="text1"/>
+          <w:sz w:val="24"/>
+          <w:szCs w:val="24"/>
+        </w:rPr>
+        <w:t xml:space="preserve"> dengan</w:t>
+      </w:r>
+      <w:proofErr w:type="gramEnd"/>
+      <w:r>
+        <w:rPr>
+          <w:rFonts w:ascii="Times New Roman" w:eastAsia="Times New Roman" w:hAnsi="Times New Roman" w:cs="Times New Roman"/>
+          <w:color w:val="000000" w:themeColor="text1"/>
+          <w:sz w:val="24"/>
+          <w:szCs w:val="24"/>
+        </w:rPr>
+        <w:t xml:space="preserve"> cara mengisi semua field yang ada pada form tersebut. Ketika menekan button submit maka data akan dikirim dan disimpan dalam database. </w:t>
       </w:r>
     </w:p>
     <w:p>
@@ -20309,7 +21256,7 @@
                     <pic:cNvPicPr preferRelativeResize="0"/>
                   </pic:nvPicPr>
                   <pic:blipFill>
-                    <a:blip r:embed="rId22"/>
+                    <a:blip r:embed="rId23"/>
                     <a:srcRect/>
                     <a:stretch>
                       <a:fillRect/>
@@ -20685,7 +21632,7 @@
                     <pic:cNvPicPr preferRelativeResize="0"/>
                   </pic:nvPicPr>
                   <pic:blipFill>
-                    <a:blip r:embed="rId23"/>
+                    <a:blip r:embed="rId24"/>
                     <a:srcRect/>
                     <a:stretch>
                       <a:fillRect/>
@@ -20910,7 +21857,7 @@
                     <pic:cNvPicPr preferRelativeResize="0"/>
                   </pic:nvPicPr>
                   <pic:blipFill>
-                    <a:blip r:embed="rId24"/>
+                    <a:blip r:embed="rId25"/>
                     <a:srcRect/>
                     <a:stretch>
                       <a:fillRect/>
@@ -21156,138 +22103,6 @@
                 <pic:pic xmlns:pic="http://schemas.openxmlformats.org/drawingml/2006/picture">
                   <pic:nvPicPr>
                     <pic:cNvPr id="0" name="image52.png"/>
-                    <pic:cNvPicPr preferRelativeResize="0"/>
-                  </pic:nvPicPr>
-                  <pic:blipFill>
-                    <a:blip r:embed="rId25"/>
-                    <a:srcRect/>
-                    <a:stretch>
-                      <a:fillRect/>
-                    </a:stretch>
-                  </pic:blipFill>
-                  <pic:spPr>
-                    <a:xfrm>
-                      <a:off x="0" y="0"/>
-                      <a:ext cx="4143375" cy="1962150"/>
-                    </a:xfrm>
-                    <a:prstGeom prst="rect">
-                      <a:avLst/>
-                    </a:prstGeom>
-                    <a:ln/>
-                  </pic:spPr>
-                </pic:pic>
-              </a:graphicData>
-            </a:graphic>
-          </wp:inline>
-        </w:drawing>
-      </w:r>
-    </w:p>
-    <w:p>
-      <w:pPr>
-        <w:spacing w:line="360" w:lineRule="auto"/>
-        <w:ind w:left="1134"/>
-        <w:contextualSpacing w:val="0"/>
-        <w:jc w:val="center"/>
-        <w:rPr>
-          <w:rFonts w:ascii="Times New Roman" w:eastAsia="Times New Roman" w:hAnsi="Times New Roman" w:cs="Times New Roman"/>
-          <w:i/>
-          <w:noProof/>
-          <w:color w:val="000000" w:themeColor="text1"/>
-          <w:sz w:val="24"/>
-          <w:szCs w:val="24"/>
-          <w:lang w:val="id-ID"/>
-        </w:rPr>
-      </w:pPr>
-      <w:r>
-        <w:rPr>
-          <w:rFonts w:ascii="Times New Roman" w:eastAsia="Times New Roman" w:hAnsi="Times New Roman" w:cs="Times New Roman"/>
-          <w:i/>
-          <w:noProof/>
-          <w:color w:val="000000" w:themeColor="text1"/>
-          <w:sz w:val="24"/>
-          <w:szCs w:val="24"/>
-          <w:lang w:val="id-ID"/>
-        </w:rPr>
-        <w:t>Gambar 4.12</w:t>
-      </w:r>
-      <w:r>
-        <w:rPr>
-          <w:rFonts w:ascii="Times New Roman" w:eastAsia="Times New Roman" w:hAnsi="Times New Roman" w:cs="Times New Roman"/>
-          <w:i/>
-          <w:noProof/>
-          <w:color w:val="000000" w:themeColor="text1"/>
-          <w:sz w:val="24"/>
-          <w:szCs w:val="24"/>
-          <w:lang w:val="id-ID"/>
-        </w:rPr>
-        <w:t xml:space="preserve">. Halaman Edit Email </w:t>
-      </w:r>
-      <w:r>
-        <w:rPr>
-          <w:rFonts w:ascii="Times New Roman" w:eastAsia="Times New Roman" w:hAnsi="Times New Roman" w:cs="Times New Roman"/>
-          <w:i/>
-          <w:noProof/>
-          <w:color w:val="000000" w:themeColor="text1"/>
-          <w:sz w:val="24"/>
-          <w:szCs w:val="24"/>
-          <w:lang w:val="id-ID"/>
-        </w:rPr>
-        <w:t>Template</w:t>
-      </w:r>
-    </w:p>
-    <w:p>
-      <w:pPr>
-        <w:spacing w:line="360" w:lineRule="auto"/>
-        <w:ind w:left="2160"/>
-        <w:contextualSpacing w:val="0"/>
-        <w:jc w:val="center"/>
-        <w:rPr>
-          <w:rFonts w:ascii="Times New Roman" w:eastAsia="Times New Roman" w:hAnsi="Times New Roman" w:cs="Times New Roman"/>
-          <w:i/>
-          <w:color w:val="000000" w:themeColor="text1"/>
-          <w:sz w:val="12"/>
-          <w:szCs w:val="12"/>
-          <w:lang w:val="id-ID"/>
-        </w:rPr>
-      </w:pPr>
-    </w:p>
-    <w:p>
-      <w:pPr>
-        <w:spacing w:line="360" w:lineRule="auto"/>
-        <w:ind w:left="1134"/>
-        <w:contextualSpacing w:val="0"/>
-        <w:jc w:val="center"/>
-        <w:rPr>
-          <w:rFonts w:ascii="Times New Roman" w:eastAsia="Times New Roman" w:hAnsi="Times New Roman" w:cs="Times New Roman"/>
-          <w:b/>
-          <w:noProof/>
-          <w:color w:val="000000" w:themeColor="text1"/>
-          <w:sz w:val="24"/>
-          <w:szCs w:val="24"/>
-          <w:lang w:val="id-ID"/>
-        </w:rPr>
-      </w:pPr>
-      <w:r>
-        <w:rPr>
-          <w:rFonts w:ascii="Times New Roman" w:eastAsia="Times New Roman" w:hAnsi="Times New Roman" w:cs="Times New Roman"/>
-          <w:b/>
-          <w:noProof/>
-          <w:color w:val="000000" w:themeColor="text1"/>
-          <w:sz w:val="24"/>
-          <w:szCs w:val="24"/>
-          <w:lang w:val="en-US" w:eastAsia="en-US"/>
-        </w:rPr>
-        <w:drawing>
-          <wp:inline distT="114300" distB="114300" distL="114300" distR="114300" wp14:anchorId="25D220A8" wp14:editId="093B9E1B">
-            <wp:extent cx="4143375" cy="1962150"/>
-            <wp:effectExtent l="0" t="0" r="0" b="0"/>
-            <wp:docPr id="9" name="image32.png"/>
-            <wp:cNvGraphicFramePr/>
-            <a:graphic xmlns:a="http://schemas.openxmlformats.org/drawingml/2006/main">
-              <a:graphicData uri="http://schemas.openxmlformats.org/drawingml/2006/picture">
-                <pic:pic xmlns:pic="http://schemas.openxmlformats.org/drawingml/2006/picture">
-                  <pic:nvPicPr>
-                    <pic:cNvPr id="0" name="image32.png"/>
                     <pic:cNvPicPr preferRelativeResize="0"/>
                   </pic:nvPicPr>
                   <pic:blipFill>
@@ -21340,6 +22155,138 @@
           <w:szCs w:val="24"/>
           <w:lang w:val="id-ID"/>
         </w:rPr>
+        <w:t>Gambar 4.12</w:t>
+      </w:r>
+      <w:r>
+        <w:rPr>
+          <w:rFonts w:ascii="Times New Roman" w:eastAsia="Times New Roman" w:hAnsi="Times New Roman" w:cs="Times New Roman"/>
+          <w:i/>
+          <w:noProof/>
+          <w:color w:val="000000" w:themeColor="text1"/>
+          <w:sz w:val="24"/>
+          <w:szCs w:val="24"/>
+          <w:lang w:val="id-ID"/>
+        </w:rPr>
+        <w:t xml:space="preserve">. Halaman Edit Email </w:t>
+      </w:r>
+      <w:r>
+        <w:rPr>
+          <w:rFonts w:ascii="Times New Roman" w:eastAsia="Times New Roman" w:hAnsi="Times New Roman" w:cs="Times New Roman"/>
+          <w:i/>
+          <w:noProof/>
+          <w:color w:val="000000" w:themeColor="text1"/>
+          <w:sz w:val="24"/>
+          <w:szCs w:val="24"/>
+          <w:lang w:val="id-ID"/>
+        </w:rPr>
+        <w:t>Template</w:t>
+      </w:r>
+    </w:p>
+    <w:p>
+      <w:pPr>
+        <w:spacing w:line="360" w:lineRule="auto"/>
+        <w:ind w:left="2160"/>
+        <w:contextualSpacing w:val="0"/>
+        <w:jc w:val="center"/>
+        <w:rPr>
+          <w:rFonts w:ascii="Times New Roman" w:eastAsia="Times New Roman" w:hAnsi="Times New Roman" w:cs="Times New Roman"/>
+          <w:i/>
+          <w:color w:val="000000" w:themeColor="text1"/>
+          <w:sz w:val="12"/>
+          <w:szCs w:val="12"/>
+          <w:lang w:val="id-ID"/>
+        </w:rPr>
+      </w:pPr>
+    </w:p>
+    <w:p>
+      <w:pPr>
+        <w:spacing w:line="360" w:lineRule="auto"/>
+        <w:ind w:left="1134"/>
+        <w:contextualSpacing w:val="0"/>
+        <w:jc w:val="center"/>
+        <w:rPr>
+          <w:rFonts w:ascii="Times New Roman" w:eastAsia="Times New Roman" w:hAnsi="Times New Roman" w:cs="Times New Roman"/>
+          <w:b/>
+          <w:noProof/>
+          <w:color w:val="000000" w:themeColor="text1"/>
+          <w:sz w:val="24"/>
+          <w:szCs w:val="24"/>
+          <w:lang w:val="id-ID"/>
+        </w:rPr>
+      </w:pPr>
+      <w:r>
+        <w:rPr>
+          <w:rFonts w:ascii="Times New Roman" w:eastAsia="Times New Roman" w:hAnsi="Times New Roman" w:cs="Times New Roman"/>
+          <w:b/>
+          <w:noProof/>
+          <w:color w:val="000000" w:themeColor="text1"/>
+          <w:sz w:val="24"/>
+          <w:szCs w:val="24"/>
+          <w:lang w:val="en-US" w:eastAsia="en-US"/>
+        </w:rPr>
+        <w:drawing>
+          <wp:inline distT="114300" distB="114300" distL="114300" distR="114300" wp14:anchorId="25D220A8" wp14:editId="093B9E1B">
+            <wp:extent cx="4143375" cy="1962150"/>
+            <wp:effectExtent l="0" t="0" r="0" b="0"/>
+            <wp:docPr id="9" name="image32.png"/>
+            <wp:cNvGraphicFramePr/>
+            <a:graphic xmlns:a="http://schemas.openxmlformats.org/drawingml/2006/main">
+              <a:graphicData uri="http://schemas.openxmlformats.org/drawingml/2006/picture">
+                <pic:pic xmlns:pic="http://schemas.openxmlformats.org/drawingml/2006/picture">
+                  <pic:nvPicPr>
+                    <pic:cNvPr id="0" name="image32.png"/>
+                    <pic:cNvPicPr preferRelativeResize="0"/>
+                  </pic:nvPicPr>
+                  <pic:blipFill>
+                    <a:blip r:embed="rId27"/>
+                    <a:srcRect/>
+                    <a:stretch>
+                      <a:fillRect/>
+                    </a:stretch>
+                  </pic:blipFill>
+                  <pic:spPr>
+                    <a:xfrm>
+                      <a:off x="0" y="0"/>
+                      <a:ext cx="4143375" cy="1962150"/>
+                    </a:xfrm>
+                    <a:prstGeom prst="rect">
+                      <a:avLst/>
+                    </a:prstGeom>
+                    <a:ln/>
+                  </pic:spPr>
+                </pic:pic>
+              </a:graphicData>
+            </a:graphic>
+          </wp:inline>
+        </w:drawing>
+      </w:r>
+    </w:p>
+    <w:p>
+      <w:pPr>
+        <w:spacing w:line="360" w:lineRule="auto"/>
+        <w:ind w:left="1134"/>
+        <w:contextualSpacing w:val="0"/>
+        <w:jc w:val="center"/>
+        <w:rPr>
+          <w:rFonts w:ascii="Times New Roman" w:eastAsia="Times New Roman" w:hAnsi="Times New Roman" w:cs="Times New Roman"/>
+          <w:i/>
+          <w:noProof/>
+          <w:color w:val="000000" w:themeColor="text1"/>
+          <w:sz w:val="24"/>
+          <w:szCs w:val="24"/>
+          <w:lang w:val="id-ID"/>
+        </w:rPr>
+      </w:pPr>
+      <w:r>
+        <w:rPr>
+          <w:rFonts w:ascii="Times New Roman" w:eastAsia="Times New Roman" w:hAnsi="Times New Roman" w:cs="Times New Roman"/>
+          <w:i/>
+          <w:noProof/>
+          <w:color w:val="000000" w:themeColor="text1"/>
+          <w:sz w:val="24"/>
+          <w:szCs w:val="24"/>
+          <w:lang w:val="id-ID"/>
+        </w:rPr>
         <w:t>Gambar 4.</w:t>
       </w:r>
       <w:r>
@@ -21713,7 +22660,7 @@
                     <pic:cNvPicPr preferRelativeResize="0"/>
                   </pic:nvPicPr>
                   <pic:blipFill>
-                    <a:blip r:embed="rId27"/>
+                    <a:blip r:embed="rId28"/>
                     <a:srcRect/>
                     <a:stretch>
                       <a:fillRect/>
@@ -22020,7 +22967,7 @@
                     <pic:cNvPicPr preferRelativeResize="0"/>
                   </pic:nvPicPr>
                   <pic:blipFill>
-                    <a:blip r:embed="rId28"/>
+                    <a:blip r:embed="rId29"/>
                     <a:srcRect/>
                     <a:stretch>
                       <a:fillRect/>
@@ -22257,7 +23204,7 @@
                     <pic:cNvPicPr preferRelativeResize="0"/>
                   </pic:nvPicPr>
                   <pic:blipFill>
-                    <a:blip r:embed="rId29"/>
+                    <a:blip r:embed="rId30"/>
                     <a:srcRect/>
                     <a:stretch>
                       <a:fillRect/>
@@ -22661,8 +23608,21 @@
           <w:sz w:val="24"/>
           <w:szCs w:val="24"/>
         </w:rPr>
-        <w:t>email sender :</w:t>
-      </w:r>
+        <w:t xml:space="preserve">email </w:t>
+      </w:r>
+      <w:proofErr w:type="gramStart"/>
+      <w:r>
+        <w:rPr>
+          <w:rFonts w:ascii="Times New Roman" w:eastAsia="Times New Roman" w:hAnsi="Times New Roman" w:cs="Times New Roman"/>
+          <w:b/>
+          <w:i/>
+          <w:color w:val="000000" w:themeColor="text1"/>
+          <w:sz w:val="24"/>
+          <w:szCs w:val="24"/>
+        </w:rPr>
+        <w:t>sender :</w:t>
+      </w:r>
+      <w:proofErr w:type="gramEnd"/>
     </w:p>
     <w:p>
       <w:pPr>
@@ -22880,7 +23840,27 @@
           <w:sz w:val="24"/>
           <w:szCs w:val="24"/>
         </w:rPr>
-        <w:t xml:space="preserve"> resmi yang digunakan oleh email terkait, misalnya : email ber-domain gmail.com menggunakan smtp.gmail.com.</w:t>
+        <w:t xml:space="preserve"> resmi yang digunakan oleh email terkait, </w:t>
+      </w:r>
+      <w:proofErr w:type="gramStart"/>
+      <w:r>
+        <w:rPr>
+          <w:rFonts w:ascii="Times New Roman" w:eastAsia="Times New Roman" w:hAnsi="Times New Roman" w:cs="Times New Roman"/>
+          <w:color w:val="000000" w:themeColor="text1"/>
+          <w:sz w:val="24"/>
+          <w:szCs w:val="24"/>
+        </w:rPr>
+        <w:t>misalnya :</w:t>
+      </w:r>
+      <w:proofErr w:type="gramEnd"/>
+      <w:r>
+        <w:rPr>
+          <w:rFonts w:ascii="Times New Roman" w:eastAsia="Times New Roman" w:hAnsi="Times New Roman" w:cs="Times New Roman"/>
+          <w:color w:val="000000" w:themeColor="text1"/>
+          <w:sz w:val="24"/>
+          <w:szCs w:val="24"/>
+        </w:rPr>
+        <w:t xml:space="preserve"> email ber-domain gmail.com menggunakan smtp.gmail.com.</w:t>
       </w:r>
     </w:p>
     <w:p>
@@ -22944,7 +23924,27 @@
           <w:sz w:val="24"/>
           <w:szCs w:val="24"/>
         </w:rPr>
-        <w:t xml:space="preserve"> dengan minimal 1 karakter dan maksimal 4 karakter , jika </w:t>
+        <w:t xml:space="preserve"> dengan minimal 1 karakter dan maksimal 4 </w:t>
+      </w:r>
+      <w:proofErr w:type="gramStart"/>
+      <w:r>
+        <w:rPr>
+          <w:rFonts w:ascii="Times New Roman" w:eastAsia="Times New Roman" w:hAnsi="Times New Roman" w:cs="Times New Roman"/>
+          <w:color w:val="000000" w:themeColor="text1"/>
+          <w:sz w:val="24"/>
+          <w:szCs w:val="24"/>
+        </w:rPr>
+        <w:t>karakter ,</w:t>
+      </w:r>
+      <w:proofErr w:type="gramEnd"/>
+      <w:r>
+        <w:rPr>
+          <w:rFonts w:ascii="Times New Roman" w:eastAsia="Times New Roman" w:hAnsi="Times New Roman" w:cs="Times New Roman"/>
+          <w:color w:val="000000" w:themeColor="text1"/>
+          <w:sz w:val="24"/>
+          <w:szCs w:val="24"/>
+        </w:rPr>
+        <w:t xml:space="preserve"> jika </w:t>
       </w:r>
       <w:r>
         <w:rPr>
@@ -23470,7 +24470,7 @@
                     <pic:cNvPicPr preferRelativeResize="0"/>
                   </pic:nvPicPr>
                   <pic:blipFill>
-                    <a:blip r:embed="rId30"/>
+                    <a:blip r:embed="rId31"/>
                     <a:srcRect/>
                     <a:stretch>
                       <a:fillRect/>
@@ -23794,7 +24794,7 @@
                     <pic:cNvPicPr preferRelativeResize="0"/>
                   </pic:nvPicPr>
                   <pic:blipFill>
-                    <a:blip r:embed="rId31"/>
+                    <a:blip r:embed="rId32"/>
                     <a:srcRect/>
                     <a:stretch>
                       <a:fillRect/>
@@ -23922,8 +24922,20 @@
           <w:sz w:val="24"/>
           <w:szCs w:val="24"/>
         </w:rPr>
-        <w:t>API dan JSON :</w:t>
-      </w:r>
+        <w:t xml:space="preserve">API dan </w:t>
+      </w:r>
+      <w:proofErr w:type="gramStart"/>
+      <w:r>
+        <w:rPr>
+          <w:rFonts w:ascii="Times New Roman" w:eastAsia="Times New Roman" w:hAnsi="Times New Roman" w:cs="Times New Roman"/>
+          <w:b/>
+          <w:color w:val="000000" w:themeColor="text1"/>
+          <w:sz w:val="24"/>
+          <w:szCs w:val="24"/>
+        </w:rPr>
+        <w:t>JSON :</w:t>
+      </w:r>
+      <w:proofErr w:type="gramEnd"/>
     </w:p>
     <w:p>
       <w:pPr>
@@ -24005,6 +25017,7 @@
           <w:szCs w:val="24"/>
         </w:rPr>
       </w:pPr>
+      <w:proofErr w:type="gramStart"/>
       <w:r>
         <w:rPr>
           <w:rFonts w:ascii="Times New Roman" w:eastAsia="Times New Roman" w:hAnsi="Times New Roman" w:cs="Times New Roman"/>
@@ -24014,6 +25027,7 @@
         </w:rPr>
         <w:t>JSON :</w:t>
       </w:r>
+      <w:proofErr w:type="gramEnd"/>
     </w:p>
     <w:p>
       <w:pPr>
@@ -24384,6 +25398,7 @@
           <w:szCs w:val="24"/>
         </w:rPr>
       </w:pPr>
+      <w:proofErr w:type="gramStart"/>
       <w:r>
         <w:rPr>
           <w:rFonts w:ascii="Times New Roman" w:eastAsia="Times New Roman" w:hAnsi="Times New Roman" w:cs="Times New Roman"/>
@@ -24392,6 +25407,7 @@
         </w:rPr>
         <w:t>JSON :</w:t>
       </w:r>
+      <w:proofErr w:type="gramEnd"/>
     </w:p>
     <w:p>
       <w:pPr>
@@ -24986,6 +26002,7 @@
         </w:rPr>
         <w:t xml:space="preserve">email </w:t>
       </w:r>
+      <w:proofErr w:type="gramStart"/>
       <w:r>
         <w:rPr>
           <w:rFonts w:ascii="Times New Roman" w:eastAsia="Times New Roman" w:hAnsi="Times New Roman" w:cs="Times New Roman"/>
@@ -25009,6 +26026,7 @@
         </w:rPr>
         <w:t xml:space="preserve"> :</w:t>
       </w:r>
+      <w:proofErr w:type="gramEnd"/>
     </w:p>
     <w:p>
       <w:pPr>
@@ -26092,7 +27110,17 @@
           <w:sz w:val="24"/>
           <w:szCs w:val="24"/>
         </w:rPr>
-        <w:t xml:space="preserve"> harus masuk ke menu </w:t>
+        <w:t xml:space="preserve"> harus masuk ke </w:t>
+      </w:r>
+      <w:proofErr w:type="gramStart"/>
+      <w:r>
+        <w:rPr>
+          <w:rFonts w:ascii="Times New Roman" w:eastAsia="Times New Roman" w:hAnsi="Times New Roman" w:cs="Times New Roman"/>
+          <w:color w:val="000000" w:themeColor="text1"/>
+          <w:sz w:val="24"/>
+          <w:szCs w:val="24"/>
+        </w:rPr>
+        <w:t xml:space="preserve">menu </w:t>
       </w:r>
       <w:r>
         <w:rPr>
@@ -26102,7 +27130,18 @@
           <w:sz w:val="24"/>
           <w:szCs w:val="24"/>
         </w:rPr>
-        <w:t>”Master Parameter”</w:t>
+        <w:t>”Master</w:t>
+      </w:r>
+      <w:proofErr w:type="gramEnd"/>
+      <w:r>
+        <w:rPr>
+          <w:rFonts w:ascii="Times New Roman" w:eastAsia="Times New Roman" w:hAnsi="Times New Roman" w:cs="Times New Roman"/>
+          <w:b/>
+          <w:color w:val="000000" w:themeColor="text1"/>
+          <w:sz w:val="24"/>
+          <w:szCs w:val="24"/>
+        </w:rPr>
+        <w:t xml:space="preserve"> Parameter”</w:t>
       </w:r>
       <w:r>
         <w:rPr>
@@ -26288,7 +27327,7 @@
                     <pic:cNvPicPr preferRelativeResize="0"/>
                   </pic:nvPicPr>
                   <pic:blipFill>
-                    <a:blip r:embed="rId32"/>
+                    <a:blip r:embed="rId33"/>
                     <a:srcRect/>
                     <a:stretch>
                       <a:fillRect/>
@@ -26591,7 +27630,7 @@
                     <pic:cNvPicPr preferRelativeResize="0"/>
                   </pic:nvPicPr>
                   <pic:blipFill>
-                    <a:blip r:embed="rId33"/>
+                    <a:blip r:embed="rId34"/>
                     <a:srcRect/>
                     <a:stretch>
                       <a:fillRect/>
@@ -26762,8 +27801,20 @@
           <w:sz w:val="24"/>
           <w:szCs w:val="24"/>
         </w:rPr>
-        <w:t>API dan JSON :</w:t>
-      </w:r>
+        <w:t xml:space="preserve">API dan </w:t>
+      </w:r>
+      <w:proofErr w:type="gramStart"/>
+      <w:r>
+        <w:rPr>
+          <w:rFonts w:ascii="Times New Roman" w:eastAsia="Times New Roman" w:hAnsi="Times New Roman" w:cs="Times New Roman"/>
+          <w:b/>
+          <w:color w:val="000000" w:themeColor="text1"/>
+          <w:sz w:val="24"/>
+          <w:szCs w:val="24"/>
+        </w:rPr>
+        <w:t>JSON :</w:t>
+      </w:r>
+      <w:proofErr w:type="gramEnd"/>
     </w:p>
     <w:p>
       <w:pPr>
@@ -26827,6 +27878,7 @@
           <w:szCs w:val="24"/>
         </w:rPr>
       </w:pPr>
+      <w:proofErr w:type="gramStart"/>
       <w:r>
         <w:rPr>
           <w:rFonts w:ascii="Times New Roman" w:eastAsia="Times New Roman" w:hAnsi="Times New Roman" w:cs="Times New Roman"/>
@@ -26835,6 +27887,7 @@
         </w:rPr>
         <w:t>JSON :</w:t>
       </w:r>
+      <w:proofErr w:type="gramEnd"/>
     </w:p>
     <w:p>
       <w:pPr>
@@ -26929,8 +27982,17 @@
           <w:rFonts w:ascii="Courier New" w:eastAsia="Times New Roman" w:hAnsi="Courier New" w:cs="Courier New"/>
           <w:color w:val="000000" w:themeColor="text1"/>
         </w:rPr>
-        <w:t>"active":true</w:t>
-      </w:r>
+        <w:t>"active</w:t>
+      </w:r>
+      <w:proofErr w:type="gramStart"/>
+      <w:r>
+        <w:rPr>
+          <w:rFonts w:ascii="Courier New" w:eastAsia="Times New Roman" w:hAnsi="Courier New" w:cs="Courier New"/>
+          <w:color w:val="000000" w:themeColor="text1"/>
+        </w:rPr>
+        <w:t>":true</w:t>
+      </w:r>
+      <w:proofErr w:type="gramEnd"/>
     </w:p>
     <w:p>
       <w:pPr>
@@ -27290,8 +28352,19 @@
           <w:sz w:val="24"/>
           <w:szCs w:val="24"/>
         </w:rPr>
-        <w:t>dari customer yang telah berlangganan. Fasilitas yang disediakan :</w:t>
-      </w:r>
+        <w:t xml:space="preserve">dari customer yang telah berlangganan. Fasilitas yang </w:t>
+      </w:r>
+      <w:proofErr w:type="gramStart"/>
+      <w:r>
+        <w:rPr>
+          <w:rFonts w:ascii="Times New Roman" w:eastAsia="Times New Roman" w:hAnsi="Times New Roman" w:cs="Times New Roman"/>
+          <w:color w:val="000000" w:themeColor="text1"/>
+          <w:sz w:val="24"/>
+          <w:szCs w:val="24"/>
+        </w:rPr>
+        <w:t>disediakan :</w:t>
+      </w:r>
+      <w:proofErr w:type="gramEnd"/>
     </w:p>
     <w:p>
       <w:pPr>
@@ -27621,7 +28694,7 @@
                     <pic:cNvPicPr preferRelativeResize="0"/>
                   </pic:nvPicPr>
                   <pic:blipFill>
-                    <a:blip r:embed="rId34"/>
+                    <a:blip r:embed="rId35"/>
                     <a:srcRect/>
                     <a:stretch>
                       <a:fillRect/>
@@ -27893,7 +28966,7 @@
                     <pic:cNvPicPr preferRelativeResize="0"/>
                   </pic:nvPicPr>
                   <pic:blipFill>
-                    <a:blip r:embed="rId35"/>
+                    <a:blip r:embed="rId36"/>
                     <a:srcRect/>
                     <a:stretch>
                       <a:fillRect/>
@@ -28136,6 +29209,7 @@
           <w:szCs w:val="24"/>
         </w:rPr>
       </w:pPr>
+      <w:proofErr w:type="gramStart"/>
       <w:r>
         <w:rPr>
           <w:rFonts w:ascii="Times New Roman" w:eastAsia="Times New Roman" w:hAnsi="Times New Roman" w:cs="Times New Roman"/>
@@ -28144,6 +29218,7 @@
         </w:rPr>
         <w:t>JSON :</w:t>
       </w:r>
+      <w:proofErr w:type="gramEnd"/>
     </w:p>
     <w:p>
       <w:pPr>
@@ -28180,7 +29255,23 @@
           <w:rFonts w:ascii="Courier New" w:eastAsia="Times New Roman" w:hAnsi="Courier New" w:cs="Courier New"/>
           <w:color w:val="000000" w:themeColor="text1"/>
         </w:rPr>
-        <w:t>"templateName" : "template baru",</w:t>
+        <w:t>"templateName</w:t>
+      </w:r>
+      <w:proofErr w:type="gramStart"/>
+      <w:r>
+        <w:rPr>
+          <w:rFonts w:ascii="Courier New" w:eastAsia="Times New Roman" w:hAnsi="Courier New" w:cs="Courier New"/>
+          <w:color w:val="000000" w:themeColor="text1"/>
+        </w:rPr>
+        <w:t>" :</w:t>
+      </w:r>
+      <w:proofErr w:type="gramEnd"/>
+      <w:r>
+        <w:rPr>
+          <w:rFonts w:ascii="Courier New" w:eastAsia="Times New Roman" w:hAnsi="Courier New" w:cs="Courier New"/>
+          <w:color w:val="000000" w:themeColor="text1"/>
+        </w:rPr>
+        <w:t xml:space="preserve"> "template baru",</w:t>
       </w:r>
     </w:p>
     <w:p>
@@ -28199,7 +29290,23 @@
           <w:rFonts w:ascii="Courier New" w:eastAsia="Times New Roman" w:hAnsi="Courier New" w:cs="Courier New"/>
           <w:color w:val="000000" w:themeColor="text1"/>
         </w:rPr>
-        <w:t>"subject" : "template baru subject",</w:t>
+        <w:t>"subject</w:t>
+      </w:r>
+      <w:proofErr w:type="gramStart"/>
+      <w:r>
+        <w:rPr>
+          <w:rFonts w:ascii="Courier New" w:eastAsia="Times New Roman" w:hAnsi="Courier New" w:cs="Courier New"/>
+          <w:color w:val="000000" w:themeColor="text1"/>
+        </w:rPr>
+        <w:t>" :</w:t>
+      </w:r>
+      <w:proofErr w:type="gramEnd"/>
+      <w:r>
+        <w:rPr>
+          <w:rFonts w:ascii="Courier New" w:eastAsia="Times New Roman" w:hAnsi="Courier New" w:cs="Courier New"/>
+          <w:color w:val="000000" w:themeColor="text1"/>
+        </w:rPr>
+        <w:t xml:space="preserve"> "template baru subject",</w:t>
       </w:r>
     </w:p>
     <w:p>
@@ -28218,7 +29325,23 @@
           <w:rFonts w:ascii="Courier New" w:eastAsia="Times New Roman" w:hAnsi="Courier New" w:cs="Courier New"/>
           <w:color w:val="000000" w:themeColor="text1"/>
         </w:rPr>
-        <w:t>"body" : "ceritanya ini body. coba ajalah ya. Siapa tau beruntung hehe",</w:t>
+        <w:t>"body</w:t>
+      </w:r>
+      <w:proofErr w:type="gramStart"/>
+      <w:r>
+        <w:rPr>
+          <w:rFonts w:ascii="Courier New" w:eastAsia="Times New Roman" w:hAnsi="Courier New" w:cs="Courier New"/>
+          <w:color w:val="000000" w:themeColor="text1"/>
+        </w:rPr>
+        <w:t>" :</w:t>
+      </w:r>
+      <w:proofErr w:type="gramEnd"/>
+      <w:r>
+        <w:rPr>
+          <w:rFonts w:ascii="Courier New" w:eastAsia="Times New Roman" w:hAnsi="Courier New" w:cs="Courier New"/>
+          <w:color w:val="000000" w:themeColor="text1"/>
+        </w:rPr>
+        <w:t xml:space="preserve"> "ceritanya ini body. coba ajalah ya. Siapa tau beruntung hehe",</w:t>
       </w:r>
     </w:p>
     <w:p>
@@ -28237,7 +29360,23 @@
           <w:rFonts w:ascii="Courier New" w:eastAsia="Times New Roman" w:hAnsi="Courier New" w:cs="Courier New"/>
           <w:color w:val="000000" w:themeColor="text1"/>
         </w:rPr>
-        <w:t>"emailTemplateCategoryId" : 1,</w:t>
+        <w:t>"emailTemplateCategoryId</w:t>
+      </w:r>
+      <w:proofErr w:type="gramStart"/>
+      <w:r>
+        <w:rPr>
+          <w:rFonts w:ascii="Courier New" w:eastAsia="Times New Roman" w:hAnsi="Courier New" w:cs="Courier New"/>
+          <w:color w:val="000000" w:themeColor="text1"/>
+        </w:rPr>
+        <w:t>" :</w:t>
+      </w:r>
+      <w:proofErr w:type="gramEnd"/>
+      <w:r>
+        <w:rPr>
+          <w:rFonts w:ascii="Courier New" w:eastAsia="Times New Roman" w:hAnsi="Courier New" w:cs="Courier New"/>
+          <w:color w:val="000000" w:themeColor="text1"/>
+        </w:rPr>
+        <w:t xml:space="preserve"> 1,</w:t>
       </w:r>
     </w:p>
     <w:p>
@@ -28257,7 +29396,23 @@
           <w:color w:val="000000" w:themeColor="text1"/>
         </w:rPr>
         <w:lastRenderedPageBreak/>
-        <w:t>"senderId" : 3,</w:t>
+        <w:t>"senderId</w:t>
+      </w:r>
+      <w:proofErr w:type="gramStart"/>
+      <w:r>
+        <w:rPr>
+          <w:rFonts w:ascii="Courier New" w:eastAsia="Times New Roman" w:hAnsi="Courier New" w:cs="Courier New"/>
+          <w:color w:val="000000" w:themeColor="text1"/>
+        </w:rPr>
+        <w:t>" :</w:t>
+      </w:r>
+      <w:proofErr w:type="gramEnd"/>
+      <w:r>
+        <w:rPr>
+          <w:rFonts w:ascii="Courier New" w:eastAsia="Times New Roman" w:hAnsi="Courier New" w:cs="Courier New"/>
+          <w:color w:val="000000" w:themeColor="text1"/>
+        </w:rPr>
+        <w:t xml:space="preserve"> 3,</w:t>
       </w:r>
     </w:p>
     <w:p>
@@ -28276,7 +29431,23 @@
           <w:rFonts w:ascii="Courier New" w:eastAsia="Times New Roman" w:hAnsi="Courier New" w:cs="Courier New"/>
           <w:color w:val="000000" w:themeColor="text1"/>
         </w:rPr>
-        <w:t>"appId" : 3,</w:t>
+        <w:t>"appId</w:t>
+      </w:r>
+      <w:proofErr w:type="gramStart"/>
+      <w:r>
+        <w:rPr>
+          <w:rFonts w:ascii="Courier New" w:eastAsia="Times New Roman" w:hAnsi="Courier New" w:cs="Courier New"/>
+          <w:color w:val="000000" w:themeColor="text1"/>
+        </w:rPr>
+        <w:t>" :</w:t>
+      </w:r>
+      <w:proofErr w:type="gramEnd"/>
+      <w:r>
+        <w:rPr>
+          <w:rFonts w:ascii="Courier New" w:eastAsia="Times New Roman" w:hAnsi="Courier New" w:cs="Courier New"/>
+          <w:color w:val="000000" w:themeColor="text1"/>
+        </w:rPr>
+        <w:t xml:space="preserve"> 3,</w:t>
       </w:r>
     </w:p>
     <w:p>
@@ -28295,9 +29466,25 @@
           <w:rFonts w:ascii="Courier New" w:eastAsia="Times New Roman" w:hAnsi="Courier New" w:cs="Courier New"/>
           <w:color w:val="000000" w:themeColor="text1"/>
         </w:rPr>
-        <w:t>"recipient" : "</w:t>
-      </w:r>
-      <w:hyperlink r:id="rId36">
+        <w:t>"recipient</w:t>
+      </w:r>
+      <w:proofErr w:type="gramStart"/>
+      <w:r>
+        <w:rPr>
+          <w:rFonts w:ascii="Courier New" w:eastAsia="Times New Roman" w:hAnsi="Courier New" w:cs="Courier New"/>
+          <w:color w:val="000000" w:themeColor="text1"/>
+        </w:rPr>
+        <w:t>" :</w:t>
+      </w:r>
+      <w:proofErr w:type="gramEnd"/>
+      <w:r>
+        <w:rPr>
+          <w:rFonts w:ascii="Courier New" w:eastAsia="Times New Roman" w:hAnsi="Courier New" w:cs="Courier New"/>
+          <w:color w:val="000000" w:themeColor="text1"/>
+        </w:rPr>
+        <w:t xml:space="preserve"> "</w:t>
+      </w:r>
+      <w:hyperlink r:id="rId37">
         <w:r>
           <w:rPr>
             <w:rFonts w:ascii="Courier New" w:eastAsia="Times New Roman" w:hAnsi="Courier New" w:cs="Courier New"/>
@@ -28567,14 +29754,25 @@
         </w:rPr>
         <w:t xml:space="preserve">API </w:t>
       </w:r>
-      <w:r>
-        <w:rPr>
-          <w:rFonts w:ascii="Times New Roman" w:eastAsia="Times New Roman" w:hAnsi="Times New Roman" w:cs="Times New Roman"/>
-          <w:i/>
-          <w:sz w:val="24"/>
-          <w:szCs w:val="24"/>
-        </w:rPr>
-        <w:t>get by Id</w:t>
+      <w:proofErr w:type="gramStart"/>
+      <w:r>
+        <w:rPr>
+          <w:rFonts w:ascii="Times New Roman" w:eastAsia="Times New Roman" w:hAnsi="Times New Roman" w:cs="Times New Roman"/>
+          <w:i/>
+          <w:sz w:val="24"/>
+          <w:szCs w:val="24"/>
+        </w:rPr>
+        <w:t>get</w:t>
+      </w:r>
+      <w:proofErr w:type="gramEnd"/>
+      <w:r>
+        <w:rPr>
+          <w:rFonts w:ascii="Times New Roman" w:eastAsia="Times New Roman" w:hAnsi="Times New Roman" w:cs="Times New Roman"/>
+          <w:i/>
+          <w:sz w:val="24"/>
+          <w:szCs w:val="24"/>
+        </w:rPr>
+        <w:t xml:space="preserve"> by Id</w:t>
       </w:r>
     </w:p>
     <w:p>
@@ -28738,8 +29936,19 @@
           <w:sz w:val="24"/>
           <w:szCs w:val="24"/>
         </w:rPr>
-        <w:t>API dan JSON :</w:t>
-      </w:r>
+        <w:t xml:space="preserve">API dan </w:t>
+      </w:r>
+      <w:proofErr w:type="gramStart"/>
+      <w:r>
+        <w:rPr>
+          <w:rFonts w:ascii="Times New Roman" w:eastAsia="Times New Roman" w:hAnsi="Times New Roman" w:cs="Times New Roman"/>
+          <w:b/>
+          <w:sz w:val="24"/>
+          <w:szCs w:val="24"/>
+        </w:rPr>
+        <w:t>JSON :</w:t>
+      </w:r>
+      <w:proofErr w:type="gramEnd"/>
     </w:p>
     <w:p>
       <w:pPr>
@@ -28823,6 +30032,7 @@
           <w:szCs w:val="24"/>
         </w:rPr>
       </w:pPr>
+      <w:proofErr w:type="gramStart"/>
       <w:r>
         <w:rPr>
           <w:rFonts w:ascii="Times New Roman" w:eastAsia="Times New Roman" w:hAnsi="Times New Roman" w:cs="Times New Roman"/>
@@ -28841,6 +30051,7 @@
         </w:rPr>
         <w:t xml:space="preserve"> :</w:t>
       </w:r>
+      <w:proofErr w:type="gramEnd"/>
     </w:p>
     <w:p>
       <w:pPr>
@@ -28877,9 +30088,25 @@
           <w:rFonts w:ascii="Courier New" w:eastAsia="Times New Roman" w:hAnsi="Courier New" w:cs="Courier New"/>
           <w:color w:val="000000" w:themeColor="text1"/>
         </w:rPr>
-        <w:t>"toRecipient" : "</w:t>
-      </w:r>
-      <w:hyperlink r:id="rId37">
+        <w:t>"toRecipient</w:t>
+      </w:r>
+      <w:proofErr w:type="gramStart"/>
+      <w:r>
+        <w:rPr>
+          <w:rFonts w:ascii="Courier New" w:eastAsia="Times New Roman" w:hAnsi="Courier New" w:cs="Courier New"/>
+          <w:color w:val="000000" w:themeColor="text1"/>
+        </w:rPr>
+        <w:t>" :</w:t>
+      </w:r>
+      <w:proofErr w:type="gramEnd"/>
+      <w:r>
+        <w:rPr>
+          <w:rFonts w:ascii="Courier New" w:eastAsia="Times New Roman" w:hAnsi="Courier New" w:cs="Courier New"/>
+          <w:color w:val="000000" w:themeColor="text1"/>
+        </w:rPr>
+        <w:t xml:space="preserve"> "</w:t>
+      </w:r>
+      <w:hyperlink r:id="rId38">
         <w:r>
           <w:rPr>
             <w:rFonts w:ascii="Courier New" w:eastAsia="Times New Roman" w:hAnsi="Courier New" w:cs="Courier New"/>
@@ -28912,9 +30139,25 @@
           <w:rFonts w:ascii="Courier New" w:eastAsia="Times New Roman" w:hAnsi="Courier New" w:cs="Courier New"/>
           <w:color w:val="000000" w:themeColor="text1"/>
         </w:rPr>
-        <w:t>"bcc" : "</w:t>
-      </w:r>
-      <w:hyperlink r:id="rId38">
+        <w:t>"bcc</w:t>
+      </w:r>
+      <w:proofErr w:type="gramStart"/>
+      <w:r>
+        <w:rPr>
+          <w:rFonts w:ascii="Courier New" w:eastAsia="Times New Roman" w:hAnsi="Courier New" w:cs="Courier New"/>
+          <w:color w:val="000000" w:themeColor="text1"/>
+        </w:rPr>
+        <w:t>" :</w:t>
+      </w:r>
+      <w:proofErr w:type="gramEnd"/>
+      <w:r>
+        <w:rPr>
+          <w:rFonts w:ascii="Courier New" w:eastAsia="Times New Roman" w:hAnsi="Courier New" w:cs="Courier New"/>
+          <w:color w:val="000000" w:themeColor="text1"/>
+        </w:rPr>
+        <w:t xml:space="preserve"> "</w:t>
+      </w:r>
+      <w:hyperlink r:id="rId39">
         <w:r>
           <w:rPr>
             <w:rFonts w:ascii="Courier New" w:eastAsia="Times New Roman" w:hAnsi="Courier New" w:cs="Courier New"/>
@@ -28947,9 +30190,25 @@
           <w:rFonts w:ascii="Courier New" w:eastAsia="Times New Roman" w:hAnsi="Courier New" w:cs="Courier New"/>
           <w:color w:val="000000" w:themeColor="text1"/>
         </w:rPr>
-        <w:t>"cc" : "</w:t>
-      </w:r>
-      <w:hyperlink r:id="rId39">
+        <w:t>"cc</w:t>
+      </w:r>
+      <w:proofErr w:type="gramStart"/>
+      <w:r>
+        <w:rPr>
+          <w:rFonts w:ascii="Courier New" w:eastAsia="Times New Roman" w:hAnsi="Courier New" w:cs="Courier New"/>
+          <w:color w:val="000000" w:themeColor="text1"/>
+        </w:rPr>
+        <w:t>" :</w:t>
+      </w:r>
+      <w:proofErr w:type="gramEnd"/>
+      <w:r>
+        <w:rPr>
+          <w:rFonts w:ascii="Courier New" w:eastAsia="Times New Roman" w:hAnsi="Courier New" w:cs="Courier New"/>
+          <w:color w:val="000000" w:themeColor="text1"/>
+        </w:rPr>
+        <w:t xml:space="preserve"> "</w:t>
+      </w:r>
+      <w:hyperlink r:id="rId40">
         <w:r>
           <w:rPr>
             <w:rFonts w:ascii="Courier New" w:eastAsia="Times New Roman" w:hAnsi="Courier New" w:cs="Courier New"/>
@@ -28982,7 +30241,23 @@
           <w:rFonts w:ascii="Courier New" w:eastAsia="Times New Roman" w:hAnsi="Courier New" w:cs="Courier New"/>
           <w:color w:val="000000" w:themeColor="text1"/>
         </w:rPr>
-        <w:t>"subject" : "ini tls -  Coba send e-mail",</w:t>
+        <w:t>"subject</w:t>
+      </w:r>
+      <w:proofErr w:type="gramStart"/>
+      <w:r>
+        <w:rPr>
+          <w:rFonts w:ascii="Courier New" w:eastAsia="Times New Roman" w:hAnsi="Courier New" w:cs="Courier New"/>
+          <w:color w:val="000000" w:themeColor="text1"/>
+        </w:rPr>
+        <w:t>" :</w:t>
+      </w:r>
+      <w:proofErr w:type="gramEnd"/>
+      <w:r>
+        <w:rPr>
+          <w:rFonts w:ascii="Courier New" w:eastAsia="Times New Roman" w:hAnsi="Courier New" w:cs="Courier New"/>
+          <w:color w:val="000000" w:themeColor="text1"/>
+        </w:rPr>
+        <w:t xml:space="preserve"> "ini tls -  Coba send e-mail",</w:t>
       </w:r>
     </w:p>
     <w:p>
@@ -29001,7 +30276,23 @@
           <w:rFonts w:ascii="Courier New" w:eastAsia="Times New Roman" w:hAnsi="Courier New" w:cs="Courier New"/>
           <w:color w:val="000000" w:themeColor="text1"/>
         </w:rPr>
-        <w:t>"body" : "yeay berhasil!!",</w:t>
+        <w:t>"body</w:t>
+      </w:r>
+      <w:proofErr w:type="gramStart"/>
+      <w:r>
+        <w:rPr>
+          <w:rFonts w:ascii="Courier New" w:eastAsia="Times New Roman" w:hAnsi="Courier New" w:cs="Courier New"/>
+          <w:color w:val="000000" w:themeColor="text1"/>
+        </w:rPr>
+        <w:t>" :</w:t>
+      </w:r>
+      <w:proofErr w:type="gramEnd"/>
+      <w:r>
+        <w:rPr>
+          <w:rFonts w:ascii="Courier New" w:eastAsia="Times New Roman" w:hAnsi="Courier New" w:cs="Courier New"/>
+          <w:color w:val="000000" w:themeColor="text1"/>
+        </w:rPr>
+        <w:t xml:space="preserve"> "yeay berhasil!!",</w:t>
       </w:r>
     </w:p>
     <w:p>
@@ -29020,7 +30311,23 @@
           <w:rFonts w:ascii="Courier New" w:eastAsia="Times New Roman" w:hAnsi="Courier New" w:cs="Courier New"/>
           <w:color w:val="000000" w:themeColor="text1"/>
         </w:rPr>
-        <w:t>"senderId" : 3</w:t>
+        <w:t>"senderId</w:t>
+      </w:r>
+      <w:proofErr w:type="gramStart"/>
+      <w:r>
+        <w:rPr>
+          <w:rFonts w:ascii="Courier New" w:eastAsia="Times New Roman" w:hAnsi="Courier New" w:cs="Courier New"/>
+          <w:color w:val="000000" w:themeColor="text1"/>
+        </w:rPr>
+        <w:t>" :</w:t>
+      </w:r>
+      <w:proofErr w:type="gramEnd"/>
+      <w:r>
+        <w:rPr>
+          <w:rFonts w:ascii="Courier New" w:eastAsia="Times New Roman" w:hAnsi="Courier New" w:cs="Courier New"/>
+          <w:color w:val="000000" w:themeColor="text1"/>
+        </w:rPr>
+        <w:t xml:space="preserve"> 3</w:t>
       </w:r>
     </w:p>
     <w:p>
@@ -29117,14 +30424,25 @@
         </w:rPr>
         <w:t xml:space="preserve">API </w:t>
       </w:r>
-      <w:r>
-        <w:rPr>
-          <w:rFonts w:ascii="Times New Roman" w:eastAsia="Times New Roman" w:hAnsi="Times New Roman" w:cs="Times New Roman"/>
-          <w:i/>
-          <w:sz w:val="24"/>
-          <w:szCs w:val="24"/>
-        </w:rPr>
-        <w:t>get by Id</w:t>
+      <w:proofErr w:type="gramStart"/>
+      <w:r>
+        <w:rPr>
+          <w:rFonts w:ascii="Times New Roman" w:eastAsia="Times New Roman" w:hAnsi="Times New Roman" w:cs="Times New Roman"/>
+          <w:i/>
+          <w:sz w:val="24"/>
+          <w:szCs w:val="24"/>
+        </w:rPr>
+        <w:t>get</w:t>
+      </w:r>
+      <w:proofErr w:type="gramEnd"/>
+      <w:r>
+        <w:rPr>
+          <w:rFonts w:ascii="Times New Roman" w:eastAsia="Times New Roman" w:hAnsi="Times New Roman" w:cs="Times New Roman"/>
+          <w:i/>
+          <w:sz w:val="24"/>
+          <w:szCs w:val="24"/>
+        </w:rPr>
+        <w:t xml:space="preserve"> by Id</w:t>
       </w:r>
     </w:p>
     <w:p>
@@ -29453,6 +30771,7 @@
         </w:rPr>
         <w:t xml:space="preserve">). Untuk </w:t>
       </w:r>
+      <w:proofErr w:type="gramStart"/>
       <w:r>
         <w:rPr>
           <w:rFonts w:ascii="Times New Roman" w:eastAsia="Times New Roman" w:hAnsi="Times New Roman" w:cs="Times New Roman"/>
@@ -29474,6 +30793,7 @@
         </w:rPr>
         <w:t xml:space="preserve"> bcc</w:t>
       </w:r>
+      <w:proofErr w:type="gramEnd"/>
       <w:r>
         <w:rPr>
           <w:rFonts w:ascii="Times New Roman" w:eastAsia="Times New Roman" w:hAnsi="Times New Roman" w:cs="Times New Roman"/>
@@ -29640,7 +30960,7 @@
                     <pic:cNvPicPr preferRelativeResize="0"/>
                   </pic:nvPicPr>
                   <pic:blipFill>
-                    <a:blip r:embed="rId40"/>
+                    <a:blip r:embed="rId41"/>
                     <a:srcRect/>
                     <a:stretch>
                       <a:fillRect/>
@@ -29957,7 +31277,7 @@
                     <pic:cNvPicPr preferRelativeResize="0"/>
                   </pic:nvPicPr>
                   <pic:blipFill>
-                    <a:blip r:embed="rId41"/>
+                    <a:blip r:embed="rId42"/>
                     <a:srcRect/>
                     <a:stretch>
                       <a:fillRect/>
@@ -30244,6 +31564,7 @@
         </w:rPr>
         <w:t xml:space="preserve">sangat membantu pengelolaan </w:t>
       </w:r>
+      <w:proofErr w:type="gramStart"/>
       <w:r>
         <w:rPr>
           <w:rFonts w:ascii="Times New Roman" w:eastAsia="Times New Roman" w:hAnsi="Times New Roman" w:cs="Times New Roman"/>
@@ -30254,6 +31575,7 @@
         </w:rPr>
         <w:t>tenants</w:t>
       </w:r>
+      <w:proofErr w:type="gramEnd"/>
       <w:r>
         <w:rPr>
           <w:rFonts w:ascii="Times New Roman" w:eastAsia="Times New Roman" w:hAnsi="Times New Roman" w:cs="Times New Roman"/>
@@ -30462,8 +31784,19 @@
           <w:sz w:val="24"/>
           <w:szCs w:val="24"/>
         </w:rPr>
-        <w:t>Setelah dilaksanakannya kegiatan Praktik Kerja Lapangan, terdapat hal-hal yang dapat kami peroleh sebagai bentuk dari proses pengembangan diri, diantaranya :</w:t>
-      </w:r>
+        <w:t xml:space="preserve">Setelah dilaksanakannya kegiatan Praktik Kerja Lapangan, terdapat hal-hal yang dapat kami peroleh sebagai bentuk dari proses pengembangan diri, </w:t>
+      </w:r>
+      <w:proofErr w:type="gramStart"/>
+      <w:r>
+        <w:rPr>
+          <w:rFonts w:ascii="Times New Roman" w:eastAsia="Times New Roman" w:hAnsi="Times New Roman" w:cs="Times New Roman"/>
+          <w:color w:val="000000" w:themeColor="text1"/>
+          <w:sz w:val="24"/>
+          <w:szCs w:val="24"/>
+        </w:rPr>
+        <w:t>diantaranya :</w:t>
+      </w:r>
+      <w:proofErr w:type="gramEnd"/>
     </w:p>
     <w:p>
       <w:pPr>
@@ -31058,7 +32391,7 @@
 </file>
 
 <file path=word/comments.xml><?xml version="1.0" encoding="utf-8"?>
-<w:comments xmlns:wpc="http://schemas.microsoft.com/office/word/2010/wordprocessingCanvas" xmlns:cx="http://schemas.microsoft.com/office/drawing/2014/chartex" xmlns:mc="http://schemas.openxmlformats.org/markup-compatibility/2006" xmlns:o="urn:schemas-microsoft-com:office:office" xmlns:r="http://schemas.openxmlformats.org/officeDocument/2006/relationships" xmlns:m="http://schemas.openxmlformats.org/officeDocument/2006/math" xmlns:v="urn:schemas-microsoft-com:vml" xmlns:wp14="http://schemas.microsoft.com/office/word/2010/wordprocessingDrawing" xmlns:wp="http://schemas.openxmlformats.org/drawingml/2006/wordprocessingDrawing" xmlns:w10="urn:schemas-microsoft-com:office:word" xmlns:w="http://schemas.openxmlformats.org/wordprocessingml/2006/main" xmlns:w14="http://schemas.microsoft.com/office/word/2010/wordml" xmlns:w15="http://schemas.microsoft.com/office/word/2012/wordml" xmlns:w16se="http://schemas.microsoft.com/office/word/2015/wordml/symex" xmlns:wpg="http://schemas.microsoft.com/office/word/2010/wordprocessingGroup" xmlns:wpi="http://schemas.microsoft.com/office/word/2010/wordprocessingInk" xmlns:wne="http://schemas.microsoft.com/office/word/2006/wordml" xmlns:wps="http://schemas.microsoft.com/office/word/2010/wordprocessingShape" mc:Ignorable="w14 w15 w16se wp14">
+<w:comments xmlns:wpc="http://schemas.microsoft.com/office/word/2010/wordprocessingCanvas" xmlns:cx="http://schemas.microsoft.com/office/drawing/2014/chartex" xmlns:cx1="http://schemas.microsoft.com/office/drawing/2015/9/8/chartex" xmlns:cx2="http://schemas.microsoft.com/office/drawing/2015/10/21/chartex" xmlns:cx3="http://schemas.microsoft.com/office/drawing/2016/5/9/chartex" xmlns:cx4="http://schemas.microsoft.com/office/drawing/2016/5/10/chartex" xmlns:cx5="http://schemas.microsoft.com/office/drawing/2016/5/11/chartex" xmlns:cx6="http://schemas.microsoft.com/office/drawing/2016/5/12/chartex" xmlns:cx7="http://schemas.microsoft.com/office/drawing/2016/5/13/chartex" xmlns:cx8="http://schemas.microsoft.com/office/drawing/2016/5/14/chartex" xmlns:mc="http://schemas.openxmlformats.org/markup-compatibility/2006" xmlns:aink="http://schemas.microsoft.com/office/drawing/2016/ink" xmlns:am3d="http://schemas.microsoft.com/office/drawing/2017/model3d" xmlns:o="urn:schemas-microsoft-com:office:office" xmlns:r="http://schemas.openxmlformats.org/officeDocument/2006/relationships" xmlns:m="http://schemas.openxmlformats.org/officeDocument/2006/math" xmlns:v="urn:schemas-microsoft-com:vml" xmlns:wp14="http://schemas.microsoft.com/office/word/2010/wordprocessingDrawing" xmlns:wp="http://schemas.openxmlformats.org/drawingml/2006/wordprocessingDrawing" xmlns:w10="urn:schemas-microsoft-com:office:word" xmlns:w="http://schemas.openxmlformats.org/wordprocessingml/2006/main" xmlns:w14="http://schemas.microsoft.com/office/word/2010/wordml" xmlns:w15="http://schemas.microsoft.com/office/word/2012/wordml" xmlns:w16cid="http://schemas.microsoft.com/office/word/2016/wordml/cid" xmlns:w16se="http://schemas.microsoft.com/office/word/2015/wordml/symex" xmlns:wpg="http://schemas.microsoft.com/office/word/2010/wordprocessingGroup" xmlns:wpi="http://schemas.microsoft.com/office/word/2010/wordprocessingInk" xmlns:wne="http://schemas.microsoft.com/office/word/2006/wordml" xmlns:wps="http://schemas.microsoft.com/office/word/2010/wordprocessingShape" mc:Ignorable="w14 w15 w16se w16cid wp14">
   <w:comment w:id="13" w:author="adadasdadsadasd adsasdasda" w:date="2018-08-29T22:12:00Z" w:initials="aa">
     <w:p>
       <w:pPr>
@@ -31079,13 +32412,19 @@
 </file>
 
 <file path=word/commentsExtended.xml><?xml version="1.0" encoding="utf-8"?>
-<w15:commentsEx xmlns:wpc="http://schemas.microsoft.com/office/word/2010/wordprocessingCanvas" xmlns:cx="http://schemas.microsoft.com/office/drawing/2014/chartex" xmlns:mc="http://schemas.openxmlformats.org/markup-compatibility/2006" xmlns:o="urn:schemas-microsoft-com:office:office" xmlns:r="http://schemas.openxmlformats.org/officeDocument/2006/relationships" xmlns:m="http://schemas.openxmlformats.org/officeDocument/2006/math" xmlns:v="urn:schemas-microsoft-com:vml" xmlns:wp14="http://schemas.microsoft.com/office/word/2010/wordprocessingDrawing" xmlns:wp="http://schemas.openxmlformats.org/drawingml/2006/wordprocessingDrawing" xmlns:w10="urn:schemas-microsoft-com:office:word" xmlns:w="http://schemas.openxmlformats.org/wordprocessingml/2006/main" xmlns:w14="http://schemas.microsoft.com/office/word/2010/wordml" xmlns:w15="http://schemas.microsoft.com/office/word/2012/wordml" xmlns:w16se="http://schemas.microsoft.com/office/word/2015/wordml/symex" xmlns:wpg="http://schemas.microsoft.com/office/word/2010/wordprocessingGroup" xmlns:wpi="http://schemas.microsoft.com/office/word/2010/wordprocessingInk" xmlns:wne="http://schemas.microsoft.com/office/word/2006/wordml" xmlns:wps="http://schemas.microsoft.com/office/word/2010/wordprocessingShape" mc:Ignorable="w14 w15 w16se wp14">
+<w15:commentsEx xmlns:wpc="http://schemas.microsoft.com/office/word/2010/wordprocessingCanvas" xmlns:cx="http://schemas.microsoft.com/office/drawing/2014/chartex" xmlns:cx1="http://schemas.microsoft.com/office/drawing/2015/9/8/chartex" xmlns:cx2="http://schemas.microsoft.com/office/drawing/2015/10/21/chartex" xmlns:cx3="http://schemas.microsoft.com/office/drawing/2016/5/9/chartex" xmlns:cx4="http://schemas.microsoft.com/office/drawing/2016/5/10/chartex" xmlns:cx5="http://schemas.microsoft.com/office/drawing/2016/5/11/chartex" xmlns:cx6="http://schemas.microsoft.com/office/drawing/2016/5/12/chartex" xmlns:cx7="http://schemas.microsoft.com/office/drawing/2016/5/13/chartex" xmlns:cx8="http://schemas.microsoft.com/office/drawing/2016/5/14/chartex" xmlns:mc="http://schemas.openxmlformats.org/markup-compatibility/2006" xmlns:aink="http://schemas.microsoft.com/office/drawing/2016/ink" xmlns:am3d="http://schemas.microsoft.com/office/drawing/2017/model3d" xmlns:o="urn:schemas-microsoft-com:office:office" xmlns:r="http://schemas.openxmlformats.org/officeDocument/2006/relationships" xmlns:m="http://schemas.openxmlformats.org/officeDocument/2006/math" xmlns:v="urn:schemas-microsoft-com:vml" xmlns:wp14="http://schemas.microsoft.com/office/word/2010/wordprocessingDrawing" xmlns:wp="http://schemas.openxmlformats.org/drawingml/2006/wordprocessingDrawing" xmlns:w10="urn:schemas-microsoft-com:office:word" xmlns:w="http://schemas.openxmlformats.org/wordprocessingml/2006/main" xmlns:w14="http://schemas.microsoft.com/office/word/2010/wordml" xmlns:w15="http://schemas.microsoft.com/office/word/2012/wordml" xmlns:w16cid="http://schemas.microsoft.com/office/word/2016/wordml/cid" xmlns:w16se="http://schemas.microsoft.com/office/word/2015/wordml/symex" xmlns:wpg="http://schemas.microsoft.com/office/word/2010/wordprocessingGroup" xmlns:wpi="http://schemas.microsoft.com/office/word/2010/wordprocessingInk" xmlns:wne="http://schemas.microsoft.com/office/word/2006/wordml" xmlns:wps="http://schemas.microsoft.com/office/word/2010/wordprocessingShape" mc:Ignorable="w14 w15 w16se w16cid wp14">
   <w15:commentEx w15:paraId="1F7D7792" w15:done="0"/>
 </w15:commentsEx>
 </file>
 
+<file path=word/commentsIds.xml><?xml version="1.0" encoding="utf-8"?>
+<w16cid:commentsIds xmlns:wpc="http://schemas.microsoft.com/office/word/2010/wordprocessingCanvas" xmlns:cx="http://schemas.microsoft.com/office/drawing/2014/chartex" xmlns:cx1="http://schemas.microsoft.com/office/drawing/2015/9/8/chartex" xmlns:cx2="http://schemas.microsoft.com/office/drawing/2015/10/21/chartex" xmlns:cx3="http://schemas.microsoft.com/office/drawing/2016/5/9/chartex" xmlns:cx4="http://schemas.microsoft.com/office/drawing/2016/5/10/chartex" xmlns:cx5="http://schemas.microsoft.com/office/drawing/2016/5/11/chartex" xmlns:cx6="http://schemas.microsoft.com/office/drawing/2016/5/12/chartex" xmlns:cx7="http://schemas.microsoft.com/office/drawing/2016/5/13/chartex" xmlns:cx8="http://schemas.microsoft.com/office/drawing/2016/5/14/chartex" xmlns:mc="http://schemas.openxmlformats.org/markup-compatibility/2006" xmlns:aink="http://schemas.microsoft.com/office/drawing/2016/ink" xmlns:am3d="http://schemas.microsoft.com/office/drawing/2017/model3d" xmlns:o="urn:schemas-microsoft-com:office:office" xmlns:r="http://schemas.openxmlformats.org/officeDocument/2006/relationships" xmlns:m="http://schemas.openxmlformats.org/officeDocument/2006/math" xmlns:v="urn:schemas-microsoft-com:vml" xmlns:wp14="http://schemas.microsoft.com/office/word/2010/wordprocessingDrawing" xmlns:wp="http://schemas.openxmlformats.org/drawingml/2006/wordprocessingDrawing" xmlns:w10="urn:schemas-microsoft-com:office:word" xmlns:w="http://schemas.openxmlformats.org/wordprocessingml/2006/main" xmlns:w14="http://schemas.microsoft.com/office/word/2010/wordml" xmlns:w15="http://schemas.microsoft.com/office/word/2012/wordml" xmlns:w16cid="http://schemas.microsoft.com/office/word/2016/wordml/cid" xmlns:w16se="http://schemas.microsoft.com/office/word/2015/wordml/symex" xmlns:wpg="http://schemas.microsoft.com/office/word/2010/wordprocessingGroup" xmlns:wpi="http://schemas.microsoft.com/office/word/2010/wordprocessingInk" xmlns:wne="http://schemas.microsoft.com/office/word/2006/wordml" xmlns:wps="http://schemas.microsoft.com/office/word/2010/wordprocessingShape" mc:Ignorable="w14 w15 w16se w16cid wp14">
+  <w16cid:commentId w16cid:paraId="1F7D7792" w16cid:durableId="1F31E27D"/>
+</w16cid:commentsIds>
+</file>
+
 <file path=word/endnotes.xml><?xml version="1.0" encoding="utf-8"?>
-<w:endnotes xmlns:wpc="http://schemas.microsoft.com/office/word/2010/wordprocessingCanvas" xmlns:cx="http://schemas.microsoft.com/office/drawing/2014/chartex" xmlns:mc="http://schemas.openxmlformats.org/markup-compatibility/2006" xmlns:o="urn:schemas-microsoft-com:office:office" xmlns:r="http://schemas.openxmlformats.org/officeDocument/2006/relationships" xmlns:m="http://schemas.openxmlformats.org/officeDocument/2006/math" xmlns:v="urn:schemas-microsoft-com:vml" xmlns:wp14="http://schemas.microsoft.com/office/word/2010/wordprocessingDrawing" xmlns:wp="http://schemas.openxmlformats.org/drawingml/2006/wordprocessingDrawing" xmlns:w10="urn:schemas-microsoft-com:office:word" xmlns:w="http://schemas.openxmlformats.org/wordprocessingml/2006/main" xmlns:w14="http://schemas.microsoft.com/office/word/2010/wordml" xmlns:w15="http://schemas.microsoft.com/office/word/2012/wordml" xmlns:w16se="http://schemas.microsoft.com/office/word/2015/wordml/symex" xmlns:wpg="http://schemas.microsoft.com/office/word/2010/wordprocessingGroup" xmlns:wpi="http://schemas.microsoft.com/office/word/2010/wordprocessingInk" xmlns:wne="http://schemas.microsoft.com/office/word/2006/wordml" xmlns:wps="http://schemas.microsoft.com/office/word/2010/wordprocessingShape" mc:Ignorable="w14 w15 w16se wp14">
+<w:endnotes xmlns:wpc="http://schemas.microsoft.com/office/word/2010/wordprocessingCanvas" xmlns:cx="http://schemas.microsoft.com/office/drawing/2014/chartex" xmlns:cx1="http://schemas.microsoft.com/office/drawing/2015/9/8/chartex" xmlns:cx2="http://schemas.microsoft.com/office/drawing/2015/10/21/chartex" xmlns:cx3="http://schemas.microsoft.com/office/drawing/2016/5/9/chartex" xmlns:cx4="http://schemas.microsoft.com/office/drawing/2016/5/10/chartex" xmlns:cx5="http://schemas.microsoft.com/office/drawing/2016/5/11/chartex" xmlns:cx6="http://schemas.microsoft.com/office/drawing/2016/5/12/chartex" xmlns:cx7="http://schemas.microsoft.com/office/drawing/2016/5/13/chartex" xmlns:cx8="http://schemas.microsoft.com/office/drawing/2016/5/14/chartex" xmlns:mc="http://schemas.openxmlformats.org/markup-compatibility/2006" xmlns:aink="http://schemas.microsoft.com/office/drawing/2016/ink" xmlns:am3d="http://schemas.microsoft.com/office/drawing/2017/model3d" xmlns:o="urn:schemas-microsoft-com:office:office" xmlns:r="http://schemas.openxmlformats.org/officeDocument/2006/relationships" xmlns:m="http://schemas.openxmlformats.org/officeDocument/2006/math" xmlns:v="urn:schemas-microsoft-com:vml" xmlns:wp14="http://schemas.microsoft.com/office/word/2010/wordprocessingDrawing" xmlns:wp="http://schemas.openxmlformats.org/drawingml/2006/wordprocessingDrawing" xmlns:w10="urn:schemas-microsoft-com:office:word" xmlns:w="http://schemas.openxmlformats.org/wordprocessingml/2006/main" xmlns:w14="http://schemas.microsoft.com/office/word/2010/wordml" xmlns:w15="http://schemas.microsoft.com/office/word/2012/wordml" xmlns:w16cid="http://schemas.microsoft.com/office/word/2016/wordml/cid" xmlns:w16se="http://schemas.microsoft.com/office/word/2015/wordml/symex" xmlns:wpg="http://schemas.microsoft.com/office/word/2010/wordprocessingGroup" xmlns:wpi="http://schemas.microsoft.com/office/word/2010/wordprocessingInk" xmlns:wne="http://schemas.microsoft.com/office/word/2006/wordml" xmlns:wps="http://schemas.microsoft.com/office/word/2010/wordprocessingShape" mc:Ignorable="w14 w15 w16se w16cid wp14">
   <w:endnote w:type="separator" w:id="-1">
     <w:p>
       <w:pPr>
@@ -31110,7 +32449,7 @@
 </file>
 
 <file path=word/footer1.xml><?xml version="1.0" encoding="utf-8"?>
-<w:ftr xmlns:wpc="http://schemas.microsoft.com/office/word/2010/wordprocessingCanvas" xmlns:cx="http://schemas.microsoft.com/office/drawing/2014/chartex" xmlns:mc="http://schemas.openxmlformats.org/markup-compatibility/2006" xmlns:o="urn:schemas-microsoft-com:office:office" xmlns:r="http://schemas.openxmlformats.org/officeDocument/2006/relationships" xmlns:m="http://schemas.openxmlformats.org/officeDocument/2006/math" xmlns:v="urn:schemas-microsoft-com:vml" xmlns:wp14="http://schemas.microsoft.com/office/word/2010/wordprocessingDrawing" xmlns:wp="http://schemas.openxmlformats.org/drawingml/2006/wordprocessingDrawing" xmlns:w10="urn:schemas-microsoft-com:office:word" xmlns:w="http://schemas.openxmlformats.org/wordprocessingml/2006/main" xmlns:w14="http://schemas.microsoft.com/office/word/2010/wordml" xmlns:w15="http://schemas.microsoft.com/office/word/2012/wordml" xmlns:w16se="http://schemas.microsoft.com/office/word/2015/wordml/symex" xmlns:wpg="http://schemas.microsoft.com/office/word/2010/wordprocessingGroup" xmlns:wpi="http://schemas.microsoft.com/office/word/2010/wordprocessingInk" xmlns:wne="http://schemas.microsoft.com/office/word/2006/wordml" xmlns:wps="http://schemas.microsoft.com/office/word/2010/wordprocessingShape" mc:Ignorable="w14 w15 w16se wp14">
+<w:ftr xmlns:wpc="http://schemas.microsoft.com/office/word/2010/wordprocessingCanvas" xmlns:cx="http://schemas.microsoft.com/office/drawing/2014/chartex" xmlns:cx1="http://schemas.microsoft.com/office/drawing/2015/9/8/chartex" xmlns:cx2="http://schemas.microsoft.com/office/drawing/2015/10/21/chartex" xmlns:cx3="http://schemas.microsoft.com/office/drawing/2016/5/9/chartex" xmlns:cx4="http://schemas.microsoft.com/office/drawing/2016/5/10/chartex" xmlns:cx5="http://schemas.microsoft.com/office/drawing/2016/5/11/chartex" xmlns:cx6="http://schemas.microsoft.com/office/drawing/2016/5/12/chartex" xmlns:cx7="http://schemas.microsoft.com/office/drawing/2016/5/13/chartex" xmlns:cx8="http://schemas.microsoft.com/office/drawing/2016/5/14/chartex" xmlns:mc="http://schemas.openxmlformats.org/markup-compatibility/2006" xmlns:aink="http://schemas.microsoft.com/office/drawing/2016/ink" xmlns:am3d="http://schemas.microsoft.com/office/drawing/2017/model3d" xmlns:o="urn:schemas-microsoft-com:office:office" xmlns:r="http://schemas.openxmlformats.org/officeDocument/2006/relationships" xmlns:m="http://schemas.openxmlformats.org/officeDocument/2006/math" xmlns:v="urn:schemas-microsoft-com:vml" xmlns:wp14="http://schemas.microsoft.com/office/word/2010/wordprocessingDrawing" xmlns:wp="http://schemas.openxmlformats.org/drawingml/2006/wordprocessingDrawing" xmlns:w10="urn:schemas-microsoft-com:office:word" xmlns:w="http://schemas.openxmlformats.org/wordprocessingml/2006/main" xmlns:w14="http://schemas.microsoft.com/office/word/2010/wordml" xmlns:w15="http://schemas.microsoft.com/office/word/2012/wordml" xmlns:w16cid="http://schemas.microsoft.com/office/word/2016/wordml/cid" xmlns:w16se="http://schemas.microsoft.com/office/word/2015/wordml/symex" xmlns:wpg="http://schemas.microsoft.com/office/word/2010/wordprocessingGroup" xmlns:wpi="http://schemas.microsoft.com/office/word/2010/wordprocessingInk" xmlns:wne="http://schemas.microsoft.com/office/word/2006/wordml" xmlns:wps="http://schemas.microsoft.com/office/word/2010/wordprocessingShape" mc:Ignorable="w14 w15 w16se w16cid wp14">
   <w:sdt>
     <w:sdtPr>
       <w:id w:val="-1195534441"/>
@@ -31164,7 +32503,7 @@
 </file>
 
 <file path=word/footnotes.xml><?xml version="1.0" encoding="utf-8"?>
-<w:footnotes xmlns:wpc="http://schemas.microsoft.com/office/word/2010/wordprocessingCanvas" xmlns:cx="http://schemas.microsoft.com/office/drawing/2014/chartex" xmlns:mc="http://schemas.openxmlformats.org/markup-compatibility/2006" xmlns:o="urn:schemas-microsoft-com:office:office" xmlns:r="http://schemas.openxmlformats.org/officeDocument/2006/relationships" xmlns:m="http://schemas.openxmlformats.org/officeDocument/2006/math" xmlns:v="urn:schemas-microsoft-com:vml" xmlns:wp14="http://schemas.microsoft.com/office/word/2010/wordprocessingDrawing" xmlns:wp="http://schemas.openxmlformats.org/drawingml/2006/wordprocessingDrawing" xmlns:w10="urn:schemas-microsoft-com:office:word" xmlns:w="http://schemas.openxmlformats.org/wordprocessingml/2006/main" xmlns:w14="http://schemas.microsoft.com/office/word/2010/wordml" xmlns:w15="http://schemas.microsoft.com/office/word/2012/wordml" xmlns:w16se="http://schemas.microsoft.com/office/word/2015/wordml/symex" xmlns:wpg="http://schemas.microsoft.com/office/word/2010/wordprocessingGroup" xmlns:wpi="http://schemas.microsoft.com/office/word/2010/wordprocessingInk" xmlns:wne="http://schemas.microsoft.com/office/word/2006/wordml" xmlns:wps="http://schemas.microsoft.com/office/word/2010/wordprocessingShape" mc:Ignorable="w14 w15 w16se wp14">
+<w:footnotes xmlns:wpc="http://schemas.microsoft.com/office/word/2010/wordprocessingCanvas" xmlns:cx="http://schemas.microsoft.com/office/drawing/2014/chartex" xmlns:cx1="http://schemas.microsoft.com/office/drawing/2015/9/8/chartex" xmlns:cx2="http://schemas.microsoft.com/office/drawing/2015/10/21/chartex" xmlns:cx3="http://schemas.microsoft.com/office/drawing/2016/5/9/chartex" xmlns:cx4="http://schemas.microsoft.com/office/drawing/2016/5/10/chartex" xmlns:cx5="http://schemas.microsoft.com/office/drawing/2016/5/11/chartex" xmlns:cx6="http://schemas.microsoft.com/office/drawing/2016/5/12/chartex" xmlns:cx7="http://schemas.microsoft.com/office/drawing/2016/5/13/chartex" xmlns:cx8="http://schemas.microsoft.com/office/drawing/2016/5/14/chartex" xmlns:mc="http://schemas.openxmlformats.org/markup-compatibility/2006" xmlns:aink="http://schemas.microsoft.com/office/drawing/2016/ink" xmlns:am3d="http://schemas.microsoft.com/office/drawing/2017/model3d" xmlns:o="urn:schemas-microsoft-com:office:office" xmlns:r="http://schemas.openxmlformats.org/officeDocument/2006/relationships" xmlns:m="http://schemas.openxmlformats.org/officeDocument/2006/math" xmlns:v="urn:schemas-microsoft-com:vml" xmlns:wp14="http://schemas.microsoft.com/office/word/2010/wordprocessingDrawing" xmlns:wp="http://schemas.openxmlformats.org/drawingml/2006/wordprocessingDrawing" xmlns:w10="urn:schemas-microsoft-com:office:word" xmlns:w="http://schemas.openxmlformats.org/wordprocessingml/2006/main" xmlns:w14="http://schemas.microsoft.com/office/word/2010/wordml" xmlns:w15="http://schemas.microsoft.com/office/word/2012/wordml" xmlns:w16cid="http://schemas.microsoft.com/office/word/2016/wordml/cid" xmlns:w16se="http://schemas.microsoft.com/office/word/2015/wordml/symex" xmlns:wpg="http://schemas.microsoft.com/office/word/2010/wordprocessingGroup" xmlns:wpi="http://schemas.microsoft.com/office/word/2010/wordprocessingInk" xmlns:wne="http://schemas.microsoft.com/office/word/2006/wordml" xmlns:wps="http://schemas.microsoft.com/office/word/2010/wordprocessingShape" mc:Ignorable="w14 w15 w16se w16cid wp14">
   <w:footnote w:type="separator" w:id="-1">
     <w:p>
       <w:pPr>
@@ -31189,7 +32528,7 @@
 </file>
 
 <file path=word/numbering.xml><?xml version="1.0" encoding="utf-8"?>
-<w:numbering xmlns:wpc="http://schemas.microsoft.com/office/word/2010/wordprocessingCanvas" xmlns:cx="http://schemas.microsoft.com/office/drawing/2014/chartex" xmlns:mc="http://schemas.openxmlformats.org/markup-compatibility/2006" xmlns:o="urn:schemas-microsoft-com:office:office" xmlns:r="http://schemas.openxmlformats.org/officeDocument/2006/relationships" xmlns:m="http://schemas.openxmlformats.org/officeDocument/2006/math" xmlns:v="urn:schemas-microsoft-com:vml" xmlns:wp14="http://schemas.microsoft.com/office/word/2010/wordprocessingDrawing" xmlns:wp="http://schemas.openxmlformats.org/drawingml/2006/wordprocessingDrawing" xmlns:w10="urn:schemas-microsoft-com:office:word" xmlns:w="http://schemas.openxmlformats.org/wordprocessingml/2006/main" xmlns:w14="http://schemas.microsoft.com/office/word/2010/wordml" xmlns:w15="http://schemas.microsoft.com/office/word/2012/wordml" xmlns:w16se="http://schemas.microsoft.com/office/word/2015/wordml/symex" xmlns:wpg="http://schemas.microsoft.com/office/word/2010/wordprocessingGroup" xmlns:wpi="http://schemas.microsoft.com/office/word/2010/wordprocessingInk" xmlns:wne="http://schemas.microsoft.com/office/word/2006/wordml" xmlns:wps="http://schemas.microsoft.com/office/word/2010/wordprocessingShape" mc:Ignorable="w14 w15 w16se wp14">
+<w:numbering xmlns:wpc="http://schemas.microsoft.com/office/word/2010/wordprocessingCanvas" xmlns:cx="http://schemas.microsoft.com/office/drawing/2014/chartex" xmlns:cx1="http://schemas.microsoft.com/office/drawing/2015/9/8/chartex" xmlns:cx2="http://schemas.microsoft.com/office/drawing/2015/10/21/chartex" xmlns:cx3="http://schemas.microsoft.com/office/drawing/2016/5/9/chartex" xmlns:cx4="http://schemas.microsoft.com/office/drawing/2016/5/10/chartex" xmlns:cx5="http://schemas.microsoft.com/office/drawing/2016/5/11/chartex" xmlns:cx6="http://schemas.microsoft.com/office/drawing/2016/5/12/chartex" xmlns:cx7="http://schemas.microsoft.com/office/drawing/2016/5/13/chartex" xmlns:cx8="http://schemas.microsoft.com/office/drawing/2016/5/14/chartex" xmlns:mc="http://schemas.openxmlformats.org/markup-compatibility/2006" xmlns:aink="http://schemas.microsoft.com/office/drawing/2016/ink" xmlns:am3d="http://schemas.microsoft.com/office/drawing/2017/model3d" xmlns:o="urn:schemas-microsoft-com:office:office" xmlns:r="http://schemas.openxmlformats.org/officeDocument/2006/relationships" xmlns:m="http://schemas.openxmlformats.org/officeDocument/2006/math" xmlns:v="urn:schemas-microsoft-com:vml" xmlns:wp14="http://schemas.microsoft.com/office/word/2010/wordprocessingDrawing" xmlns:wp="http://schemas.openxmlformats.org/drawingml/2006/wordprocessingDrawing" xmlns:w10="urn:schemas-microsoft-com:office:word" xmlns:w="http://schemas.openxmlformats.org/wordprocessingml/2006/main" xmlns:w14="http://schemas.microsoft.com/office/word/2010/wordml" xmlns:w15="http://schemas.microsoft.com/office/word/2012/wordml" xmlns:w16cid="http://schemas.microsoft.com/office/word/2016/wordml/cid" xmlns:w16se="http://schemas.microsoft.com/office/word/2015/wordml/symex" xmlns:wpg="http://schemas.microsoft.com/office/word/2010/wordprocessingGroup" xmlns:wpi="http://schemas.microsoft.com/office/word/2010/wordprocessingInk" xmlns:wne="http://schemas.microsoft.com/office/word/2006/wordml" xmlns:wps="http://schemas.microsoft.com/office/word/2010/wordprocessingShape" mc:Ignorable="w14 w15 w16se w16cid wp14">
   <w:abstractNum w:abstractNumId="0" w15:restartNumberingAfterBreak="0">
     <w:nsid w:val="00C95D16"/>
     <w:multiLevelType w:val="multilevel"/>
@@ -37272,7 +38611,7 @@
 </file>
 
 <file path=word/people.xml><?xml version="1.0" encoding="utf-8"?>
-<w15:people xmlns:wpc="http://schemas.microsoft.com/office/word/2010/wordprocessingCanvas" xmlns:cx="http://schemas.microsoft.com/office/drawing/2014/chartex" xmlns:mc="http://schemas.openxmlformats.org/markup-compatibility/2006" xmlns:o="urn:schemas-microsoft-com:office:office" xmlns:r="http://schemas.openxmlformats.org/officeDocument/2006/relationships" xmlns:m="http://schemas.openxmlformats.org/officeDocument/2006/math" xmlns:v="urn:schemas-microsoft-com:vml" xmlns:wp14="http://schemas.microsoft.com/office/word/2010/wordprocessingDrawing" xmlns:wp="http://schemas.openxmlformats.org/drawingml/2006/wordprocessingDrawing" xmlns:w10="urn:schemas-microsoft-com:office:word" xmlns:w="http://schemas.openxmlformats.org/wordprocessingml/2006/main" xmlns:w14="http://schemas.microsoft.com/office/word/2010/wordml" xmlns:w15="http://schemas.microsoft.com/office/word/2012/wordml" xmlns:w16se="http://schemas.microsoft.com/office/word/2015/wordml/symex" xmlns:wpg="http://schemas.microsoft.com/office/word/2010/wordprocessingGroup" xmlns:wpi="http://schemas.microsoft.com/office/word/2010/wordprocessingInk" xmlns:wne="http://schemas.microsoft.com/office/word/2006/wordml" xmlns:wps="http://schemas.microsoft.com/office/word/2010/wordprocessingShape" mc:Ignorable="w14 w15 w16se wp14">
+<w15:people xmlns:wpc="http://schemas.microsoft.com/office/word/2010/wordprocessingCanvas" xmlns:cx="http://schemas.microsoft.com/office/drawing/2014/chartex" xmlns:cx1="http://schemas.microsoft.com/office/drawing/2015/9/8/chartex" xmlns:cx2="http://schemas.microsoft.com/office/drawing/2015/10/21/chartex" xmlns:cx3="http://schemas.microsoft.com/office/drawing/2016/5/9/chartex" xmlns:cx4="http://schemas.microsoft.com/office/drawing/2016/5/10/chartex" xmlns:cx5="http://schemas.microsoft.com/office/drawing/2016/5/11/chartex" xmlns:cx6="http://schemas.microsoft.com/office/drawing/2016/5/12/chartex" xmlns:cx7="http://schemas.microsoft.com/office/drawing/2016/5/13/chartex" xmlns:cx8="http://schemas.microsoft.com/office/drawing/2016/5/14/chartex" xmlns:mc="http://schemas.openxmlformats.org/markup-compatibility/2006" xmlns:aink="http://schemas.microsoft.com/office/drawing/2016/ink" xmlns:am3d="http://schemas.microsoft.com/office/drawing/2017/model3d" xmlns:o="urn:schemas-microsoft-com:office:office" xmlns:r="http://schemas.openxmlformats.org/officeDocument/2006/relationships" xmlns:m="http://schemas.openxmlformats.org/officeDocument/2006/math" xmlns:v="urn:schemas-microsoft-com:vml" xmlns:wp14="http://schemas.microsoft.com/office/word/2010/wordprocessingDrawing" xmlns:wp="http://schemas.openxmlformats.org/drawingml/2006/wordprocessingDrawing" xmlns:w10="urn:schemas-microsoft-com:office:word" xmlns:w="http://schemas.openxmlformats.org/wordprocessingml/2006/main" xmlns:w14="http://schemas.microsoft.com/office/word/2010/wordml" xmlns:w15="http://schemas.microsoft.com/office/word/2012/wordml" xmlns:w16cid="http://schemas.microsoft.com/office/word/2016/wordml/cid" xmlns:w16se="http://schemas.microsoft.com/office/word/2015/wordml/symex" xmlns:wpg="http://schemas.microsoft.com/office/word/2010/wordprocessingGroup" xmlns:wpi="http://schemas.microsoft.com/office/word/2010/wordprocessingInk" xmlns:wne="http://schemas.microsoft.com/office/word/2006/wordml" xmlns:wps="http://schemas.microsoft.com/office/word/2010/wordprocessingShape" mc:Ignorable="w14 w15 w16se w16cid wp14">
   <w15:person w15:author="adadasdadsadasd adsasdasda">
     <w15:presenceInfo w15:providerId="Windows Live" w15:userId="730508e3c3b245f8"/>
   </w15:person>
@@ -37280,7 +38619,7 @@
 </file>
 
 <file path=word/styles.xml><?xml version="1.0" encoding="utf-8"?>
-<w:styles xmlns:mc="http://schemas.openxmlformats.org/markup-compatibility/2006" xmlns:r="http://schemas.openxmlformats.org/officeDocument/2006/relationships" xmlns:w="http://schemas.openxmlformats.org/wordprocessingml/2006/main" xmlns:w14="http://schemas.microsoft.com/office/word/2010/wordml" xmlns:w15="http://schemas.microsoft.com/office/word/2012/wordml" xmlns:w16se="http://schemas.microsoft.com/office/word/2015/wordml/symex" mc:Ignorable="w14 w15 w16se">
+<w:styles xmlns:mc="http://schemas.openxmlformats.org/markup-compatibility/2006" xmlns:r="http://schemas.openxmlformats.org/officeDocument/2006/relationships" xmlns:w="http://schemas.openxmlformats.org/wordprocessingml/2006/main" xmlns:w14="http://schemas.microsoft.com/office/word/2010/wordml" xmlns:w15="http://schemas.microsoft.com/office/word/2012/wordml" xmlns:w16cid="http://schemas.microsoft.com/office/word/2016/wordml/cid" xmlns:w16se="http://schemas.microsoft.com/office/word/2015/wordml/symex" mc:Ignorable="w14 w15 w16se w16cid">
   <w:docDefaults>
     <w:rPrDefault>
       <w:rPr>
@@ -37297,7 +38636,7 @@
       </w:pPr>
     </w:pPrDefault>
   </w:docDefaults>
-  <w:latentStyles w:defLockedState="0" w:defUIPriority="99" w:defSemiHidden="0" w:defUnhideWhenUsed="0" w:defQFormat="0" w:count="371">
+  <w:latentStyles w:defLockedState="0" w:defUIPriority="99" w:defSemiHidden="0" w:defUnhideWhenUsed="0" w:defQFormat="0" w:count="375">
     <w:lsdException w:name="Normal" w:uiPriority="0" w:qFormat="1"/>
     <w:lsdException w:name="heading 1" w:uiPriority="9" w:qFormat="1"/>
     <w:lsdException w:name="heading 2" w:semiHidden="1" w:uiPriority="9" w:unhideWhenUsed="1" w:qFormat="1"/>
@@ -37403,7 +38742,6 @@
     <w:lsdException w:name="HTML Sample" w:semiHidden="1" w:unhideWhenUsed="1"/>
     <w:lsdException w:name="HTML Typewriter" w:semiHidden="1" w:unhideWhenUsed="1"/>
     <w:lsdException w:name="HTML Variable" w:semiHidden="1" w:unhideWhenUsed="1"/>
-    <w:lsdException w:name="Normal Table" w:semiHidden="1" w:unhideWhenUsed="1"/>
     <w:lsdException w:name="annotation subject" w:semiHidden="1" w:unhideWhenUsed="1"/>
     <w:lsdException w:name="No List" w:semiHidden="1" w:unhideWhenUsed="1"/>
     <w:lsdException w:name="Outline List 1" w:semiHidden="1" w:unhideWhenUsed="1"/>
@@ -37447,10 +38785,8 @@
     <w:lsdException w:name="Table Elegant" w:semiHidden="1" w:unhideWhenUsed="1"/>
     <w:lsdException w:name="Table Professional" w:semiHidden="1" w:unhideWhenUsed="1"/>
     <w:lsdException w:name="Table Subtle 1" w:semiHidden="1" w:unhideWhenUsed="1"/>
-    <w:lsdException w:name="Table Subtle 2" w:semiHidden="1" w:unhideWhenUsed="1"/>
     <w:lsdException w:name="Table Web 1" w:semiHidden="1" w:unhideWhenUsed="1"/>
     <w:lsdException w:name="Table Web 2" w:semiHidden="1" w:unhideWhenUsed="1"/>
-    <w:lsdException w:name="Table Web 3" w:semiHidden="1" w:unhideWhenUsed="1"/>
     <w:lsdException w:name="Balloon Text" w:semiHidden="1" w:unhideWhenUsed="1"/>
     <w:lsdException w:name="Table Grid" w:uiPriority="39"/>
     <w:lsdException w:name="Table Theme" w:semiHidden="1" w:unhideWhenUsed="1"/>
@@ -37669,6 +39005,10 @@
     <w:lsdException w:name="List Table 5 Dark Accent 6" w:uiPriority="50"/>
     <w:lsdException w:name="List Table 6 Colorful Accent 6" w:uiPriority="51"/>
     <w:lsdException w:name="List Table 7 Colorful Accent 6" w:uiPriority="52"/>
+    <w:lsdException w:name="Mention" w:semiHidden="1" w:unhideWhenUsed="1"/>
+    <w:lsdException w:name="Smart Hyperlink" w:semiHidden="1" w:unhideWhenUsed="1"/>
+    <w:lsdException w:name="Hashtag" w:semiHidden="1" w:unhideWhenUsed="1"/>
+    <w:lsdException w:name="Unresolved Mention" w:semiHidden="1" w:unhideWhenUsed="1"/>
   </w:latentStyles>
   <w:style w:type="paragraph" w:default="1" w:styleId="Normal">
     <w:name w:val="Normal"/>
@@ -38370,7 +39710,7 @@
 </file>
 
 <file path=customXml/itemProps1.xml><?xml version="1.0" encoding="utf-8"?>
-<ds:datastoreItem xmlns:ds="http://schemas.openxmlformats.org/officeDocument/2006/customXml" ds:itemID="{56603BDA-8CCF-4858-AB05-2BD689258A9D}">
+<ds:datastoreItem xmlns:ds="http://schemas.openxmlformats.org/officeDocument/2006/customXml" ds:itemID="{3F249BDA-C469-4EEC-988F-49F6FA9F7163}">
   <ds:schemaRefs>
     <ds:schemaRef ds:uri="http://schemas.openxmlformats.org/officeDocument/2006/bibliography"/>
   </ds:schemaRefs>

</xml_diff>